<commit_message>
allineamento del sommario, corretto errore diagramma finale steward
</commit_message>
<xml_diff>
--- a/massarutto_stan_svara.docx
+++ b/massarutto_stan_svara.docx
@@ -7,10 +7,14 @@
       <w:pPr>
         <w:pStyle w:val="Sommario1"/>
         <w:tabs>
-          <w:tab w:val="right" w:leader="dot" w:pos="9350"/>
+          <w:tab w:val="right" w:leader="underscore" w:pos="9016"/>
         </w:tabs>
         <w:rPr>
           <w:rFonts w:eastAsiaTheme="minorEastAsia"/>
+          <w:b w:val="0"/>
+          <w:bCs w:val="0"/>
+          <w:i w:val="0"/>
+          <w:iCs w:val="0"/>
           <w:noProof/>
           <w:kern w:val="2"/>
           <w:lang w:eastAsia="it-IT"/>
@@ -20,32 +24,38 @@
       <w:r>
         <w:rPr>
           <w:rStyle w:val="VerbatimChar"/>
-          <w:sz w:val="50"/>
-          <w:szCs w:val="50"/>
+          <w:rFonts w:ascii="Copperplate Gothic Bold" w:hAnsi="Copperplate Gothic Bold"/>
+          <w:caps/>
+          <w:sz w:val="44"/>
+          <w:szCs w:val="44"/>
         </w:rPr>
         <w:fldChar w:fldCharType="begin"/>
       </w:r>
       <w:r>
         <w:rPr>
           <w:rStyle w:val="VerbatimChar"/>
-          <w:sz w:val="50"/>
-          <w:szCs w:val="50"/>
-        </w:rPr>
-        <w:instrText xml:space="preserve"> TOC \o "1-4" \h \z \u </w:instrText>
+          <w:rFonts w:ascii="Copperplate Gothic Bold" w:hAnsi="Copperplate Gothic Bold"/>
+          <w:caps/>
+          <w:sz w:val="44"/>
+          <w:szCs w:val="44"/>
+        </w:rPr>
+        <w:instrText xml:space="preserve"> TOC \o "1-3" \h \z \u </w:instrText>
       </w:r>
       <w:r>
         <w:rPr>
           <w:rStyle w:val="VerbatimChar"/>
-          <w:sz w:val="50"/>
-          <w:szCs w:val="50"/>
+          <w:rFonts w:ascii="Copperplate Gothic Bold" w:hAnsi="Copperplate Gothic Bold"/>
+          <w:caps/>
+          <w:sz w:val="44"/>
+          <w:szCs w:val="44"/>
         </w:rPr>
         <w:fldChar w:fldCharType="separate"/>
       </w:r>
-      <w:hyperlink w:anchor="_Toc159334888" w:history="1">
+      <w:hyperlink w:anchor="_Toc159359718" w:history="1">
         <w:r>
           <w:rPr>
             <w:rStyle w:val="Collegamentoipertestuale"/>
-            <w:rFonts w:ascii="Consolas" w:hAnsi="Consolas"/>
+            <w:rFonts w:ascii="Copperplate Gothic Bold" w:hAnsi="Copperplate Gothic Bold"/>
             <w:noProof/>
           </w:rPr>
           <w:t>Base di dati Aeroporto - Gruppo 29</w:t>
@@ -69,7 +79,7 @@
             <w:noProof/>
             <w:webHidden/>
           </w:rPr>
-          <w:instrText xml:space="preserve"> PAGEREF _Toc159334888 \h </w:instrText>
+          <w:instrText xml:space="preserve"> PAGEREF _Toc159359718 \h </w:instrText>
         </w:r>
         <w:r>
           <w:rPr>
@@ -89,7 +99,7 @@
             <w:noProof/>
             <w:webHidden/>
           </w:rPr>
-          <w:t>2</w:t>
+          <w:t>1</w:t>
         </w:r>
         <w:r>
           <w:rPr>
@@ -104,17 +114,21 @@
       <w:pPr>
         <w:pStyle w:val="Sommario1"/>
         <w:tabs>
-          <w:tab w:val="right" w:leader="dot" w:pos="9350"/>
+          <w:tab w:val="right" w:leader="underscore" w:pos="9016"/>
         </w:tabs>
         <w:rPr>
           <w:rFonts w:eastAsiaTheme="minorEastAsia"/>
+          <w:b w:val="0"/>
+          <w:bCs w:val="0"/>
+          <w:i w:val="0"/>
+          <w:iCs w:val="0"/>
           <w:noProof/>
           <w:kern w:val="2"/>
           <w:lang w:eastAsia="it-IT"/>
           <w14:ligatures w14:val="standardContextual"/>
         </w:rPr>
       </w:pPr>
-      <w:hyperlink w:anchor="_Toc159334889" w:history="1">
+      <w:hyperlink w:anchor="_Toc159359719" w:history="1">
         <w:r>
           <w:rPr>
             <w:rStyle w:val="Collegamentoipertestuale"/>
@@ -141,7 +155,7 @@
             <w:noProof/>
             <w:webHidden/>
           </w:rPr>
-          <w:instrText xml:space="preserve"> PAGEREF _Toc159334889 \h </w:instrText>
+          <w:instrText xml:space="preserve"> PAGEREF _Toc159359719 \h </w:instrText>
         </w:r>
         <w:r>
           <w:rPr>
@@ -161,7 +175,7 @@
             <w:noProof/>
             <w:webHidden/>
           </w:rPr>
-          <w:t>2</w:t>
+          <w:t>1</w:t>
         </w:r>
         <w:r>
           <w:rPr>
@@ -176,13 +190,21 @@
       <w:pPr>
         <w:pStyle w:val="Sommario2"/>
         <w:tabs>
-          <w:tab w:val="right" w:leader="dot" w:pos="9350"/>
+          <w:tab w:val="right" w:leader="underscore" w:pos="9016"/>
         </w:tabs>
         <w:rPr>
+          <w:rFonts w:eastAsiaTheme="minorEastAsia"/>
+          <w:b w:val="0"/>
+          <w:bCs w:val="0"/>
           <w:noProof/>
-        </w:rPr>
-      </w:pPr>
-      <w:hyperlink w:anchor="_Toc159334890" w:history="1">
+          <w:kern w:val="2"/>
+          <w:sz w:val="24"/>
+          <w:szCs w:val="24"/>
+          <w:lang w:eastAsia="it-IT"/>
+          <w14:ligatures w14:val="standardContextual"/>
+        </w:rPr>
+      </w:pPr>
+      <w:hyperlink w:anchor="_Toc159359720" w:history="1">
         <w:r>
           <w:rPr>
             <w:rStyle w:val="Collegamentoipertestuale"/>
@@ -209,7 +231,7 @@
             <w:noProof/>
             <w:webHidden/>
           </w:rPr>
-          <w:instrText xml:space="preserve"> PAGEREF _Toc159334890 \h </w:instrText>
+          <w:instrText xml:space="preserve"> PAGEREF _Toc159359720 \h </w:instrText>
         </w:r>
         <w:r>
           <w:rPr>
@@ -229,7 +251,7 @@
             <w:noProof/>
             <w:webHidden/>
           </w:rPr>
-          <w:t>2</w:t>
+          <w:t>1</w:t>
         </w:r>
         <w:r>
           <w:rPr>
@@ -244,13 +266,21 @@
       <w:pPr>
         <w:pStyle w:val="Sommario2"/>
         <w:tabs>
-          <w:tab w:val="right" w:leader="dot" w:pos="9350"/>
+          <w:tab w:val="right" w:leader="underscore" w:pos="9016"/>
         </w:tabs>
         <w:rPr>
+          <w:rFonts w:eastAsiaTheme="minorEastAsia"/>
+          <w:b w:val="0"/>
+          <w:bCs w:val="0"/>
           <w:noProof/>
-        </w:rPr>
-      </w:pPr>
-      <w:hyperlink w:anchor="_Toc159334891" w:history="1">
+          <w:kern w:val="2"/>
+          <w:sz w:val="24"/>
+          <w:szCs w:val="24"/>
+          <w:lang w:eastAsia="it-IT"/>
+          <w14:ligatures w14:val="standardContextual"/>
+        </w:rPr>
+      </w:pPr>
+      <w:hyperlink w:anchor="_Toc159359721" w:history="1">
         <w:r>
           <w:rPr>
             <w:rStyle w:val="Collegamentoipertestuale"/>
@@ -277,7 +307,7 @@
             <w:noProof/>
             <w:webHidden/>
           </w:rPr>
-          <w:instrText xml:space="preserve"> PAGEREF _Toc159334891 \h </w:instrText>
+          <w:instrText xml:space="preserve"> PAGEREF _Toc159359721 \h </w:instrText>
         </w:r>
         <w:r>
           <w:rPr>
@@ -297,7 +327,7 @@
             <w:noProof/>
             <w:webHidden/>
           </w:rPr>
-          <w:t>2</w:t>
+          <w:t>1</w:t>
         </w:r>
         <w:r>
           <w:rPr>
@@ -312,13 +342,21 @@
       <w:pPr>
         <w:pStyle w:val="Sommario2"/>
         <w:tabs>
-          <w:tab w:val="right" w:leader="dot" w:pos="9350"/>
+          <w:tab w:val="right" w:leader="underscore" w:pos="9016"/>
         </w:tabs>
         <w:rPr>
+          <w:rFonts w:eastAsiaTheme="minorEastAsia"/>
+          <w:b w:val="0"/>
+          <w:bCs w:val="0"/>
           <w:noProof/>
-        </w:rPr>
-      </w:pPr>
-      <w:hyperlink w:anchor="_Toc159334892" w:history="1">
+          <w:kern w:val="2"/>
+          <w:sz w:val="24"/>
+          <w:szCs w:val="24"/>
+          <w:lang w:eastAsia="it-IT"/>
+          <w14:ligatures w14:val="standardContextual"/>
+        </w:rPr>
+      </w:pPr>
+      <w:hyperlink w:anchor="_Toc159359722" w:history="1">
         <w:r>
           <w:rPr>
             <w:rStyle w:val="Collegamentoipertestuale"/>
@@ -345,7 +383,7 @@
             <w:noProof/>
             <w:webHidden/>
           </w:rPr>
-          <w:instrText xml:space="preserve"> PAGEREF _Toc159334892 \h </w:instrText>
+          <w:instrText xml:space="preserve"> PAGEREF _Toc159359722 \h </w:instrText>
         </w:r>
         <w:r>
           <w:rPr>
@@ -365,7 +403,7 @@
             <w:noProof/>
             <w:webHidden/>
           </w:rPr>
-          <w:t>3</w:t>
+          <w:t>2</w:t>
         </w:r>
         <w:r>
           <w:rPr>
@@ -380,13 +418,21 @@
       <w:pPr>
         <w:pStyle w:val="Sommario2"/>
         <w:tabs>
-          <w:tab w:val="right" w:leader="dot" w:pos="9350"/>
+          <w:tab w:val="right" w:leader="underscore" w:pos="9016"/>
         </w:tabs>
         <w:rPr>
+          <w:rFonts w:eastAsiaTheme="minorEastAsia"/>
+          <w:b w:val="0"/>
+          <w:bCs w:val="0"/>
           <w:noProof/>
-        </w:rPr>
-      </w:pPr>
-      <w:hyperlink w:anchor="_Toc159334893" w:history="1">
+          <w:kern w:val="2"/>
+          <w:sz w:val="24"/>
+          <w:szCs w:val="24"/>
+          <w:lang w:eastAsia="it-IT"/>
+          <w14:ligatures w14:val="standardContextual"/>
+        </w:rPr>
+      </w:pPr>
+      <w:hyperlink w:anchor="_Toc159359723" w:history="1">
         <w:r>
           <w:rPr>
             <w:rStyle w:val="Collegamentoipertestuale"/>
@@ -413,7 +459,7 @@
             <w:noProof/>
             <w:webHidden/>
           </w:rPr>
-          <w:instrText xml:space="preserve"> PAGEREF _Toc159334893 \h </w:instrText>
+          <w:instrText xml:space="preserve"> PAGEREF _Toc159359723 \h </w:instrText>
         </w:r>
         <w:r>
           <w:rPr>
@@ -433,7 +479,7 @@
             <w:noProof/>
             <w:webHidden/>
           </w:rPr>
-          <w:t>3</w:t>
+          <w:t>2</w:t>
         </w:r>
         <w:r>
           <w:rPr>
@@ -448,17 +494,21 @@
       <w:pPr>
         <w:pStyle w:val="Sommario1"/>
         <w:tabs>
-          <w:tab w:val="right" w:leader="dot" w:pos="9350"/>
+          <w:tab w:val="right" w:leader="underscore" w:pos="9016"/>
         </w:tabs>
         <w:rPr>
           <w:rFonts w:eastAsiaTheme="minorEastAsia"/>
+          <w:b w:val="0"/>
+          <w:bCs w:val="0"/>
+          <w:i w:val="0"/>
+          <w:iCs w:val="0"/>
           <w:noProof/>
           <w:kern w:val="2"/>
           <w:lang w:eastAsia="it-IT"/>
           <w14:ligatures w14:val="standardContextual"/>
         </w:rPr>
       </w:pPr>
-      <w:hyperlink w:anchor="_Toc159334894" w:history="1">
+      <w:hyperlink w:anchor="_Toc159359724" w:history="1">
         <w:r>
           <w:rPr>
             <w:rStyle w:val="Collegamentoipertestuale"/>
@@ -485,7 +535,7 @@
             <w:noProof/>
             <w:webHidden/>
           </w:rPr>
-          <w:instrText xml:space="preserve"> PAGEREF _Toc159334894 \h </w:instrText>
+          <w:instrText xml:space="preserve"> PAGEREF _Toc159359724 \h </w:instrText>
         </w:r>
         <w:r>
           <w:rPr>
@@ -505,7 +555,7 @@
             <w:noProof/>
             <w:webHidden/>
           </w:rPr>
-          <w:t>4</w:t>
+          <w:t>3</w:t>
         </w:r>
         <w:r>
           <w:rPr>
@@ -520,13 +570,21 @@
       <w:pPr>
         <w:pStyle w:val="Sommario2"/>
         <w:tabs>
-          <w:tab w:val="right" w:leader="dot" w:pos="9350"/>
+          <w:tab w:val="right" w:leader="underscore" w:pos="9016"/>
         </w:tabs>
         <w:rPr>
+          <w:rFonts w:eastAsiaTheme="minorEastAsia"/>
+          <w:b w:val="0"/>
+          <w:bCs w:val="0"/>
           <w:noProof/>
-        </w:rPr>
-      </w:pPr>
-      <w:hyperlink w:anchor="_Toc159334895" w:history="1">
+          <w:kern w:val="2"/>
+          <w:sz w:val="24"/>
+          <w:szCs w:val="24"/>
+          <w:lang w:eastAsia="it-IT"/>
+          <w14:ligatures w14:val="standardContextual"/>
+        </w:rPr>
+      </w:pPr>
+      <w:hyperlink w:anchor="_Toc159359725" w:history="1">
         <w:r>
           <w:rPr>
             <w:rStyle w:val="Collegamentoipertestuale"/>
@@ -553,7 +611,7 @@
             <w:noProof/>
             <w:webHidden/>
           </w:rPr>
-          <w:instrText xml:space="preserve"> PAGEREF _Toc159334895 \h </w:instrText>
+          <w:instrText xml:space="preserve"> PAGEREF _Toc159359725 \h </w:instrText>
         </w:r>
         <w:r>
           <w:rPr>
@@ -573,7 +631,7 @@
             <w:noProof/>
             <w:webHidden/>
           </w:rPr>
-          <w:t>4</w:t>
+          <w:t>3</w:t>
         </w:r>
         <w:r>
           <w:rPr>
@@ -587,11 +645,20 @@
     <w:p>
       <w:pPr>
         <w:pStyle w:val="Sommario3"/>
-        <w:rPr>
+        <w:tabs>
+          <w:tab w:val="right" w:leader="underscore" w:pos="9016"/>
+        </w:tabs>
+        <w:rPr>
+          <w:rFonts w:eastAsiaTheme="minorEastAsia"/>
           <w:noProof/>
-        </w:rPr>
-      </w:pPr>
-      <w:hyperlink w:anchor="_Toc159334896" w:history="1">
+          <w:kern w:val="2"/>
+          <w:sz w:val="24"/>
+          <w:szCs w:val="24"/>
+          <w:lang w:eastAsia="it-IT"/>
+          <w14:ligatures w14:val="standardContextual"/>
+        </w:rPr>
+      </w:pPr>
+      <w:hyperlink w:anchor="_Toc159359726" w:history="1">
         <w:r>
           <w:rPr>
             <w:rStyle w:val="Collegamentoipertestuale"/>
@@ -618,7 +685,7 @@
             <w:noProof/>
             <w:webHidden/>
           </w:rPr>
-          <w:instrText xml:space="preserve"> PAGEREF _Toc159334896 \h </w:instrText>
+          <w:instrText xml:space="preserve"> PAGEREF _Toc159359726 \h </w:instrText>
         </w:r>
         <w:r>
           <w:rPr>
@@ -638,7 +705,7 @@
             <w:noProof/>
             <w:webHidden/>
           </w:rPr>
-          <w:t>5</w:t>
+          <w:t>3</w:t>
         </w:r>
         <w:r>
           <w:rPr>
@@ -652,11 +719,20 @@
     <w:p>
       <w:pPr>
         <w:pStyle w:val="Sommario3"/>
-        <w:rPr>
+        <w:tabs>
+          <w:tab w:val="right" w:leader="underscore" w:pos="9016"/>
+        </w:tabs>
+        <w:rPr>
+          <w:rFonts w:eastAsiaTheme="minorEastAsia"/>
           <w:noProof/>
-        </w:rPr>
-      </w:pPr>
-      <w:hyperlink w:anchor="_Toc159334897" w:history="1">
+          <w:kern w:val="2"/>
+          <w:sz w:val="24"/>
+          <w:szCs w:val="24"/>
+          <w:lang w:eastAsia="it-IT"/>
+          <w14:ligatures w14:val="standardContextual"/>
+        </w:rPr>
+      </w:pPr>
+      <w:hyperlink w:anchor="_Toc159359727" w:history="1">
         <w:r>
           <w:rPr>
             <w:rStyle w:val="Collegamentoipertestuale"/>
@@ -683,7 +759,7 @@
             <w:noProof/>
             <w:webHidden/>
           </w:rPr>
-          <w:instrText xml:space="preserve"> PAGEREF _Toc159334897 \h </w:instrText>
+          <w:instrText xml:space="preserve"> PAGEREF _Toc159359727 \h </w:instrText>
         </w:r>
         <w:r>
           <w:rPr>
@@ -703,7 +779,7 @@
             <w:noProof/>
             <w:webHidden/>
           </w:rPr>
-          <w:t>5</w:t>
+          <w:t>4</w:t>
         </w:r>
         <w:r>
           <w:rPr>
@@ -717,11 +793,20 @@
     <w:p>
       <w:pPr>
         <w:pStyle w:val="Sommario3"/>
-        <w:rPr>
+        <w:tabs>
+          <w:tab w:val="right" w:leader="underscore" w:pos="9016"/>
+        </w:tabs>
+        <w:rPr>
+          <w:rFonts w:eastAsiaTheme="minorEastAsia"/>
           <w:noProof/>
-        </w:rPr>
-      </w:pPr>
-      <w:hyperlink w:anchor="_Toc159334898" w:history="1">
+          <w:kern w:val="2"/>
+          <w:sz w:val="24"/>
+          <w:szCs w:val="24"/>
+          <w:lang w:eastAsia="it-IT"/>
+          <w14:ligatures w14:val="standardContextual"/>
+        </w:rPr>
+      </w:pPr>
+      <w:hyperlink w:anchor="_Toc159359728" w:history="1">
         <w:r>
           <w:rPr>
             <w:rStyle w:val="Collegamentoipertestuale"/>
@@ -748,7 +833,7 @@
             <w:noProof/>
             <w:webHidden/>
           </w:rPr>
-          <w:instrText xml:space="preserve"> PAGEREF _Toc159334898 \h </w:instrText>
+          <w:instrText xml:space="preserve"> PAGEREF _Toc159359728 \h </w:instrText>
         </w:r>
         <w:r>
           <w:rPr>
@@ -768,7 +853,7 @@
             <w:noProof/>
             <w:webHidden/>
           </w:rPr>
-          <w:t>6</w:t>
+          <w:t>5</w:t>
         </w:r>
         <w:r>
           <w:rPr>
@@ -783,13 +868,21 @@
       <w:pPr>
         <w:pStyle w:val="Sommario2"/>
         <w:tabs>
-          <w:tab w:val="right" w:leader="dot" w:pos="9350"/>
+          <w:tab w:val="right" w:leader="underscore" w:pos="9016"/>
         </w:tabs>
         <w:rPr>
+          <w:rFonts w:eastAsiaTheme="minorEastAsia"/>
+          <w:b w:val="0"/>
+          <w:bCs w:val="0"/>
           <w:noProof/>
-        </w:rPr>
-      </w:pPr>
-      <w:hyperlink w:anchor="_Toc159334899" w:history="1">
+          <w:kern w:val="2"/>
+          <w:sz w:val="24"/>
+          <w:szCs w:val="24"/>
+          <w:lang w:eastAsia="it-IT"/>
+          <w14:ligatures w14:val="standardContextual"/>
+        </w:rPr>
+      </w:pPr>
+      <w:hyperlink w:anchor="_Toc159359729" w:history="1">
         <w:r>
           <w:rPr>
             <w:rStyle w:val="Collegamentoipertestuale"/>
@@ -816,7 +909,7 @@
             <w:noProof/>
             <w:webHidden/>
           </w:rPr>
-          <w:instrText xml:space="preserve"> PAGEREF _Toc159334899 \h </w:instrText>
+          <w:instrText xml:space="preserve"> PAGEREF _Toc159359729 \h </w:instrText>
         </w:r>
         <w:r>
           <w:rPr>
@@ -836,7 +929,7 @@
             <w:noProof/>
             <w:webHidden/>
           </w:rPr>
-          <w:t>7</w:t>
+          <w:t>5</w:t>
         </w:r>
         <w:r>
           <w:rPr>
@@ -850,11 +943,20 @@
     <w:p>
       <w:pPr>
         <w:pStyle w:val="Sommario3"/>
-        <w:rPr>
+        <w:tabs>
+          <w:tab w:val="right" w:leader="underscore" w:pos="9016"/>
+        </w:tabs>
+        <w:rPr>
+          <w:rFonts w:eastAsiaTheme="minorEastAsia"/>
           <w:noProof/>
-        </w:rPr>
-      </w:pPr>
-      <w:hyperlink w:anchor="_Toc159334900" w:history="1">
+          <w:kern w:val="2"/>
+          <w:sz w:val="24"/>
+          <w:szCs w:val="24"/>
+          <w:lang w:eastAsia="it-IT"/>
+          <w14:ligatures w14:val="standardContextual"/>
+        </w:rPr>
+      </w:pPr>
+      <w:hyperlink w:anchor="_Toc159359730" w:history="1">
         <w:r>
           <w:rPr>
             <w:rStyle w:val="Collegamentoipertestuale"/>
@@ -881,7 +983,7 @@
             <w:noProof/>
             <w:webHidden/>
           </w:rPr>
-          <w:instrText xml:space="preserve"> PAGEREF _Toc159334900 \h </w:instrText>
+          <w:instrText xml:space="preserve"> PAGEREF _Toc159359730 \h </w:instrText>
         </w:r>
         <w:r>
           <w:rPr>
@@ -901,7 +1003,7 @@
             <w:noProof/>
             <w:webHidden/>
           </w:rPr>
-          <w:t>7</w:t>
+          <w:t>5</w:t>
         </w:r>
         <w:r>
           <w:rPr>
@@ -915,11 +1017,20 @@
     <w:p>
       <w:pPr>
         <w:pStyle w:val="Sommario3"/>
-        <w:rPr>
+        <w:tabs>
+          <w:tab w:val="right" w:leader="underscore" w:pos="9016"/>
+        </w:tabs>
+        <w:rPr>
+          <w:rFonts w:eastAsiaTheme="minorEastAsia"/>
           <w:noProof/>
-        </w:rPr>
-      </w:pPr>
-      <w:hyperlink w:anchor="_Toc159334901" w:history="1">
+          <w:kern w:val="2"/>
+          <w:sz w:val="24"/>
+          <w:szCs w:val="24"/>
+          <w:lang w:eastAsia="it-IT"/>
+          <w14:ligatures w14:val="standardContextual"/>
+        </w:rPr>
+      </w:pPr>
+      <w:hyperlink w:anchor="_Toc159359731" w:history="1">
         <w:r>
           <w:rPr>
             <w:rStyle w:val="Collegamentoipertestuale"/>
@@ -946,7 +1057,7 @@
             <w:noProof/>
             <w:webHidden/>
           </w:rPr>
-          <w:instrText xml:space="preserve"> PAGEREF _Toc159334901 \h </w:instrText>
+          <w:instrText xml:space="preserve"> PAGEREF _Toc159359731 \h </w:instrText>
         </w:r>
         <w:r>
           <w:rPr>
@@ -966,7 +1077,7 @@
             <w:noProof/>
             <w:webHidden/>
           </w:rPr>
-          <w:t>7</w:t>
+          <w:t>5</w:t>
         </w:r>
         <w:r>
           <w:rPr>
@@ -980,11 +1091,20 @@
     <w:p>
       <w:pPr>
         <w:pStyle w:val="Sommario3"/>
-        <w:rPr>
+        <w:tabs>
+          <w:tab w:val="right" w:leader="underscore" w:pos="9016"/>
+        </w:tabs>
+        <w:rPr>
+          <w:rFonts w:eastAsiaTheme="minorEastAsia"/>
           <w:noProof/>
-        </w:rPr>
-      </w:pPr>
-      <w:hyperlink w:anchor="_Toc159334902" w:history="1">
+          <w:kern w:val="2"/>
+          <w:sz w:val="24"/>
+          <w:szCs w:val="24"/>
+          <w:lang w:eastAsia="it-IT"/>
+          <w14:ligatures w14:val="standardContextual"/>
+        </w:rPr>
+      </w:pPr>
+      <w:hyperlink w:anchor="_Toc159359732" w:history="1">
         <w:r>
           <w:rPr>
             <w:rStyle w:val="Collegamentoipertestuale"/>
@@ -1011,7 +1131,7 @@
             <w:noProof/>
             <w:webHidden/>
           </w:rPr>
-          <w:instrText xml:space="preserve"> PAGEREF _Toc159334902 \h </w:instrText>
+          <w:instrText xml:space="preserve"> PAGEREF _Toc159359732 \h </w:instrText>
         </w:r>
         <w:r>
           <w:rPr>
@@ -1031,7 +1151,7 @@
             <w:noProof/>
             <w:webHidden/>
           </w:rPr>
-          <w:t>7</w:t>
+          <w:t>6</w:t>
         </w:r>
         <w:r>
           <w:rPr>
@@ -1046,17 +1166,21 @@
       <w:pPr>
         <w:pStyle w:val="Sommario1"/>
         <w:tabs>
-          <w:tab w:val="right" w:leader="dot" w:pos="9350"/>
+          <w:tab w:val="right" w:leader="underscore" w:pos="9016"/>
         </w:tabs>
         <w:rPr>
           <w:rFonts w:eastAsiaTheme="minorEastAsia"/>
+          <w:b w:val="0"/>
+          <w:bCs w:val="0"/>
+          <w:i w:val="0"/>
+          <w:iCs w:val="0"/>
           <w:noProof/>
           <w:kern w:val="2"/>
           <w:lang w:eastAsia="it-IT"/>
           <w14:ligatures w14:val="standardContextual"/>
         </w:rPr>
       </w:pPr>
-      <w:hyperlink w:anchor="_Toc159334903" w:history="1">
+      <w:hyperlink w:anchor="_Toc159359733" w:history="1">
         <w:r>
           <w:rPr>
             <w:rStyle w:val="Collegamentoipertestuale"/>
@@ -1083,7 +1207,7 @@
             <w:noProof/>
             <w:webHidden/>
           </w:rPr>
-          <w:instrText xml:space="preserve"> PAGEREF _Toc159334903 \h </w:instrText>
+          <w:instrText xml:space="preserve"> PAGEREF _Toc159359733 \h </w:instrText>
         </w:r>
         <w:r>
           <w:rPr>
@@ -1103,7 +1227,7 @@
             <w:noProof/>
             <w:webHidden/>
           </w:rPr>
-          <w:t>8</w:t>
+          <w:t>6</w:t>
         </w:r>
         <w:r>
           <w:rPr>
@@ -1118,13 +1242,21 @@
       <w:pPr>
         <w:pStyle w:val="Sommario2"/>
         <w:tabs>
-          <w:tab w:val="right" w:leader="dot" w:pos="9350"/>
+          <w:tab w:val="right" w:leader="underscore" w:pos="9016"/>
         </w:tabs>
         <w:rPr>
+          <w:rFonts w:eastAsiaTheme="minorEastAsia"/>
+          <w:b w:val="0"/>
+          <w:bCs w:val="0"/>
           <w:noProof/>
-        </w:rPr>
-      </w:pPr>
-      <w:hyperlink w:anchor="_Toc159334904" w:history="1">
+          <w:kern w:val="2"/>
+          <w:sz w:val="24"/>
+          <w:szCs w:val="24"/>
+          <w:lang w:eastAsia="it-IT"/>
+          <w14:ligatures w14:val="standardContextual"/>
+        </w:rPr>
+      </w:pPr>
+      <w:hyperlink w:anchor="_Toc159359734" w:history="1">
         <w:r>
           <w:rPr>
             <w:rStyle w:val="Collegamentoipertestuale"/>
@@ -1151,7 +1283,7 @@
             <w:noProof/>
             <w:webHidden/>
           </w:rPr>
-          <w:instrText xml:space="preserve"> PAGEREF _Toc159334904 \h </w:instrText>
+          <w:instrText xml:space="preserve"> PAGEREF _Toc159359734 \h </w:instrText>
         </w:r>
         <w:r>
           <w:rPr>
@@ -1171,7 +1303,7 @@
             <w:noProof/>
             <w:webHidden/>
           </w:rPr>
-          <w:t>8</w:t>
+          <w:t>6</w:t>
         </w:r>
         <w:r>
           <w:rPr>
@@ -1186,13 +1318,21 @@
       <w:pPr>
         <w:pStyle w:val="Sommario2"/>
         <w:tabs>
-          <w:tab w:val="right" w:leader="dot" w:pos="9350"/>
+          <w:tab w:val="right" w:leader="underscore" w:pos="9016"/>
         </w:tabs>
         <w:rPr>
+          <w:rFonts w:eastAsiaTheme="minorEastAsia"/>
+          <w:b w:val="0"/>
+          <w:bCs w:val="0"/>
           <w:noProof/>
-        </w:rPr>
-      </w:pPr>
-      <w:hyperlink w:anchor="_Toc159334905" w:history="1">
+          <w:kern w:val="2"/>
+          <w:sz w:val="24"/>
+          <w:szCs w:val="24"/>
+          <w:lang w:eastAsia="it-IT"/>
+          <w14:ligatures w14:val="standardContextual"/>
+        </w:rPr>
+      </w:pPr>
+      <w:hyperlink w:anchor="_Toc159359735" w:history="1">
         <w:r>
           <w:rPr>
             <w:rStyle w:val="Collegamentoipertestuale"/>
@@ -1219,7 +1359,7 @@
             <w:noProof/>
             <w:webHidden/>
           </w:rPr>
-          <w:instrText xml:space="preserve"> PAGEREF _Toc159334905 \h </w:instrText>
+          <w:instrText xml:space="preserve"> PAGEREF _Toc159359735 \h </w:instrText>
         </w:r>
         <w:r>
           <w:rPr>
@@ -1239,7 +1379,7 @@
             <w:noProof/>
             <w:webHidden/>
           </w:rPr>
-          <w:t>8</w:t>
+          <w:t>7</w:t>
         </w:r>
         <w:r>
           <w:rPr>
@@ -1253,11 +1393,20 @@
     <w:p>
       <w:pPr>
         <w:pStyle w:val="Sommario3"/>
-        <w:rPr>
+        <w:tabs>
+          <w:tab w:val="right" w:leader="underscore" w:pos="9016"/>
+        </w:tabs>
+        <w:rPr>
+          <w:rFonts w:eastAsiaTheme="minorEastAsia"/>
           <w:noProof/>
-        </w:rPr>
-      </w:pPr>
-      <w:hyperlink w:anchor="_Toc159334906" w:history="1">
+          <w:kern w:val="2"/>
+          <w:sz w:val="24"/>
+          <w:szCs w:val="24"/>
+          <w:lang w:eastAsia="it-IT"/>
+          <w14:ligatures w14:val="standardContextual"/>
+        </w:rPr>
+      </w:pPr>
+      <w:hyperlink w:anchor="_Toc159359736" w:history="1">
         <w:r>
           <w:rPr>
             <w:rStyle w:val="Collegamentoipertestuale"/>
@@ -1284,7 +1433,7 @@
             <w:noProof/>
             <w:webHidden/>
           </w:rPr>
-          <w:instrText xml:space="preserve"> PAGEREF _Toc159334906 \h </w:instrText>
+          <w:instrText xml:space="preserve"> PAGEREF _Toc159359736 \h </w:instrText>
         </w:r>
         <w:r>
           <w:rPr>
@@ -1304,7 +1453,7 @@
             <w:noProof/>
             <w:webHidden/>
           </w:rPr>
-          <w:t>8</w:t>
+          <w:t>7</w:t>
         </w:r>
         <w:r>
           <w:rPr>
@@ -1318,11 +1467,20 @@
     <w:p>
       <w:pPr>
         <w:pStyle w:val="Sommario3"/>
-        <w:rPr>
+        <w:tabs>
+          <w:tab w:val="right" w:leader="underscore" w:pos="9016"/>
+        </w:tabs>
+        <w:rPr>
+          <w:rFonts w:eastAsiaTheme="minorEastAsia"/>
           <w:noProof/>
-        </w:rPr>
-      </w:pPr>
-      <w:hyperlink w:anchor="_Toc159334907" w:history="1">
+          <w:kern w:val="2"/>
+          <w:sz w:val="24"/>
+          <w:szCs w:val="24"/>
+          <w:lang w:eastAsia="it-IT"/>
+          <w14:ligatures w14:val="standardContextual"/>
+        </w:rPr>
+      </w:pPr>
+      <w:hyperlink w:anchor="_Toc159359737" w:history="1">
         <w:r>
           <w:rPr>
             <w:rStyle w:val="Collegamentoipertestuale"/>
@@ -1349,7 +1507,7 @@
             <w:noProof/>
             <w:webHidden/>
           </w:rPr>
-          <w:instrText xml:space="preserve"> PAGEREF _Toc159334907 \h </w:instrText>
+          <w:instrText xml:space="preserve"> PAGEREF _Toc159359737 \h </w:instrText>
         </w:r>
         <w:r>
           <w:rPr>
@@ -1369,7 +1527,7 @@
             <w:noProof/>
             <w:webHidden/>
           </w:rPr>
-          <w:t>8</w:t>
+          <w:t>7</w:t>
         </w:r>
         <w:r>
           <w:rPr>
@@ -1383,11 +1541,20 @@
     <w:p>
       <w:pPr>
         <w:pStyle w:val="Sommario3"/>
-        <w:rPr>
+        <w:tabs>
+          <w:tab w:val="right" w:leader="underscore" w:pos="9016"/>
+        </w:tabs>
+        <w:rPr>
+          <w:rFonts w:eastAsiaTheme="minorEastAsia"/>
           <w:noProof/>
-        </w:rPr>
-      </w:pPr>
-      <w:hyperlink w:anchor="_Toc159334908" w:history="1">
+          <w:kern w:val="2"/>
+          <w:sz w:val="24"/>
+          <w:szCs w:val="24"/>
+          <w:lang w:eastAsia="it-IT"/>
+          <w14:ligatures w14:val="standardContextual"/>
+        </w:rPr>
+      </w:pPr>
+      <w:hyperlink w:anchor="_Toc159359738" w:history="1">
         <w:r>
           <w:rPr>
             <w:rStyle w:val="Collegamentoipertestuale"/>
@@ -1414,7 +1581,7 @@
             <w:noProof/>
             <w:webHidden/>
           </w:rPr>
-          <w:instrText xml:space="preserve"> PAGEREF _Toc159334908 \h </w:instrText>
+          <w:instrText xml:space="preserve"> PAGEREF _Toc159359738 \h </w:instrText>
         </w:r>
         <w:r>
           <w:rPr>
@@ -1434,7 +1601,7 @@
             <w:noProof/>
             <w:webHidden/>
           </w:rPr>
-          <w:t>12</w:t>
+          <w:t>11</w:t>
         </w:r>
         <w:r>
           <w:rPr>
@@ -1449,13 +1616,21 @@
       <w:pPr>
         <w:pStyle w:val="Sommario2"/>
         <w:tabs>
-          <w:tab w:val="right" w:leader="dot" w:pos="9350"/>
+          <w:tab w:val="right" w:leader="underscore" w:pos="9016"/>
         </w:tabs>
         <w:rPr>
+          <w:rFonts w:eastAsiaTheme="minorEastAsia"/>
+          <w:b w:val="0"/>
+          <w:bCs w:val="0"/>
           <w:noProof/>
-        </w:rPr>
-      </w:pPr>
-      <w:hyperlink w:anchor="_Toc159334909" w:history="1">
+          <w:kern w:val="2"/>
+          <w:sz w:val="24"/>
+          <w:szCs w:val="24"/>
+          <w:lang w:eastAsia="it-IT"/>
+          <w14:ligatures w14:val="standardContextual"/>
+        </w:rPr>
+      </w:pPr>
+      <w:hyperlink w:anchor="_Toc159359739" w:history="1">
         <w:r>
           <w:rPr>
             <w:rStyle w:val="Collegamentoipertestuale"/>
@@ -1482,7 +1657,7 @@
             <w:noProof/>
             <w:webHidden/>
           </w:rPr>
-          <w:instrText xml:space="preserve"> PAGEREF _Toc159334909 \h </w:instrText>
+          <w:instrText xml:space="preserve"> PAGEREF _Toc159359739 \h </w:instrText>
         </w:r>
         <w:r>
           <w:rPr>
@@ -1502,7 +1677,7 @@
             <w:noProof/>
             <w:webHidden/>
           </w:rPr>
-          <w:t>14</w:t>
+          <w:t>13</w:t>
         </w:r>
         <w:r>
           <w:rPr>
@@ -1516,11 +1691,20 @@
     <w:p>
       <w:pPr>
         <w:pStyle w:val="Sommario3"/>
-        <w:rPr>
+        <w:tabs>
+          <w:tab w:val="right" w:leader="underscore" w:pos="9016"/>
+        </w:tabs>
+        <w:rPr>
+          <w:rFonts w:eastAsiaTheme="minorEastAsia"/>
           <w:noProof/>
-        </w:rPr>
-      </w:pPr>
-      <w:hyperlink w:anchor="_Toc159334910" w:history="1">
+          <w:kern w:val="2"/>
+          <w:sz w:val="24"/>
+          <w:szCs w:val="24"/>
+          <w:lang w:eastAsia="it-IT"/>
+          <w14:ligatures w14:val="standardContextual"/>
+        </w:rPr>
+      </w:pPr>
+      <w:hyperlink w:anchor="_Toc159359740" w:history="1">
         <w:r>
           <w:rPr>
             <w:rStyle w:val="Collegamentoipertestuale"/>
@@ -1547,7 +1731,7 @@
             <w:noProof/>
             <w:webHidden/>
           </w:rPr>
-          <w:instrText xml:space="preserve"> PAGEREF _Toc159334910 \h </w:instrText>
+          <w:instrText xml:space="preserve"> PAGEREF _Toc159359740 \h </w:instrText>
         </w:r>
         <w:r>
           <w:rPr>
@@ -1567,7 +1751,7 @@
             <w:noProof/>
             <w:webHidden/>
           </w:rPr>
-          <w:t>14</w:t>
+          <w:t>13</w:t>
         </w:r>
         <w:r>
           <w:rPr>
@@ -1581,11 +1765,20 @@
     <w:p>
       <w:pPr>
         <w:pStyle w:val="Sommario3"/>
-        <w:rPr>
+        <w:tabs>
+          <w:tab w:val="right" w:leader="underscore" w:pos="9016"/>
+        </w:tabs>
+        <w:rPr>
+          <w:rFonts w:eastAsiaTheme="minorEastAsia"/>
           <w:noProof/>
-        </w:rPr>
-      </w:pPr>
-      <w:hyperlink w:anchor="_Toc159334911" w:history="1">
+          <w:kern w:val="2"/>
+          <w:sz w:val="24"/>
+          <w:szCs w:val="24"/>
+          <w:lang w:eastAsia="it-IT"/>
+          <w14:ligatures w14:val="standardContextual"/>
+        </w:rPr>
+      </w:pPr>
+      <w:hyperlink w:anchor="_Toc159359741" w:history="1">
         <w:r>
           <w:rPr>
             <w:rStyle w:val="Collegamentoipertestuale"/>
@@ -1612,7 +1805,7 @@
             <w:noProof/>
             <w:webHidden/>
           </w:rPr>
-          <w:instrText xml:space="preserve"> PAGEREF _Toc159334911 \h </w:instrText>
+          <w:instrText xml:space="preserve"> PAGEREF _Toc159359741 \h </w:instrText>
         </w:r>
         <w:r>
           <w:rPr>
@@ -1632,7 +1825,7 @@
             <w:noProof/>
             <w:webHidden/>
           </w:rPr>
-          <w:t>15</w:t>
+          <w:t>14</w:t>
         </w:r>
         <w:r>
           <w:rPr>
@@ -1646,11 +1839,20 @@
     <w:p>
       <w:pPr>
         <w:pStyle w:val="Sommario3"/>
-        <w:rPr>
+        <w:tabs>
+          <w:tab w:val="right" w:leader="underscore" w:pos="9016"/>
+        </w:tabs>
+        <w:rPr>
+          <w:rFonts w:eastAsiaTheme="minorEastAsia"/>
           <w:noProof/>
-        </w:rPr>
-      </w:pPr>
-      <w:hyperlink w:anchor="_Toc159334912" w:history="1">
+          <w:kern w:val="2"/>
+          <w:sz w:val="24"/>
+          <w:szCs w:val="24"/>
+          <w:lang w:eastAsia="it-IT"/>
+          <w14:ligatures w14:val="standardContextual"/>
+        </w:rPr>
+      </w:pPr>
+      <w:hyperlink w:anchor="_Toc159359742" w:history="1">
         <w:r>
           <w:rPr>
             <w:rStyle w:val="Collegamentoipertestuale"/>
@@ -1677,7 +1879,7 @@
             <w:noProof/>
             <w:webHidden/>
           </w:rPr>
-          <w:instrText xml:space="preserve"> PAGEREF _Toc159334912 \h </w:instrText>
+          <w:instrText xml:space="preserve"> PAGEREF _Toc159359742 \h </w:instrText>
         </w:r>
         <w:r>
           <w:rPr>
@@ -1697,7 +1899,7 @@
             <w:noProof/>
             <w:webHidden/>
           </w:rPr>
-          <w:t>15</w:t>
+          <w:t>14</w:t>
         </w:r>
         <w:r>
           <w:rPr>
@@ -1711,11 +1913,20 @@
     <w:p>
       <w:pPr>
         <w:pStyle w:val="Sommario3"/>
-        <w:rPr>
+        <w:tabs>
+          <w:tab w:val="right" w:leader="underscore" w:pos="9016"/>
+        </w:tabs>
+        <w:rPr>
+          <w:rFonts w:eastAsiaTheme="minorEastAsia"/>
           <w:noProof/>
-        </w:rPr>
-      </w:pPr>
-      <w:hyperlink w:anchor="_Toc159334913" w:history="1">
+          <w:kern w:val="2"/>
+          <w:sz w:val="24"/>
+          <w:szCs w:val="24"/>
+          <w:lang w:eastAsia="it-IT"/>
+          <w14:ligatures w14:val="standardContextual"/>
+        </w:rPr>
+      </w:pPr>
+      <w:hyperlink w:anchor="_Toc159359743" w:history="1">
         <w:r>
           <w:rPr>
             <w:rStyle w:val="Collegamentoipertestuale"/>
@@ -1742,7 +1953,7 @@
             <w:noProof/>
             <w:webHidden/>
           </w:rPr>
-          <w:instrText xml:space="preserve"> PAGEREF _Toc159334913 \h </w:instrText>
+          <w:instrText xml:space="preserve"> PAGEREF _Toc159359743 \h </w:instrText>
         </w:r>
         <w:r>
           <w:rPr>
@@ -1762,7 +1973,7 @@
             <w:noProof/>
             <w:webHidden/>
           </w:rPr>
-          <w:t>15</w:t>
+          <w:t>14</w:t>
         </w:r>
         <w:r>
           <w:rPr>
@@ -1777,17 +1988,21 @@
       <w:pPr>
         <w:pStyle w:val="Sommario1"/>
         <w:tabs>
-          <w:tab w:val="right" w:leader="dot" w:pos="9350"/>
+          <w:tab w:val="right" w:leader="underscore" w:pos="9016"/>
         </w:tabs>
         <w:rPr>
           <w:rFonts w:eastAsiaTheme="minorEastAsia"/>
+          <w:b w:val="0"/>
+          <w:bCs w:val="0"/>
+          <w:i w:val="0"/>
+          <w:iCs w:val="0"/>
           <w:noProof/>
           <w:kern w:val="2"/>
           <w:lang w:eastAsia="it-IT"/>
           <w14:ligatures w14:val="standardContextual"/>
         </w:rPr>
       </w:pPr>
-      <w:hyperlink w:anchor="_Toc159334914" w:history="1">
+      <w:hyperlink w:anchor="_Toc159359744" w:history="1">
         <w:r>
           <w:rPr>
             <w:rStyle w:val="Collegamentoipertestuale"/>
@@ -1814,7 +2029,7 @@
             <w:noProof/>
             <w:webHidden/>
           </w:rPr>
-          <w:instrText xml:space="preserve"> PAGEREF _Toc159334914 \h </w:instrText>
+          <w:instrText xml:space="preserve"> PAGEREF _Toc159359744 \h </w:instrText>
         </w:r>
         <w:r>
           <w:rPr>
@@ -1834,7 +2049,7 @@
             <w:noProof/>
             <w:webHidden/>
           </w:rPr>
-          <w:t>16</w:t>
+          <w:t>15</w:t>
         </w:r>
         <w:r>
           <w:rPr>
@@ -1849,13 +2064,21 @@
       <w:pPr>
         <w:pStyle w:val="Sommario2"/>
         <w:tabs>
-          <w:tab w:val="right" w:leader="dot" w:pos="9350"/>
+          <w:tab w:val="right" w:leader="underscore" w:pos="9016"/>
         </w:tabs>
         <w:rPr>
+          <w:rFonts w:eastAsiaTheme="minorEastAsia"/>
+          <w:b w:val="0"/>
+          <w:bCs w:val="0"/>
           <w:noProof/>
-        </w:rPr>
-      </w:pPr>
-      <w:hyperlink w:anchor="_Toc159334915" w:history="1">
+          <w:kern w:val="2"/>
+          <w:sz w:val="24"/>
+          <w:szCs w:val="24"/>
+          <w:lang w:eastAsia="it-IT"/>
+          <w14:ligatures w14:val="standardContextual"/>
+        </w:rPr>
+      </w:pPr>
+      <w:hyperlink w:anchor="_Toc159359745" w:history="1">
         <w:r>
           <w:rPr>
             <w:rStyle w:val="Collegamentoipertestuale"/>
@@ -1882,7 +2105,7 @@
             <w:noProof/>
             <w:webHidden/>
           </w:rPr>
-          <w:instrText xml:space="preserve"> PAGEREF _Toc159334915 \h </w:instrText>
+          <w:instrText xml:space="preserve"> PAGEREF _Toc159359745 \h </w:instrText>
         </w:r>
         <w:r>
           <w:rPr>
@@ -1902,7 +2125,7 @@
             <w:noProof/>
             <w:webHidden/>
           </w:rPr>
-          <w:t>16</w:t>
+          <w:t>15</w:t>
         </w:r>
         <w:r>
           <w:rPr>
@@ -1917,13 +2140,21 @@
       <w:pPr>
         <w:pStyle w:val="Sommario2"/>
         <w:tabs>
-          <w:tab w:val="right" w:leader="dot" w:pos="9350"/>
+          <w:tab w:val="right" w:leader="underscore" w:pos="9016"/>
         </w:tabs>
         <w:rPr>
+          <w:rFonts w:eastAsiaTheme="minorEastAsia"/>
+          <w:b w:val="0"/>
+          <w:bCs w:val="0"/>
           <w:noProof/>
-        </w:rPr>
-      </w:pPr>
-      <w:hyperlink w:anchor="_Toc159334916" w:history="1">
+          <w:kern w:val="2"/>
+          <w:sz w:val="24"/>
+          <w:szCs w:val="24"/>
+          <w:lang w:eastAsia="it-IT"/>
+          <w14:ligatures w14:val="standardContextual"/>
+        </w:rPr>
+      </w:pPr>
+      <w:hyperlink w:anchor="_Toc159359746" w:history="1">
         <w:r>
           <w:rPr>
             <w:rStyle w:val="Collegamentoipertestuale"/>
@@ -1950,7 +2181,7 @@
             <w:noProof/>
             <w:webHidden/>
           </w:rPr>
-          <w:instrText xml:space="preserve"> PAGEREF _Toc159334916 \h </w:instrText>
+          <w:instrText xml:space="preserve"> PAGEREF _Toc159359746 \h </w:instrText>
         </w:r>
         <w:r>
           <w:rPr>
@@ -1970,7 +2201,7 @@
             <w:noProof/>
             <w:webHidden/>
           </w:rPr>
-          <w:t>17</w:t>
+          <w:t>16</w:t>
         </w:r>
         <w:r>
           <w:rPr>
@@ -1985,17 +2216,21 @@
       <w:pPr>
         <w:pStyle w:val="Sommario1"/>
         <w:tabs>
-          <w:tab w:val="right" w:leader="dot" w:pos="9350"/>
+          <w:tab w:val="right" w:leader="underscore" w:pos="9016"/>
         </w:tabs>
         <w:rPr>
           <w:rFonts w:eastAsiaTheme="minorEastAsia"/>
+          <w:b w:val="0"/>
+          <w:bCs w:val="0"/>
+          <w:i w:val="0"/>
+          <w:iCs w:val="0"/>
           <w:noProof/>
           <w:kern w:val="2"/>
           <w:lang w:eastAsia="it-IT"/>
           <w14:ligatures w14:val="standardContextual"/>
         </w:rPr>
       </w:pPr>
-      <w:hyperlink w:anchor="_Toc159334917" w:history="1">
+      <w:hyperlink w:anchor="_Toc159359747" w:history="1">
         <w:r>
           <w:rPr>
             <w:rStyle w:val="Collegamentoipertestuale"/>
@@ -2022,7 +2257,7 @@
             <w:noProof/>
             <w:webHidden/>
           </w:rPr>
-          <w:instrText xml:space="preserve"> PAGEREF _Toc159334917 \h </w:instrText>
+          <w:instrText xml:space="preserve"> PAGEREF _Toc159359747 \h </w:instrText>
         </w:r>
         <w:r>
           <w:rPr>
@@ -2042,7 +2277,7 @@
             <w:noProof/>
             <w:webHidden/>
           </w:rPr>
-          <w:t>18</w:t>
+          <w:t>17</w:t>
         </w:r>
         <w:r>
           <w:rPr>
@@ -2057,13 +2292,21 @@
       <w:pPr>
         <w:pStyle w:val="Sommario2"/>
         <w:tabs>
-          <w:tab w:val="right" w:leader="dot" w:pos="9350"/>
+          <w:tab w:val="right" w:leader="underscore" w:pos="9016"/>
         </w:tabs>
         <w:rPr>
+          <w:rFonts w:eastAsiaTheme="minorEastAsia"/>
+          <w:b w:val="0"/>
+          <w:bCs w:val="0"/>
           <w:noProof/>
-        </w:rPr>
-      </w:pPr>
-      <w:hyperlink w:anchor="_Toc159334918" w:history="1">
+          <w:kern w:val="2"/>
+          <w:sz w:val="24"/>
+          <w:szCs w:val="24"/>
+          <w:lang w:eastAsia="it-IT"/>
+          <w14:ligatures w14:val="standardContextual"/>
+        </w:rPr>
+      </w:pPr>
+      <w:hyperlink w:anchor="_Toc159359748" w:history="1">
         <w:r>
           <w:rPr>
             <w:rStyle w:val="Collegamentoipertestuale"/>
@@ -2090,7 +2333,7 @@
             <w:noProof/>
             <w:webHidden/>
           </w:rPr>
-          <w:instrText xml:space="preserve"> PAGEREF _Toc159334918 \h </w:instrText>
+          <w:instrText xml:space="preserve"> PAGEREF _Toc159359748 \h </w:instrText>
         </w:r>
         <w:r>
           <w:rPr>
@@ -2110,7 +2353,7 @@
             <w:noProof/>
             <w:webHidden/>
           </w:rPr>
-          <w:t>18</w:t>
+          <w:t>17</w:t>
         </w:r>
         <w:r>
           <w:rPr>
@@ -2124,11 +2367,20 @@
     <w:p>
       <w:pPr>
         <w:pStyle w:val="Sommario3"/>
-        <w:rPr>
+        <w:tabs>
+          <w:tab w:val="right" w:leader="underscore" w:pos="9016"/>
+        </w:tabs>
+        <w:rPr>
+          <w:rFonts w:eastAsiaTheme="minorEastAsia"/>
           <w:noProof/>
-        </w:rPr>
-      </w:pPr>
-      <w:hyperlink w:anchor="_Toc159334919" w:history="1">
+          <w:kern w:val="2"/>
+          <w:sz w:val="24"/>
+          <w:szCs w:val="24"/>
+          <w:lang w:eastAsia="it-IT"/>
+          <w14:ligatures w14:val="standardContextual"/>
+        </w:rPr>
+      </w:pPr>
+      <w:hyperlink w:anchor="_Toc159359749" w:history="1">
         <w:r>
           <w:rPr>
             <w:rStyle w:val="Collegamentoipertestuale"/>
@@ -2155,7 +2407,7 @@
             <w:noProof/>
             <w:webHidden/>
           </w:rPr>
-          <w:instrText xml:space="preserve"> PAGEREF _Toc159334919 \h </w:instrText>
+          <w:instrText xml:space="preserve"> PAGEREF _Toc159359749 \h </w:instrText>
         </w:r>
         <w:r>
           <w:rPr>
@@ -2175,7 +2427,7 @@
             <w:noProof/>
             <w:webHidden/>
           </w:rPr>
-          <w:t>18</w:t>
+          <w:t>17</w:t>
         </w:r>
         <w:r>
           <w:rPr>
@@ -2189,11 +2441,20 @@
     <w:p>
       <w:pPr>
         <w:pStyle w:val="Sommario3"/>
-        <w:rPr>
+        <w:tabs>
+          <w:tab w:val="right" w:leader="underscore" w:pos="9016"/>
+        </w:tabs>
+        <w:rPr>
+          <w:rFonts w:eastAsiaTheme="minorEastAsia"/>
           <w:noProof/>
-        </w:rPr>
-      </w:pPr>
-      <w:hyperlink w:anchor="_Toc159334920" w:history="1">
+          <w:kern w:val="2"/>
+          <w:sz w:val="24"/>
+          <w:szCs w:val="24"/>
+          <w:lang w:eastAsia="it-IT"/>
+          <w14:ligatures w14:val="standardContextual"/>
+        </w:rPr>
+      </w:pPr>
+      <w:hyperlink w:anchor="_Toc159359750" w:history="1">
         <w:r>
           <w:rPr>
             <w:rStyle w:val="Collegamentoipertestuale"/>
@@ -2220,7 +2481,7 @@
             <w:noProof/>
             <w:webHidden/>
           </w:rPr>
-          <w:instrText xml:space="preserve"> PAGEREF _Toc159334920 \h </w:instrText>
+          <w:instrText xml:space="preserve"> PAGEREF _Toc159359750 \h </w:instrText>
         </w:r>
         <w:r>
           <w:rPr>
@@ -2240,7 +2501,7 @@
             <w:noProof/>
             <w:webHidden/>
           </w:rPr>
-          <w:t>18</w:t>
+          <w:t>17</w:t>
         </w:r>
         <w:r>
           <w:rPr>
@@ -2254,11 +2515,20 @@
     <w:p>
       <w:pPr>
         <w:pStyle w:val="Sommario3"/>
-        <w:rPr>
+        <w:tabs>
+          <w:tab w:val="right" w:leader="underscore" w:pos="9016"/>
+        </w:tabs>
+        <w:rPr>
+          <w:rFonts w:eastAsiaTheme="minorEastAsia"/>
           <w:noProof/>
-        </w:rPr>
-      </w:pPr>
-      <w:hyperlink w:anchor="_Toc159334921" w:history="1">
+          <w:kern w:val="2"/>
+          <w:sz w:val="24"/>
+          <w:szCs w:val="24"/>
+          <w:lang w:eastAsia="it-IT"/>
+          <w14:ligatures w14:val="standardContextual"/>
+        </w:rPr>
+      </w:pPr>
+      <w:hyperlink w:anchor="_Toc159359751" w:history="1">
         <w:r>
           <w:rPr>
             <w:rStyle w:val="Collegamentoipertestuale"/>
@@ -2285,7 +2555,7 @@
             <w:noProof/>
             <w:webHidden/>
           </w:rPr>
-          <w:instrText xml:space="preserve"> PAGEREF _Toc159334921 \h </w:instrText>
+          <w:instrText xml:space="preserve"> PAGEREF _Toc159359751 \h </w:instrText>
         </w:r>
         <w:r>
           <w:rPr>
@@ -2305,7 +2575,7 @@
             <w:noProof/>
             <w:webHidden/>
           </w:rPr>
-          <w:t>19</w:t>
+          <w:t>18</w:t>
         </w:r>
         <w:r>
           <w:rPr>
@@ -2320,13 +2590,21 @@
       <w:pPr>
         <w:pStyle w:val="Sommario2"/>
         <w:tabs>
-          <w:tab w:val="right" w:leader="dot" w:pos="9350"/>
+          <w:tab w:val="right" w:leader="underscore" w:pos="9016"/>
         </w:tabs>
         <w:rPr>
+          <w:rFonts w:eastAsiaTheme="minorEastAsia"/>
+          <w:b w:val="0"/>
+          <w:bCs w:val="0"/>
           <w:noProof/>
-        </w:rPr>
-      </w:pPr>
-      <w:hyperlink w:anchor="_Toc159334922" w:history="1">
+          <w:kern w:val="2"/>
+          <w:sz w:val="24"/>
+          <w:szCs w:val="24"/>
+          <w:lang w:eastAsia="it-IT"/>
+          <w14:ligatures w14:val="standardContextual"/>
+        </w:rPr>
+      </w:pPr>
+      <w:hyperlink w:anchor="_Toc159359752" w:history="1">
         <w:r>
           <w:rPr>
             <w:rStyle w:val="Collegamentoipertestuale"/>
@@ -2353,7 +2631,7 @@
             <w:noProof/>
             <w:webHidden/>
           </w:rPr>
-          <w:instrText xml:space="preserve"> PAGEREF _Toc159334922 \h </w:instrText>
+          <w:instrText xml:space="preserve"> PAGEREF _Toc159359752 \h </w:instrText>
         </w:r>
         <w:r>
           <w:rPr>
@@ -2373,7 +2651,7 @@
             <w:noProof/>
             <w:webHidden/>
           </w:rPr>
-          <w:t>20</w:t>
+          <w:t>18</w:t>
         </w:r>
         <w:r>
           <w:rPr>
@@ -2387,11 +2665,20 @@
     <w:p>
       <w:pPr>
         <w:pStyle w:val="Sommario3"/>
-        <w:rPr>
+        <w:tabs>
+          <w:tab w:val="right" w:leader="underscore" w:pos="9016"/>
+        </w:tabs>
+        <w:rPr>
+          <w:rFonts w:eastAsiaTheme="minorEastAsia"/>
           <w:noProof/>
-        </w:rPr>
-      </w:pPr>
-      <w:hyperlink w:anchor="_Toc159334923" w:history="1">
+          <w:kern w:val="2"/>
+          <w:sz w:val="24"/>
+          <w:szCs w:val="24"/>
+          <w:lang w:eastAsia="it-IT"/>
+          <w14:ligatures w14:val="standardContextual"/>
+        </w:rPr>
+      </w:pPr>
+      <w:hyperlink w:anchor="_Toc159359753" w:history="1">
         <w:r>
           <w:rPr>
             <w:rStyle w:val="Collegamentoipertestuale"/>
@@ -2418,7 +2705,7 @@
             <w:noProof/>
             <w:webHidden/>
           </w:rPr>
-          <w:instrText xml:space="preserve"> PAGEREF _Toc159334923 \h </w:instrText>
+          <w:instrText xml:space="preserve"> PAGEREF _Toc159359753 \h </w:instrText>
         </w:r>
         <w:r>
           <w:rPr>
@@ -2438,7 +2725,7 @@
             <w:noProof/>
             <w:webHidden/>
           </w:rPr>
-          <w:t>20</w:t>
+          <w:t>18</w:t>
         </w:r>
         <w:r>
           <w:rPr>
@@ -2452,11 +2739,20 @@
     <w:p>
       <w:pPr>
         <w:pStyle w:val="Sommario3"/>
-        <w:rPr>
+        <w:tabs>
+          <w:tab w:val="right" w:leader="underscore" w:pos="9016"/>
+        </w:tabs>
+        <w:rPr>
+          <w:rFonts w:eastAsiaTheme="minorEastAsia"/>
           <w:noProof/>
-        </w:rPr>
-      </w:pPr>
-      <w:hyperlink w:anchor="_Toc159334924" w:history="1">
+          <w:kern w:val="2"/>
+          <w:sz w:val="24"/>
+          <w:szCs w:val="24"/>
+          <w:lang w:eastAsia="it-IT"/>
+          <w14:ligatures w14:val="standardContextual"/>
+        </w:rPr>
+      </w:pPr>
+      <w:hyperlink w:anchor="_Toc159359754" w:history="1">
         <w:r>
           <w:rPr>
             <w:rStyle w:val="Collegamentoipertestuale"/>
@@ -2483,7 +2779,7 @@
             <w:noProof/>
             <w:webHidden/>
           </w:rPr>
-          <w:instrText xml:space="preserve"> PAGEREF _Toc159334924 \h </w:instrText>
+          <w:instrText xml:space="preserve"> PAGEREF _Toc159359754 \h </w:instrText>
         </w:r>
         <w:r>
           <w:rPr>
@@ -2503,7 +2799,7 @@
             <w:noProof/>
             <w:webHidden/>
           </w:rPr>
-          <w:t>20</w:t>
+          <w:t>19</w:t>
         </w:r>
         <w:r>
           <w:rPr>
@@ -2517,11 +2813,20 @@
     <w:p>
       <w:pPr>
         <w:pStyle w:val="Sommario3"/>
-        <w:rPr>
+        <w:tabs>
+          <w:tab w:val="right" w:leader="underscore" w:pos="9016"/>
+        </w:tabs>
+        <w:rPr>
+          <w:rFonts w:eastAsiaTheme="minorEastAsia"/>
           <w:noProof/>
-        </w:rPr>
-      </w:pPr>
-      <w:hyperlink w:anchor="_Toc159334925" w:history="1">
+          <w:kern w:val="2"/>
+          <w:sz w:val="24"/>
+          <w:szCs w:val="24"/>
+          <w:lang w:eastAsia="it-IT"/>
+          <w14:ligatures w14:val="standardContextual"/>
+        </w:rPr>
+      </w:pPr>
+      <w:hyperlink w:anchor="_Toc159359755" w:history="1">
         <w:r>
           <w:rPr>
             <w:rStyle w:val="Collegamentoipertestuale"/>
@@ -2548,7 +2853,7 @@
             <w:noProof/>
             <w:webHidden/>
           </w:rPr>
-          <w:instrText xml:space="preserve"> PAGEREF _Toc159334925 \h </w:instrText>
+          <w:instrText xml:space="preserve"> PAGEREF _Toc159359755 \h </w:instrText>
         </w:r>
         <w:r>
           <w:rPr>
@@ -2568,7 +2873,7 @@
             <w:noProof/>
             <w:webHidden/>
           </w:rPr>
-          <w:t>20</w:t>
+          <w:t>19</w:t>
         </w:r>
         <w:r>
           <w:rPr>
@@ -2583,13 +2888,21 @@
       <w:pPr>
         <w:pStyle w:val="Sommario2"/>
         <w:tabs>
-          <w:tab w:val="right" w:leader="dot" w:pos="9350"/>
+          <w:tab w:val="right" w:leader="underscore" w:pos="9016"/>
         </w:tabs>
         <w:rPr>
+          <w:rFonts w:eastAsiaTheme="minorEastAsia"/>
+          <w:b w:val="0"/>
+          <w:bCs w:val="0"/>
           <w:noProof/>
-        </w:rPr>
-      </w:pPr>
-      <w:hyperlink w:anchor="_Toc159334926" w:history="1">
+          <w:kern w:val="2"/>
+          <w:sz w:val="24"/>
+          <w:szCs w:val="24"/>
+          <w:lang w:eastAsia="it-IT"/>
+          <w14:ligatures w14:val="standardContextual"/>
+        </w:rPr>
+      </w:pPr>
+      <w:hyperlink w:anchor="_Toc159359756" w:history="1">
         <w:r>
           <w:rPr>
             <w:rStyle w:val="Collegamentoipertestuale"/>
@@ -2616,7 +2929,7 @@
             <w:noProof/>
             <w:webHidden/>
           </w:rPr>
-          <w:instrText xml:space="preserve"> PAGEREF _Toc159334926 \h </w:instrText>
+          <w:instrText xml:space="preserve"> PAGEREF _Toc159359756 \h </w:instrText>
         </w:r>
         <w:r>
           <w:rPr>
@@ -2636,7 +2949,7 @@
             <w:noProof/>
             <w:webHidden/>
           </w:rPr>
-          <w:t>20</w:t>
+          <w:t>19</w:t>
         </w:r>
         <w:r>
           <w:rPr>
@@ -2651,17 +2964,21 @@
       <w:pPr>
         <w:pStyle w:val="Sommario1"/>
         <w:tabs>
-          <w:tab w:val="right" w:leader="dot" w:pos="9350"/>
+          <w:tab w:val="right" w:leader="underscore" w:pos="9016"/>
         </w:tabs>
         <w:rPr>
           <w:rFonts w:eastAsiaTheme="minorEastAsia"/>
+          <w:b w:val="0"/>
+          <w:bCs w:val="0"/>
+          <w:i w:val="0"/>
+          <w:iCs w:val="0"/>
           <w:noProof/>
           <w:kern w:val="2"/>
           <w:lang w:eastAsia="it-IT"/>
           <w14:ligatures w14:val="standardContextual"/>
         </w:rPr>
       </w:pPr>
-      <w:hyperlink w:anchor="_Toc159334927" w:history="1">
+      <w:hyperlink w:anchor="_Toc159359757" w:history="1">
         <w:r>
           <w:rPr>
             <w:rStyle w:val="Collegamentoipertestuale"/>
@@ -2688,7 +3005,7 @@
             <w:noProof/>
             <w:webHidden/>
           </w:rPr>
-          <w:instrText xml:space="preserve"> PAGEREF _Toc159334927 \h </w:instrText>
+          <w:instrText xml:space="preserve"> PAGEREF _Toc159359757 \h </w:instrText>
         </w:r>
         <w:r>
           <w:rPr>
@@ -2708,7 +3025,7 @@
             <w:noProof/>
             <w:webHidden/>
           </w:rPr>
-          <w:t>21</w:t>
+          <w:t>19</w:t>
         </w:r>
         <w:r>
           <w:rPr>
@@ -2723,13 +3040,21 @@
       <w:pPr>
         <w:pStyle w:val="Sommario2"/>
         <w:tabs>
-          <w:tab w:val="right" w:leader="dot" w:pos="9350"/>
+          <w:tab w:val="right" w:leader="underscore" w:pos="9016"/>
         </w:tabs>
         <w:rPr>
+          <w:rFonts w:eastAsiaTheme="minorEastAsia"/>
+          <w:b w:val="0"/>
+          <w:bCs w:val="0"/>
           <w:noProof/>
-        </w:rPr>
-      </w:pPr>
-      <w:hyperlink w:anchor="_Toc159334928" w:history="1">
+          <w:kern w:val="2"/>
+          <w:sz w:val="24"/>
+          <w:szCs w:val="24"/>
+          <w:lang w:eastAsia="it-IT"/>
+          <w14:ligatures w14:val="standardContextual"/>
+        </w:rPr>
+      </w:pPr>
+      <w:hyperlink w:anchor="_Toc159359758" w:history="1">
         <w:r>
           <w:rPr>
             <w:rStyle w:val="Collegamentoipertestuale"/>
@@ -2756,7 +3081,7 @@
             <w:noProof/>
             <w:webHidden/>
           </w:rPr>
-          <w:instrText xml:space="preserve"> PAGEREF _Toc159334928 \h </w:instrText>
+          <w:instrText xml:space="preserve"> PAGEREF _Toc159359758 \h </w:instrText>
         </w:r>
         <w:r>
           <w:rPr>
@@ -2776,7 +3101,7 @@
             <w:noProof/>
             <w:webHidden/>
           </w:rPr>
-          <w:t>21</w:t>
+          <w:t>19</w:t>
         </w:r>
         <w:r>
           <w:rPr>
@@ -2791,13 +3116,21 @@
       <w:pPr>
         <w:pStyle w:val="Sommario2"/>
         <w:tabs>
-          <w:tab w:val="right" w:leader="dot" w:pos="9350"/>
+          <w:tab w:val="right" w:leader="underscore" w:pos="9016"/>
         </w:tabs>
         <w:rPr>
+          <w:rFonts w:eastAsiaTheme="minorEastAsia"/>
+          <w:b w:val="0"/>
+          <w:bCs w:val="0"/>
           <w:noProof/>
-        </w:rPr>
-      </w:pPr>
-      <w:hyperlink w:anchor="_Toc159334929" w:history="1">
+          <w:kern w:val="2"/>
+          <w:sz w:val="24"/>
+          <w:szCs w:val="24"/>
+          <w:lang w:eastAsia="it-IT"/>
+          <w14:ligatures w14:val="standardContextual"/>
+        </w:rPr>
+      </w:pPr>
+      <w:hyperlink w:anchor="_Toc159359759" w:history="1">
         <w:r>
           <w:rPr>
             <w:rStyle w:val="Collegamentoipertestuale"/>
@@ -2824,7 +3157,7 @@
             <w:noProof/>
             <w:webHidden/>
           </w:rPr>
-          <w:instrText xml:space="preserve"> PAGEREF _Toc159334929 \h </w:instrText>
+          <w:instrText xml:space="preserve"> PAGEREF _Toc159359759 \h </w:instrText>
         </w:r>
         <w:r>
           <w:rPr>
@@ -2844,7 +3177,7 @@
             <w:noProof/>
             <w:webHidden/>
           </w:rPr>
-          <w:t>21</w:t>
+          <w:t>20</w:t>
         </w:r>
         <w:r>
           <w:rPr>
@@ -2859,13 +3192,21 @@
       <w:pPr>
         <w:pStyle w:val="Sommario2"/>
         <w:tabs>
-          <w:tab w:val="right" w:leader="dot" w:pos="9350"/>
+          <w:tab w:val="right" w:leader="underscore" w:pos="9016"/>
         </w:tabs>
         <w:rPr>
+          <w:rFonts w:eastAsiaTheme="minorEastAsia"/>
+          <w:b w:val="0"/>
+          <w:bCs w:val="0"/>
           <w:noProof/>
-        </w:rPr>
-      </w:pPr>
-      <w:hyperlink w:anchor="_Toc159334930" w:history="1">
+          <w:kern w:val="2"/>
+          <w:sz w:val="24"/>
+          <w:szCs w:val="24"/>
+          <w:lang w:eastAsia="it-IT"/>
+          <w14:ligatures w14:val="standardContextual"/>
+        </w:rPr>
+      </w:pPr>
+      <w:hyperlink w:anchor="_Toc159359760" w:history="1">
         <w:r>
           <w:rPr>
             <w:rStyle w:val="Collegamentoipertestuale"/>
@@ -2892,7 +3233,7 @@
             <w:noProof/>
             <w:webHidden/>
           </w:rPr>
-          <w:instrText xml:space="preserve"> PAGEREF _Toc159334930 \h </w:instrText>
+          <w:instrText xml:space="preserve"> PAGEREF _Toc159359760 \h </w:instrText>
         </w:r>
         <w:r>
           <w:rPr>
@@ -2912,7 +3253,7 @@
             <w:noProof/>
             <w:webHidden/>
           </w:rPr>
-          <w:t>22</w:t>
+          <w:t>20</w:t>
         </w:r>
         <w:r>
           <w:rPr>
@@ -2929,28 +3270,13 @@
         <w:spacing w:before="0"/>
         <w:rPr>
           <w:rStyle w:val="VerbatimChar"/>
-          <w:sz w:val="50"/>
-          <w:szCs w:val="50"/>
-        </w:rPr>
-      </w:pPr>
-      <w:r>
-        <w:rPr>
-          <w:rStyle w:val="VerbatimChar"/>
-          <w:sz w:val="50"/>
-          <w:szCs w:val="50"/>
-        </w:rPr>
-        <w:fldChar w:fldCharType="end"/>
-      </w:r>
-      <w:bookmarkStart w:id="1" w:name="_Toc159334888"/>
-    </w:p>
-    <w:p>
-      <w:pPr>
-        <w:pStyle w:val="Titolo1"/>
-        <w:spacing w:before="0"/>
-        <w:rPr>
-          <w:rStyle w:val="VerbatimChar"/>
-          <w:sz w:val="50"/>
-          <w:szCs w:val="50"/>
+          <w:rFonts w:ascii="Copperplate Gothic Bold" w:eastAsiaTheme="minorHAnsi" w:hAnsi="Copperplate Gothic Bold" w:cstheme="minorBidi"/>
+          <w:i/>
+          <w:iCs/>
+          <w:caps/>
+          <w:color w:val="auto"/>
+          <w:sz w:val="44"/>
+          <w:szCs w:val="44"/>
         </w:rPr>
         <w:sectPr>
           <w:headerReference w:type="even" r:id="rId8"/>
@@ -2959,12 +3285,25 @@
           <w:footerReference w:type="default" r:id="rId11"/>
           <w:headerReference w:type="first" r:id="rId12"/>
           <w:footerReference w:type="first" r:id="rId13"/>
-          <w:pgSz w:w="12240" w:h="15840"/>
+          <w:pgSz w:w="11906" w:h="16838" w:code="9"/>
           <w:pgMar w:top="1440" w:right="1440" w:bottom="1440" w:left="1440" w:header="720" w:footer="720" w:gutter="0"/>
+          <w:pgNumType w:start="1"/>
           <w:cols w:space="720"/>
+          <w:titlePg/>
           <w:docGrid w:linePitch="326"/>
         </w:sectPr>
       </w:pPr>
+      <w:r>
+        <w:rPr>
+          <w:rStyle w:val="VerbatimChar"/>
+          <w:rFonts w:ascii="Copperplate Gothic Bold" w:eastAsiaTheme="minorHAnsi" w:hAnsi="Copperplate Gothic Bold" w:cstheme="minorBidi"/>
+          <w:caps/>
+          <w:color w:val="auto"/>
+          <w:sz w:val="44"/>
+          <w:szCs w:val="44"/>
+        </w:rPr>
+        <w:fldChar w:fldCharType="end"/>
+      </w:r>
     </w:p>
     <w:p>
       <w:pPr>
@@ -2976,6 +3315,7 @@
           <w:szCs w:val="44"/>
         </w:rPr>
       </w:pPr>
+      <w:bookmarkStart w:id="1" w:name="_Toc159359718"/>
       <w:r>
         <w:rPr>
           <w:rStyle w:val="VerbatimChar"/>
@@ -2992,24 +3332,24 @@
       <w:pPr>
         <w:pStyle w:val="AH1Relazione"/>
       </w:pPr>
-      <w:bookmarkStart w:id="2" w:name="_Toc159334889"/>
-      <w:bookmarkStart w:id="3" w:name="analisi-dei-requisiti"/>
+      <w:bookmarkStart w:id="2" w:name="analisi-dei-requisiti"/>
+      <w:bookmarkStart w:id="3" w:name="_Toc159359719"/>
       <w:bookmarkEnd w:id="0"/>
       <w:r>
         <w:t>1 Analisi dei requisiti</w:t>
       </w:r>
-      <w:bookmarkEnd w:id="2"/>
+      <w:bookmarkEnd w:id="3"/>
     </w:p>
     <w:p>
       <w:pPr>
         <w:pStyle w:val="AH2Relazione"/>
       </w:pPr>
-      <w:bookmarkStart w:id="4" w:name="_Toc159334890"/>
-      <w:bookmarkStart w:id="5" w:name="sintesi-del-testo"/>
+      <w:bookmarkStart w:id="4" w:name="sintesi-del-testo"/>
+      <w:bookmarkStart w:id="5" w:name="_Toc159359720"/>
       <w:r>
         <w:t>1.1 Sintesi del testo</w:t>
       </w:r>
-      <w:bookmarkEnd w:id="4"/>
+      <w:bookmarkEnd w:id="5"/>
     </w:p>
     <w:p>
       <w:pPr>
@@ -3055,13 +3395,13 @@
       <w:pPr>
         <w:pStyle w:val="AH2Relazione"/>
       </w:pPr>
-      <w:bookmarkStart w:id="6" w:name="_Toc159334891"/>
-      <w:bookmarkStart w:id="7" w:name="glossario"/>
-      <w:bookmarkEnd w:id="5"/>
+      <w:bookmarkStart w:id="6" w:name="glossario"/>
+      <w:bookmarkStart w:id="7" w:name="_Toc159359721"/>
+      <w:bookmarkEnd w:id="4"/>
       <w:r>
         <w:t>1.2 Glossario</w:t>
       </w:r>
-      <w:bookmarkEnd w:id="6"/>
+      <w:bookmarkEnd w:id="7"/>
     </w:p>
     <w:tbl>
       <w:tblPr>
@@ -3070,10 +3410,10 @@
         <w:tblLook w:val="0020" w:firstRow="1" w:lastRow="0" w:firstColumn="0" w:lastColumn="0" w:noHBand="0" w:noVBand="0"/>
       </w:tblPr>
       <w:tblGrid>
-        <w:gridCol w:w="1952"/>
-        <w:gridCol w:w="3991"/>
+        <w:gridCol w:w="1884"/>
+        <w:gridCol w:w="3852"/>
         <w:gridCol w:w="1041"/>
-        <w:gridCol w:w="2592"/>
+        <w:gridCol w:w="2465"/>
       </w:tblGrid>
       <w:tr>
         <w:trPr>
@@ -3731,14 +4071,34 @@
       <w:pPr>
         <w:pStyle w:val="AH2Relazione"/>
       </w:pPr>
-      <w:bookmarkStart w:id="8" w:name="_Toc159334892"/>
-      <w:bookmarkStart w:id="9" w:name="specifiche-sui-dati"/>
-      <w:bookmarkEnd w:id="7"/>
+      <w:bookmarkStart w:id="8" w:name="specifiche-sui-dati"/>
+      <w:bookmarkEnd w:id="6"/>
+    </w:p>
+    <w:p>
+      <w:pPr>
+        <w:rPr>
+          <w:rFonts w:asciiTheme="majorHAnsi" w:eastAsiaTheme="majorEastAsia" w:hAnsiTheme="majorHAnsi" w:cstheme="majorBidi"/>
+          <w:b/>
+          <w:bCs/>
+          <w:color w:val="4F81BD" w:themeColor="accent1"/>
+          <w:sz w:val="28"/>
+          <w:szCs w:val="28"/>
+        </w:rPr>
+      </w:pPr>
+      <w:r>
+        <w:br w:type="page"/>
+      </w:r>
+    </w:p>
+    <w:p>
+      <w:pPr>
+        <w:pStyle w:val="AH2Relazione"/>
+      </w:pPr>
+      <w:bookmarkStart w:id="9" w:name="_Toc159359722"/>
       <w:r>
         <w:lastRenderedPageBreak/>
         <w:t>1.3 Specifiche sui dati</w:t>
       </w:r>
-      <w:bookmarkEnd w:id="8"/>
+      <w:bookmarkEnd w:id="9"/>
     </w:p>
     <w:tbl>
       <w:tblPr>
@@ -3747,7 +4107,7 @@
         <w:tblLook w:val="0020" w:firstRow="1" w:lastRow="0" w:firstColumn="0" w:lastColumn="0" w:noHBand="0" w:noVBand="0"/>
       </w:tblPr>
       <w:tblGrid>
-        <w:gridCol w:w="9576"/>
+        <w:gridCol w:w="9242"/>
       </w:tblGrid>
       <w:tr>
         <w:trPr>
@@ -3848,13 +4208,7 @@
               <w:pStyle w:val="Compact"/>
             </w:pPr>
             <w:r>
-              <w:t xml:space="preserve">Di ogni volo specifichiamo la destinazione e l’orario di partenza. Assumiamo inoltre, che ogni volo venga svolto ogni giorno della settimana, sempre nello stesso orario, ma che da un giorno all’altro possano cambiare il cancello d’uscita (gate) e l’aeromobile utilizzato. Ogni volo ha orario di partenza e gate </w:t>
-            </w:r>
-            <w:r>
-              <w:t>unici (</w:t>
-            </w:r>
-            <w:r>
-              <w:t>cioè, che nessun altro volo può partire allo stesso orario sullo stesso gate e viceversa) e viene effettuato da un equipaggio specifico.</w:t>
+              <w:t>Di ogni volo specifichiamo la destinazione e l’orario di partenza. Assumiamo inoltre, che ogni volo venga svolto ogni giorno della settimana, sempre nello stesso orario, ma che da un giorno all’altro possano cambiare il cancello d’uscita (gate) e l’aeromobile utilizzato. Ogni volo ha orario di partenza e gate unici (cioè, che nessun altro volo può partire allo stesso orario sullo stesso gate e viceversa) e viene effettuato da un equipaggio specifico.</w:t>
             </w:r>
           </w:p>
         </w:tc>
@@ -4009,13 +4363,13 @@
       <w:pPr>
         <w:pStyle w:val="AH2Relazione"/>
       </w:pPr>
-      <w:bookmarkStart w:id="10" w:name="_Toc159334893"/>
-      <w:bookmarkStart w:id="11" w:name="specifiche-sulle-operazioni"/>
-      <w:bookmarkEnd w:id="9"/>
+      <w:bookmarkStart w:id="10" w:name="specifiche-sulle-operazioni"/>
+      <w:bookmarkStart w:id="11" w:name="_Toc159359723"/>
+      <w:bookmarkEnd w:id="8"/>
       <w:r>
         <w:t>1.4 Specifiche sulle operazioni</w:t>
       </w:r>
-      <w:bookmarkEnd w:id="10"/>
+      <w:bookmarkEnd w:id="11"/>
     </w:p>
     <w:p>
       <w:pPr>
@@ -4290,25 +4644,25 @@
       <w:pPr>
         <w:pStyle w:val="AH1Relazione"/>
       </w:pPr>
-      <w:bookmarkStart w:id="12" w:name="_Toc159334894"/>
-      <w:bookmarkStart w:id="13" w:name="progettazione-concettuale"/>
-      <w:bookmarkEnd w:id="3"/>
-      <w:bookmarkEnd w:id="11"/>
+      <w:bookmarkStart w:id="12" w:name="progettazione-concettuale"/>
+      <w:bookmarkStart w:id="13" w:name="_Toc159359724"/>
+      <w:bookmarkEnd w:id="2"/>
+      <w:bookmarkEnd w:id="10"/>
       <w:r>
         <w:t>2 Progettazione concettuale</w:t>
       </w:r>
-      <w:bookmarkEnd w:id="12"/>
+      <w:bookmarkEnd w:id="13"/>
     </w:p>
     <w:p>
       <w:pPr>
         <w:pStyle w:val="AH2Relazione"/>
       </w:pPr>
-      <w:bookmarkStart w:id="14" w:name="_Toc159334895"/>
-      <w:bookmarkStart w:id="15" w:name="schema-entità-relazioni"/>
+      <w:bookmarkStart w:id="14" w:name="schema-entità-relazioni"/>
+      <w:bookmarkStart w:id="15" w:name="_Toc159359725"/>
       <w:r>
         <w:t>2.1 Schema Entità-Relazioni</w:t>
       </w:r>
-      <w:bookmarkEnd w:id="14"/>
+      <w:bookmarkEnd w:id="15"/>
     </w:p>
     <w:p>
       <w:pPr>
@@ -4336,22 +4690,22 @@
       <w:pPr>
         <w:pStyle w:val="AH3Relazione"/>
       </w:pPr>
-      <w:bookmarkStart w:id="16" w:name="_Toc159334896"/>
-      <w:bookmarkStart w:id="17" w:name="prima-revisione"/>
+      <w:bookmarkStart w:id="16" w:name="prima-revisione"/>
+      <w:bookmarkStart w:id="17" w:name="_Toc159359726"/>
       <w:r>
         <w:rPr>
           <w:noProof/>
         </w:rPr>
         <w:drawing>
-          <wp:anchor distT="0" distB="0" distL="114300" distR="114300" simplePos="0" relativeHeight="251601408" behindDoc="0" locked="0" layoutInCell="1" allowOverlap="1" wp14:anchorId="19B7CAED" wp14:editId="5EC8C52E">
+          <wp:anchor distT="0" distB="0" distL="114300" distR="114300" simplePos="0" relativeHeight="251478528" behindDoc="0" locked="0" layoutInCell="1" allowOverlap="1" wp14:anchorId="19B7CAED" wp14:editId="2648D416">
             <wp:simplePos x="0" y="0"/>
             <wp:positionH relativeFrom="column">
-              <wp:posOffset>307497</wp:posOffset>
+              <wp:posOffset>0</wp:posOffset>
             </wp:positionH>
             <wp:positionV relativeFrom="paragraph">
-              <wp:posOffset>363692</wp:posOffset>
+              <wp:posOffset>421140</wp:posOffset>
             </wp:positionV>
-            <wp:extent cx="5316220" cy="2954655"/>
+            <wp:extent cx="5727065" cy="3182620"/>
             <wp:effectExtent l="0" t="0" r="0" b="0"/>
             <wp:wrapTopAndBottom/>
             <wp:docPr id="1605706792" name="Immagine 1"/>
@@ -4380,7 +4734,7 @@
                   <pic:spPr>
                     <a:xfrm>
                       <a:off x="0" y="0"/>
-                      <a:ext cx="5316220" cy="2954655"/>
+                      <a:ext cx="5727065" cy="3182620"/>
                     </a:xfrm>
                     <a:prstGeom prst="rect">
                       <a:avLst/>
@@ -4401,10 +4755,20 @@
       <w:r>
         <w:t>2.1.1 Prima revisione</w:t>
       </w:r>
-      <w:bookmarkEnd w:id="16"/>
+      <w:bookmarkEnd w:id="17"/>
     </w:p>
     <w:p>
       <w:pPr>
+        <w:rPr>
+          <w:sz w:val="22"/>
+        </w:rPr>
+      </w:pPr>
+      <w:r>
+        <w:br w:type="page"/>
+      </w:r>
+    </w:p>
+    <w:p>
+      <w:pPr>
         <w:pStyle w:val="AParagrafoRelazione"/>
       </w:pPr>
       <w:r>
@@ -4430,15 +4794,15 @@
       <w:pPr>
         <w:pStyle w:val="AH3Relazione"/>
       </w:pPr>
-      <w:bookmarkStart w:id="18" w:name="_Toc159334897"/>
-      <w:bookmarkStart w:id="19" w:name="schema-er"/>
-      <w:bookmarkEnd w:id="17"/>
+      <w:bookmarkStart w:id="18" w:name="schema-er"/>
+      <w:bookmarkStart w:id="19" w:name="_Toc159359727"/>
+      <w:bookmarkEnd w:id="16"/>
       <w:r>
         <w:rPr>
           <w:noProof/>
         </w:rPr>
         <w:drawing>
-          <wp:anchor distT="0" distB="0" distL="114300" distR="114300" simplePos="0" relativeHeight="251607552" behindDoc="0" locked="0" layoutInCell="1" allowOverlap="1" wp14:anchorId="6766FDB8" wp14:editId="179B941B">
+          <wp:anchor distT="0" distB="0" distL="114300" distR="114300" simplePos="0" relativeHeight="251508224" behindDoc="0" locked="0" layoutInCell="1" allowOverlap="1" wp14:anchorId="6766FDB8" wp14:editId="179B941B">
             <wp:simplePos x="0" y="0"/>
             <wp:positionH relativeFrom="column">
               <wp:posOffset>1368</wp:posOffset>
@@ -4496,7 +4860,12 @@
       <w:r>
         <w:t>2.1.2 Schema ER</w:t>
       </w:r>
-      <w:bookmarkEnd w:id="18"/>
+      <w:bookmarkEnd w:id="19"/>
+    </w:p>
+    <w:p>
+      <w:pPr>
+        <w:pStyle w:val="AParagrafoRelazione"/>
+      </w:pPr>
     </w:p>
     <w:p>
       <w:pPr>
@@ -5145,11 +5514,6 @@
     </w:p>
     <w:p>
       <w:pPr>
-        <w:pStyle w:val="AParagrafoRelazione"/>
-      </w:pPr>
-    </w:p>
-    <w:p>
-      <w:pPr>
         <w:pStyle w:val="APuntoElenco"/>
       </w:pPr>
       <m:oMath>
@@ -5157,7 +5521,6 @@
           <w:rPr>
             <w:rFonts w:ascii="Cambria Math" w:hAnsi="Cambria Math"/>
           </w:rPr>
-          <w:lastRenderedPageBreak/>
           <m:t>persone</m:t>
         </m:r>
         <m:r>
@@ -5255,6 +5618,7 @@
         <w:pStyle w:val="AParagrafoRelazione"/>
       </w:pPr>
       <w:r>
+        <w:lastRenderedPageBreak/>
         <w:t>Per dar maggiore flessibilità all</w:t>
       </w:r>
       <w:r>
@@ -5274,13 +5638,13 @@
       <w:pPr>
         <w:pStyle w:val="AH3Relazione"/>
       </w:pPr>
-      <w:bookmarkStart w:id="20" w:name="_Toc159334898"/>
-      <w:bookmarkStart w:id="21" w:name="tabella-di-cardinalità-delle-relazioni"/>
-      <w:bookmarkEnd w:id="19"/>
+      <w:bookmarkStart w:id="20" w:name="tabella-di-cardinalità-delle-relazioni"/>
+      <w:bookmarkStart w:id="21" w:name="_Toc159359728"/>
+      <w:bookmarkEnd w:id="18"/>
       <w:r>
         <w:t>2.1.3 Tabella di cardinalità delle relazioni</w:t>
       </w:r>
-      <w:bookmarkEnd w:id="20"/>
+      <w:bookmarkEnd w:id="21"/>
     </w:p>
     <w:p>
       <w:pPr>
@@ -5974,6 +6338,7 @@
       <w:pPr>
         <w:pStyle w:val="FirstParagraph"/>
         <w:rPr>
+          <w:rFonts w:eastAsiaTheme="minorEastAsia"/>
           <w:sz w:val="22"/>
           <w:szCs w:val="22"/>
         </w:rPr>
@@ -6138,35 +6503,36 @@
           </m:r>
         </m:oMath>
       </m:oMathPara>
+      <w:bookmarkStart w:id="22" w:name="documentazione-schema-e-r"/>
+      <w:bookmarkEnd w:id="14"/>
+      <w:bookmarkEnd w:id="20"/>
     </w:p>
     <w:p>
       <w:pPr>
-        <w:pStyle w:val="AH2Relazione"/>
-      </w:pPr>
-      <w:bookmarkStart w:id="22" w:name="_Toc159334899"/>
-      <w:bookmarkStart w:id="23" w:name="documentazione-schema-e-r"/>
-      <w:bookmarkEnd w:id="15"/>
-      <w:bookmarkEnd w:id="21"/>
+        <w:pStyle w:val="Corpotesto"/>
+      </w:pPr>
     </w:p>
     <w:p>
       <w:pPr>
         <w:pStyle w:val="AH2Relazione"/>
       </w:pPr>
+      <w:bookmarkStart w:id="23" w:name="_Toc159359729"/>
       <w:r>
         <w:t>2.2 Documentazione schema E-R</w:t>
       </w:r>
-      <w:bookmarkEnd w:id="22"/>
+      <w:bookmarkEnd w:id="23"/>
     </w:p>
     <w:p>
       <w:pPr>
         <w:pStyle w:val="AH3Relazione"/>
-      </w:pPr>
-      <w:bookmarkStart w:id="24" w:name="_Toc159334900"/>
-      <w:bookmarkStart w:id="25" w:name="dizionario-dei-dati"/>
+        <w:spacing w:after="240"/>
+      </w:pPr>
+      <w:bookmarkStart w:id="24" w:name="dizionario-dei-dati"/>
+      <w:bookmarkStart w:id="25" w:name="_Toc159359730"/>
       <w:r>
         <w:t>2.2.1 Dizionario dei dati</w:t>
       </w:r>
-      <w:bookmarkEnd w:id="24"/>
+      <w:bookmarkEnd w:id="25"/>
     </w:p>
     <w:tbl>
       <w:tblPr>
@@ -6175,10 +6541,10 @@
         <w:tblLook w:val="0020" w:firstRow="1" w:lastRow="0" w:firstColumn="0" w:lastColumn="0" w:noHBand="0" w:noVBand="0"/>
       </w:tblPr>
       <w:tblGrid>
-        <w:gridCol w:w="1218"/>
-        <w:gridCol w:w="2306"/>
-        <w:gridCol w:w="3786"/>
-        <w:gridCol w:w="2266"/>
+        <w:gridCol w:w="1217"/>
+        <w:gridCol w:w="2218"/>
+        <w:gridCol w:w="3577"/>
+        <w:gridCol w:w="2230"/>
       </w:tblGrid>
       <w:tr>
         <w:trPr>
@@ -6779,14 +7145,13 @@
       <w:pPr>
         <w:pStyle w:val="AH3Relazione"/>
       </w:pPr>
-      <w:bookmarkStart w:id="26" w:name="_Toc159334901"/>
-      <w:bookmarkStart w:id="27" w:name="regole-di-vincolo"/>
-      <w:bookmarkEnd w:id="25"/>
-      <w:r>
-        <w:lastRenderedPageBreak/>
+      <w:bookmarkStart w:id="26" w:name="regole-di-vincolo"/>
+      <w:bookmarkStart w:id="27" w:name="_Toc159359731"/>
+      <w:bookmarkEnd w:id="24"/>
+      <w:r>
         <w:t>2.2.2 Regole di vincolo</w:t>
       </w:r>
-      <w:bookmarkEnd w:id="26"/>
+      <w:bookmarkEnd w:id="27"/>
     </w:p>
     <w:p>
       <w:pPr>
@@ -6814,18 +7179,32 @@
     </w:p>
     <w:p>
       <w:pPr>
-        <w:pStyle w:val="AH3Relazione"/>
-      </w:pPr>
-      <w:bookmarkStart w:id="28" w:name="_Toc159334902"/>
-      <w:bookmarkStart w:id="29" w:name="regole-di-derivazione"/>
-      <w:bookmarkEnd w:id="27"/>
-      <w:r>
-        <w:t>2.2.3 Regole di derivazione</w:t>
-      </w:r>
-      <w:bookmarkEnd w:id="28"/>
+        <w:rPr>
+          <w:rFonts w:asciiTheme="majorHAnsi" w:eastAsiaTheme="majorEastAsia" w:hAnsiTheme="majorHAnsi" w:cstheme="majorBidi"/>
+          <w:b/>
+          <w:bCs/>
+          <w:color w:val="4F81BD" w:themeColor="accent1"/>
+        </w:rPr>
+      </w:pPr>
+      <w:bookmarkStart w:id="28" w:name="regole-di-derivazione"/>
+      <w:bookmarkEnd w:id="26"/>
+      <w:r>
+        <w:br w:type="page"/>
+      </w:r>
     </w:p>
     <w:p>
       <w:pPr>
+        <w:pStyle w:val="AH3Relazione"/>
+      </w:pPr>
+      <w:bookmarkStart w:id="29" w:name="_Toc159359732"/>
+      <w:r>
+        <w:lastRenderedPageBreak/>
+        <w:t>2.2.3 Regole di derivazione</w:t>
+      </w:r>
+      <w:bookmarkEnd w:id="29"/>
+    </w:p>
+    <w:p>
+      <w:pPr>
         <w:pStyle w:val="AParagrafoRelazione"/>
       </w:pPr>
       <w:r>
@@ -6942,26 +7321,26 @@
       <w:pPr>
         <w:pStyle w:val="AH1Relazione"/>
       </w:pPr>
-      <w:bookmarkStart w:id="30" w:name="_Toc159334903"/>
-      <w:bookmarkStart w:id="31" w:name="progettazione-logica"/>
-      <w:bookmarkEnd w:id="13"/>
-      <w:bookmarkEnd w:id="23"/>
-      <w:bookmarkEnd w:id="29"/>
+      <w:bookmarkStart w:id="30" w:name="progettazione-logica"/>
+      <w:bookmarkStart w:id="31" w:name="_Toc159359733"/>
+      <w:bookmarkEnd w:id="12"/>
+      <w:bookmarkEnd w:id="22"/>
+      <w:bookmarkEnd w:id="28"/>
       <w:r>
         <w:t>3 Progettazione logica</w:t>
       </w:r>
-      <w:bookmarkEnd w:id="30"/>
+      <w:bookmarkEnd w:id="31"/>
     </w:p>
     <w:p>
       <w:pPr>
         <w:pStyle w:val="AH2Relazione"/>
       </w:pPr>
-      <w:bookmarkStart w:id="32" w:name="_Toc159334904"/>
-      <w:bookmarkStart w:id="33" w:name="operazioni"/>
+      <w:bookmarkStart w:id="32" w:name="operazioni"/>
+      <w:bookmarkStart w:id="33" w:name="_Toc159359734"/>
       <w:r>
         <w:t>3.1 Operazioni</w:t>
       </w:r>
-      <w:bookmarkEnd w:id="32"/>
+      <w:bookmarkEnd w:id="33"/>
     </w:p>
     <w:p>
       <w:pPr>
@@ -7251,9 +7630,8 @@
           <w:szCs w:val="28"/>
         </w:rPr>
       </w:pPr>
-      <w:bookmarkStart w:id="34" w:name="_Toc159334905"/>
-      <w:bookmarkStart w:id="35" w:name="ristrutturazione-dello-schema-er"/>
-      <w:bookmarkEnd w:id="33"/>
+      <w:bookmarkStart w:id="34" w:name="ristrutturazione-dello-schema-er"/>
+      <w:bookmarkEnd w:id="32"/>
       <w:r>
         <w:br w:type="page"/>
       </w:r>
@@ -7262,23 +7640,24 @@
       <w:pPr>
         <w:pStyle w:val="AH2Relazione"/>
       </w:pPr>
+      <w:bookmarkStart w:id="35" w:name="_Toc159359735"/>
       <w:r>
         <w:lastRenderedPageBreak/>
         <w:t>3.2 Ristrutturazione dello schema ER</w:t>
       </w:r>
-      <w:bookmarkEnd w:id="34"/>
+      <w:bookmarkEnd w:id="35"/>
     </w:p>
     <w:p>
       <w:pPr>
         <w:pStyle w:val="AH3Relazione"/>
         <w:spacing w:after="240"/>
       </w:pPr>
-      <w:bookmarkStart w:id="36" w:name="_Toc159334906"/>
-      <w:bookmarkStart w:id="37" w:name="tabella-dei-volumi"/>
+      <w:bookmarkStart w:id="36" w:name="tabella-dei-volumi"/>
+      <w:bookmarkStart w:id="37" w:name="_Toc159359736"/>
       <w:r>
         <w:t>3.2.1 Tabella</w:t>
       </w:r>
-      <w:bookmarkEnd w:id="36"/>
+      <w:bookmarkEnd w:id="37"/>
     </w:p>
     <w:tbl>
       <w:tblPr>
@@ -8668,9 +9047,9 @@
       <w:pPr>
         <w:pStyle w:val="AH3Relazione"/>
       </w:pPr>
-      <w:bookmarkStart w:id="38" w:name="_Toc159334907"/>
-      <w:bookmarkStart w:id="39" w:name="analisi-di-ridondanza"/>
-      <w:bookmarkEnd w:id="37"/>
+      <w:bookmarkStart w:id="38" w:name="analisi-di-ridondanza"/>
+      <w:bookmarkStart w:id="39" w:name="_Toc159359737"/>
+      <w:bookmarkEnd w:id="36"/>
       <w:r>
         <w:t>3.2.</w:t>
       </w:r>
@@ -8680,7 +9059,7 @@
       <w:r>
         <w:t xml:space="preserve"> Analisi di ridondanza</w:t>
       </w:r>
-      <w:bookmarkEnd w:id="38"/>
+      <w:bookmarkEnd w:id="39"/>
     </w:p>
     <w:p>
       <w:pPr>
@@ -8824,6 +9203,11 @@
       <w:r>
         <w:t xml:space="preserve">: Inserimento di un nuovo volo nella base di dati. </w:t>
       </w:r>
+    </w:p>
+    <w:p>
+      <w:pPr>
+        <w:pStyle w:val="AParagrafoRelazione"/>
+      </w:pPr>
       <w:r>
         <w:rPr>
           <w:b/>
@@ -8996,7 +9380,6 @@
         <w:pStyle w:val="AParagrafoRelazione"/>
       </w:pPr>
       <w:r>
-        <w:lastRenderedPageBreak/>
         <w:t xml:space="preserve">Ulteriori dati relativi ai volumi utilizzati nei calcoli sono registrati </w:t>
       </w:r>
       <w:r>
@@ -9034,6 +9417,7 @@
       <w:bookmarkStart w:id="43" w:name="frequenze"/>
       <w:bookmarkEnd w:id="42"/>
       <w:r>
+        <w:lastRenderedPageBreak/>
         <w:t>Frequenze</w:t>
       </w:r>
     </w:p>
@@ -12002,11 +12386,7 @@
         <w:t>O</w:t>
       </w:r>
       <w:r>
-        <w:t xml:space="preserve">. Infine, l’operazione </w:t>
-      </w:r>
-      <w:r>
-        <w:lastRenderedPageBreak/>
-        <w:t xml:space="preserve">determina il numero del personale che compone l’equipaggio leggendo l’entità </w:t>
+        <w:t xml:space="preserve">. Infine, l’operazione determina il numero del personale che compone l’equipaggio leggendo l’entità </w:t>
       </w:r>
       <w:r>
         <w:rPr>
@@ -12096,6 +12476,7 @@
         <w:pStyle w:val="AParagrafoRelazione"/>
       </w:pPr>
       <w:r>
+        <w:lastRenderedPageBreak/>
         <w:t>Il costo totale nel caso in cui è mantenuta la ridondanza risulta quindi:</w:t>
       </w:r>
     </w:p>
@@ -14080,7 +14461,7 @@
           <w:noProof/>
         </w:rPr>
         <w:drawing>
-          <wp:anchor distT="0" distB="0" distL="114300" distR="114300" simplePos="0" relativeHeight="251629056" behindDoc="0" locked="0" layoutInCell="1" allowOverlap="1" wp14:anchorId="0B68B9CC" wp14:editId="631F1779">
+          <wp:anchor distT="0" distB="0" distL="114300" distR="114300" simplePos="0" relativeHeight="251550208" behindDoc="0" locked="0" layoutInCell="1" allowOverlap="1" wp14:anchorId="0B68B9CC" wp14:editId="631F1779">
             <wp:simplePos x="0" y="0"/>
             <wp:positionH relativeFrom="column">
               <wp:posOffset>2167367</wp:posOffset>
@@ -14159,7 +14540,7 @@
           <w:noProof/>
         </w:rPr>
         <w:drawing>
-          <wp:anchor distT="0" distB="0" distL="114300" distR="114300" simplePos="0" relativeHeight="251645440" behindDoc="0" locked="0" layoutInCell="1" allowOverlap="1" wp14:anchorId="3F8FBE16" wp14:editId="7637A3A1">
+          <wp:anchor distT="0" distB="0" distL="114300" distR="114300" simplePos="0" relativeHeight="251592192" behindDoc="0" locked="0" layoutInCell="1" allowOverlap="1" wp14:anchorId="3F8FBE16" wp14:editId="7637A3A1">
             <wp:simplePos x="0" y="0"/>
             <wp:positionH relativeFrom="column">
               <wp:posOffset>2298700</wp:posOffset>
@@ -14215,7 +14596,37 @@
         </w:drawing>
       </w:r>
       <w:r>
-        <w:t>Abbiamo osservato, inoltre, che il punto d’intersezione delle due rette si verifica sempre in prossimità del valore sull’asse delle ascisse che scegliamo d’impostare per la frequenza della prima operazione. Da ciò, possiamo generalizzare affermando che l’approccio con ridondanza risulta preferibile ogni volta che la frequenza delle richieste della capacità passeggeri supera quella degli inserimenti.</w:t>
+        <w:t xml:space="preserve">Abbiamo osservato, inoltre, che il punto d’intersezione delle due rette si verifica sempre in prossimità </w:t>
+      </w:r>
+      <w:r>
+        <w:t xml:space="preserve">ad una quota di ascissa pari al valore che </w:t>
+      </w:r>
+      <w:r>
+        <w:t>scegliamo per la frequenza della prima operazione. Da ciò, possiamo generalizzare affermando che l’approccio con ridondanza risulta preferibile ogni volta che la frequenza dell</w:t>
+      </w:r>
+      <w:r>
+        <w:t>a</w:t>
+      </w:r>
+      <w:r>
+        <w:t xml:space="preserve"> </w:t>
+      </w:r>
+      <w:r>
+        <w:t xml:space="preserve">seconda operazione supera la frequenza della prima, ovvero, ogniqualvolta le </w:t>
+      </w:r>
+      <w:r>
+        <w:t>richieste della capacità passeggeri super</w:t>
+      </w:r>
+      <w:r>
+        <w:t>ano</w:t>
+      </w:r>
+      <w:r>
+        <w:t xml:space="preserve"> </w:t>
+      </w:r>
+      <w:r>
+        <w:t xml:space="preserve">la frequenza degli </w:t>
+      </w:r>
+      <w:r>
+        <w:t>inserimenti.</w:t>
       </w:r>
     </w:p>
     <w:p>
@@ -14372,9 +14783,9 @@
       <w:pPr>
         <w:pStyle w:val="AH3Relazione"/>
       </w:pPr>
-      <w:bookmarkStart w:id="53" w:name="_Toc159334908"/>
-      <w:bookmarkStart w:id="54" w:name="ristrutturazione"/>
-      <w:bookmarkEnd w:id="39"/>
+      <w:bookmarkStart w:id="53" w:name="ristrutturazione"/>
+      <w:bookmarkStart w:id="54" w:name="_Toc159359738"/>
+      <w:bookmarkEnd w:id="38"/>
       <w:bookmarkEnd w:id="52"/>
       <w:r>
         <w:t>3.2.</w:t>
@@ -14385,7 +14796,7 @@
       <w:r>
         <w:t xml:space="preserve"> Ristrutturazione</w:t>
       </w:r>
-      <w:bookmarkEnd w:id="53"/>
+      <w:bookmarkEnd w:id="54"/>
     </w:p>
     <w:p>
       <w:pPr>
@@ -14478,15 +14889,15 @@
           <w:noProof/>
         </w:rPr>
         <w:drawing>
-          <wp:anchor distT="0" distB="0" distL="114300" distR="114300" simplePos="0" relativeHeight="251657728" behindDoc="0" locked="0" layoutInCell="1" allowOverlap="1" wp14:anchorId="55A6E37D" wp14:editId="2C193536">
+          <wp:anchor distT="0" distB="0" distL="114300" distR="114300" simplePos="0" relativeHeight="251633152" behindDoc="0" locked="0" layoutInCell="1" allowOverlap="1" wp14:anchorId="55A6E37D" wp14:editId="48D30B6D">
             <wp:simplePos x="0" y="0"/>
             <wp:positionH relativeFrom="column">
               <wp:posOffset>0</wp:posOffset>
             </wp:positionH>
             <wp:positionV relativeFrom="paragraph">
-              <wp:posOffset>6287</wp:posOffset>
+              <wp:posOffset>5080</wp:posOffset>
             </wp:positionV>
-            <wp:extent cx="3206750" cy="1645920"/>
+            <wp:extent cx="2931795" cy="1504950"/>
             <wp:effectExtent l="0" t="0" r="0" b="0"/>
             <wp:wrapSquare wrapText="bothSides"/>
             <wp:docPr id="109380855" name="Immagine 5" descr="Immagine che contiene diagramma, testo, Piano, linea&#10;&#10;Descrizione generata automaticamente"/>
@@ -14515,7 +14926,7 @@
                   <pic:spPr>
                     <a:xfrm>
                       <a:off x="0" y="0"/>
-                      <a:ext cx="3206750" cy="1645920"/>
+                      <a:ext cx="2931795" cy="1504950"/>
                     </a:xfrm>
                     <a:prstGeom prst="rect">
                       <a:avLst/>
@@ -14628,15 +15039,15 @@
           <w:noProof/>
         </w:rPr>
         <w:drawing>
-          <wp:anchor distT="0" distB="0" distL="114300" distR="114300" simplePos="0" relativeHeight="251670016" behindDoc="0" locked="0" layoutInCell="1" allowOverlap="1" wp14:anchorId="40AB09DF" wp14:editId="7A6E23A7">
+          <wp:anchor distT="0" distB="0" distL="114300" distR="114300" simplePos="0" relativeHeight="251676160" behindDoc="0" locked="0" layoutInCell="1" allowOverlap="1" wp14:anchorId="40AB09DF" wp14:editId="639EC5FB">
             <wp:simplePos x="0" y="0"/>
             <wp:positionH relativeFrom="column">
               <wp:posOffset>0</wp:posOffset>
             </wp:positionH>
             <wp:positionV relativeFrom="paragraph">
-              <wp:posOffset>49530</wp:posOffset>
+              <wp:posOffset>50800</wp:posOffset>
             </wp:positionV>
-            <wp:extent cx="2343785" cy="2125980"/>
+            <wp:extent cx="2249170" cy="2040255"/>
             <wp:effectExtent l="0" t="0" r="0" b="0"/>
             <wp:wrapSquare wrapText="bothSides"/>
             <wp:docPr id="410043832" name="Immagine 6" descr="Immagine che contiene testo, diagramma, schermata, Disegno tecnico&#10;&#10;Descrizione generata automaticamente"/>
@@ -14665,7 +15076,7 @@
                   <pic:spPr>
                     <a:xfrm>
                       <a:off x="0" y="0"/>
-                      <a:ext cx="2343785" cy="2125980"/>
+                      <a:ext cx="2249170" cy="2040255"/>
                     </a:xfrm>
                     <a:prstGeom prst="rect">
                       <a:avLst/>
@@ -14811,11 +15222,7 @@
       </w:r>
       <w:proofErr w:type="spellEnd"/>
       <w:r>
-        <w:t xml:space="preserve">. Questa relazione è stata implementata per riflettere il fatto che un insieme di specifiche tecniche può essere associato a più modelli, </w:t>
-      </w:r>
-      <w:r>
-        <w:lastRenderedPageBreak/>
-        <w:t>mentre ciascun modello è collegato a un unico insieme di specifiche tecniche.</w:t>
+        <w:t>. Questa relazione è stata implementata per riflettere il fatto che un insieme di specifiche tecniche può essere associato a più modelli, mentre ciascun modello è collegato a un unico insieme di specifiche tecniche.</w:t>
       </w:r>
     </w:p>
     <w:p>
@@ -14828,16 +15235,17 @@
         <w:rPr>
           <w:noProof/>
         </w:rPr>
+        <w:lastRenderedPageBreak/>
         <w:drawing>
-          <wp:anchor distT="0" distB="0" distL="114300" distR="114300" simplePos="0" relativeHeight="251682304" behindDoc="0" locked="0" layoutInCell="1" allowOverlap="1" wp14:anchorId="707DB652" wp14:editId="17E4D050">
+          <wp:anchor distT="0" distB="0" distL="114300" distR="114300" simplePos="0" relativeHeight="251720192" behindDoc="0" locked="0" layoutInCell="1" allowOverlap="1" wp14:anchorId="707DB652" wp14:editId="085F05CA">
             <wp:simplePos x="0" y="0"/>
             <wp:positionH relativeFrom="column">
-              <wp:posOffset>0</wp:posOffset>
+              <wp:posOffset>-1013</wp:posOffset>
             </wp:positionH>
             <wp:positionV relativeFrom="paragraph">
-              <wp:posOffset>339199</wp:posOffset>
+              <wp:posOffset>547086</wp:posOffset>
             </wp:positionV>
-            <wp:extent cx="5946775" cy="2411730"/>
+            <wp:extent cx="5889625" cy="7767955"/>
             <wp:effectExtent l="0" t="0" r="0" b="0"/>
             <wp:wrapTopAndBottom/>
             <wp:docPr id="1443080082" name="Immagine 7"/>
@@ -14866,7 +15274,7 @@
                   <pic:spPr>
                     <a:xfrm>
                       <a:off x="0" y="0"/>
-                      <a:ext cx="5946775" cy="2411730"/>
+                      <a:ext cx="5889625" cy="7767955"/>
                     </a:xfrm>
                     <a:prstGeom prst="rect">
                       <a:avLst/>
@@ -14895,28 +15303,46 @@
     </w:p>
     <w:p>
       <w:pPr>
-        <w:pStyle w:val="AH2Relazione"/>
-      </w:pPr>
-      <w:bookmarkStart w:id="58" w:name="_Toc159334909"/>
-      <w:bookmarkStart w:id="59" w:name="traduzione-verso-il-relazionale"/>
-      <w:bookmarkEnd w:id="35"/>
-      <w:bookmarkEnd w:id="54"/>
+        <w:rPr>
+          <w:rFonts w:asciiTheme="majorHAnsi" w:eastAsiaTheme="majorEastAsia" w:hAnsiTheme="majorHAnsi" w:cstheme="majorBidi"/>
+          <w:b/>
+          <w:bCs/>
+          <w:color w:val="4F81BD" w:themeColor="accent1"/>
+          <w:sz w:val="28"/>
+          <w:szCs w:val="28"/>
+        </w:rPr>
+      </w:pPr>
+      <w:bookmarkStart w:id="58" w:name="traduzione-verso-il-relazionale"/>
+      <w:bookmarkEnd w:id="34"/>
+      <w:bookmarkEnd w:id="53"/>
       <w:bookmarkEnd w:id="57"/>
       <w:r>
-        <w:t>3.3 Traduzione verso il relazionale</w:t>
-      </w:r>
-      <w:bookmarkEnd w:id="58"/>
+        <w:br w:type="page"/>
+      </w:r>
     </w:p>
     <w:p>
       <w:pPr>
+        <w:pStyle w:val="AH2Relazione"/>
+        <w:spacing w:before="0"/>
+      </w:pPr>
+      <w:bookmarkStart w:id="59" w:name="_Toc159359739"/>
+      <w:r>
+        <w:lastRenderedPageBreak/>
+        <w:t>3.3 Traduzione verso il relazionale</w:t>
+      </w:r>
+      <w:bookmarkEnd w:id="59"/>
+    </w:p>
+    <w:p>
+      <w:pPr>
         <w:pStyle w:val="AH3Relazione"/>
-      </w:pPr>
-      <w:bookmarkStart w:id="60" w:name="_Toc159334910"/>
-      <w:bookmarkStart w:id="61" w:name="modello-relazionale"/>
+        <w:spacing w:line="480" w:lineRule="auto"/>
+      </w:pPr>
+      <w:bookmarkStart w:id="60" w:name="modello-relazionale"/>
+      <w:bookmarkStart w:id="61" w:name="_Toc159359740"/>
       <w:r>
         <w:t>3.3.1 Modello relazionale</w:t>
       </w:r>
-      <w:bookmarkEnd w:id="60"/>
+      <w:bookmarkEnd w:id="61"/>
     </w:p>
     <w:tbl>
       <w:tblPr>
@@ -14940,7 +15366,7 @@
           <w:tcPr>
             <w:tcW w:w="0" w:type="auto"/>
             <w:tcBorders>
-              <w:top w:val="thinThickSmallGap" w:sz="24" w:space="0" w:color="auto"/>
+              <w:top w:val="thinThickThinSmallGap" w:sz="24" w:space="0" w:color="auto"/>
             </w:tcBorders>
           </w:tcPr>
           <w:p>
@@ -14962,7 +15388,7 @@
           <w:tcPr>
             <w:tcW w:w="0" w:type="auto"/>
             <w:tcBorders>
-              <w:top w:val="thinThickSmallGap" w:sz="24" w:space="0" w:color="auto"/>
+              <w:top w:val="thinThickThinSmallGap" w:sz="24" w:space="0" w:color="auto"/>
             </w:tcBorders>
           </w:tcPr>
           <w:p>
@@ -14978,7 +15404,7 @@
           <w:tcPr>
             <w:tcW w:w="0" w:type="auto"/>
             <w:tcBorders>
-              <w:top w:val="thinThickSmallGap" w:sz="24" w:space="0" w:color="auto"/>
+              <w:top w:val="thinThickThinSmallGap" w:sz="24" w:space="0" w:color="auto"/>
             </w:tcBorders>
           </w:tcPr>
           <w:p>
@@ -14996,7 +15422,7 @@
           <w:tcPr>
             <w:tcW w:w="0" w:type="auto"/>
             <w:tcBorders>
-              <w:top w:val="thinThickSmallGap" w:sz="24" w:space="0" w:color="auto"/>
+              <w:top w:val="thinThickThinSmallGap" w:sz="24" w:space="0" w:color="auto"/>
             </w:tcBorders>
           </w:tcPr>
           <w:p>
@@ -15014,7 +15440,7 @@
           <w:tcPr>
             <w:tcW w:w="0" w:type="auto"/>
             <w:tcBorders>
-              <w:top w:val="thinThickSmallGap" w:sz="24" w:space="0" w:color="auto"/>
+              <w:top w:val="thinThickThinSmallGap" w:sz="24" w:space="0" w:color="auto"/>
             </w:tcBorders>
           </w:tcPr>
           <w:p>
@@ -15112,7 +15538,7 @@
           <w:tcPr>
             <w:tcW w:w="0" w:type="auto"/>
             <w:tcBorders>
-              <w:bottom w:val="nil"/>
+              <w:bottom w:val="thinThickThinSmallGap" w:sz="24" w:space="0" w:color="auto"/>
             </w:tcBorders>
           </w:tcPr>
           <w:p>
@@ -15130,7 +15556,7 @@
           <w:tcPr>
             <w:tcW w:w="0" w:type="auto"/>
             <w:tcBorders>
-              <w:bottom w:val="nil"/>
+              <w:bottom w:val="thinThickThinSmallGap" w:sz="24" w:space="0" w:color="auto"/>
             </w:tcBorders>
           </w:tcPr>
           <w:p>
@@ -15146,7 +15572,7 @@
           <w:tcPr>
             <w:tcW w:w="0" w:type="auto"/>
             <w:tcBorders>
-              <w:bottom w:val="nil"/>
+              <w:bottom w:val="thinThickThinSmallGap" w:sz="24" w:space="0" w:color="auto"/>
             </w:tcBorders>
           </w:tcPr>
           <w:p>
@@ -15162,7 +15588,7 @@
           <w:tcPr>
             <w:tcW w:w="0" w:type="auto"/>
             <w:tcBorders>
-              <w:bottom w:val="nil"/>
+              <w:bottom w:val="thinThickThinSmallGap" w:sz="24" w:space="0" w:color="auto"/>
             </w:tcBorders>
           </w:tcPr>
           <w:p>
@@ -15175,7 +15601,7 @@
           <w:tcPr>
             <w:tcW w:w="0" w:type="auto"/>
             <w:tcBorders>
-              <w:bottom w:val="nil"/>
+              <w:bottom w:val="thinThickThinSmallGap" w:sz="24" w:space="0" w:color="auto"/>
             </w:tcBorders>
           </w:tcPr>
           <w:p>
@@ -15197,7 +15623,7 @@
             <w:cnfStyle w:val="001000000000" w:firstRow="0" w:lastRow="0" w:firstColumn="1" w:lastColumn="0" w:oddVBand="0" w:evenVBand="0" w:oddHBand="0" w:evenHBand="0" w:firstRowFirstColumn="0" w:firstRowLastColumn="0" w:lastRowFirstColumn="0" w:lastRowLastColumn="0"/>
             <w:tcW w:w="0" w:type="auto"/>
             <w:tcBorders>
-              <w:top w:val="thinThickSmallGap" w:sz="24" w:space="0" w:color="auto"/>
+              <w:top w:val="thinThickThinSmallGap" w:sz="24" w:space="0" w:color="auto"/>
             </w:tcBorders>
           </w:tcPr>
           <w:p>
@@ -15221,7 +15647,7 @@
           <w:tcPr>
             <w:tcW w:w="0" w:type="auto"/>
             <w:tcBorders>
-              <w:top w:val="thinThickSmallGap" w:sz="24" w:space="0" w:color="auto"/>
+              <w:top w:val="thinThickThinSmallGap" w:sz="24" w:space="0" w:color="auto"/>
             </w:tcBorders>
           </w:tcPr>
           <w:p>
@@ -15238,7 +15664,7 @@
           <w:tcPr>
             <w:tcW w:w="0" w:type="auto"/>
             <w:tcBorders>
-              <w:top w:val="thinThickSmallGap" w:sz="24" w:space="0" w:color="auto"/>
+              <w:top w:val="thinThickThinSmallGap" w:sz="24" w:space="0" w:color="auto"/>
             </w:tcBorders>
           </w:tcPr>
           <w:p>
@@ -15257,7 +15683,7 @@
           <w:tcPr>
             <w:tcW w:w="0" w:type="auto"/>
             <w:tcBorders>
-              <w:top w:val="thinThickSmallGap" w:sz="24" w:space="0" w:color="auto"/>
+              <w:top w:val="thinThickThinSmallGap" w:sz="24" w:space="0" w:color="auto"/>
             </w:tcBorders>
           </w:tcPr>
           <w:p>
@@ -15276,7 +15702,7 @@
           <w:tcPr>
             <w:tcW w:w="0" w:type="auto"/>
             <w:tcBorders>
-              <w:top w:val="thinThickSmallGap" w:sz="24" w:space="0" w:color="auto"/>
+              <w:top w:val="thinThickThinSmallGap" w:sz="24" w:space="0" w:color="auto"/>
             </w:tcBorders>
           </w:tcPr>
           <w:p>
@@ -15387,7 +15813,7 @@
             <w:cnfStyle w:val="001000000000" w:firstRow="0" w:lastRow="0" w:firstColumn="1" w:lastColumn="0" w:oddVBand="0" w:evenVBand="0" w:oddHBand="0" w:evenHBand="0" w:firstRowFirstColumn="0" w:firstRowLastColumn="0" w:lastRowFirstColumn="0" w:lastRowLastColumn="0"/>
             <w:tcW w:w="0" w:type="auto"/>
             <w:tcBorders>
-              <w:bottom w:val="nil"/>
+              <w:bottom w:val="thinThickThinSmallGap" w:sz="24" w:space="0" w:color="auto"/>
             </w:tcBorders>
           </w:tcPr>
           <w:p>
@@ -15405,7 +15831,7 @@
           <w:tcPr>
             <w:tcW w:w="0" w:type="auto"/>
             <w:tcBorders>
-              <w:bottom w:val="nil"/>
+              <w:bottom w:val="thinThickThinSmallGap" w:sz="24" w:space="0" w:color="auto"/>
             </w:tcBorders>
           </w:tcPr>
           <w:p>
@@ -15422,7 +15848,7 @@
           <w:tcPr>
             <w:tcW w:w="0" w:type="auto"/>
             <w:tcBorders>
-              <w:bottom w:val="nil"/>
+              <w:bottom w:val="thinThickThinSmallGap" w:sz="24" w:space="0" w:color="auto"/>
             </w:tcBorders>
           </w:tcPr>
           <w:p>
@@ -15439,7 +15865,7 @@
           <w:tcPr>
             <w:tcW w:w="0" w:type="auto"/>
             <w:tcBorders>
-              <w:bottom w:val="nil"/>
+              <w:bottom w:val="thinThickThinSmallGap" w:sz="24" w:space="0" w:color="auto"/>
             </w:tcBorders>
           </w:tcPr>
           <w:p>
@@ -15453,7 +15879,7 @@
           <w:tcPr>
             <w:tcW w:w="0" w:type="auto"/>
             <w:tcBorders>
-              <w:bottom w:val="nil"/>
+              <w:bottom w:val="thinThickThinSmallGap" w:sz="24" w:space="0" w:color="auto"/>
             </w:tcBorders>
           </w:tcPr>
           <w:p>
@@ -15476,7 +15902,7 @@
             <w:cnfStyle w:val="001000000000" w:firstRow="0" w:lastRow="0" w:firstColumn="1" w:lastColumn="0" w:oddVBand="0" w:evenVBand="0" w:oddHBand="0" w:evenHBand="0" w:firstRowFirstColumn="0" w:firstRowLastColumn="0" w:lastRowFirstColumn="0" w:lastRowLastColumn="0"/>
             <w:tcW w:w="0" w:type="auto"/>
             <w:tcBorders>
-              <w:top w:val="thinThickSmallGap" w:sz="24" w:space="0" w:color="auto"/>
+              <w:top w:val="thinThickThinSmallGap" w:sz="24" w:space="0" w:color="auto"/>
             </w:tcBorders>
           </w:tcPr>
           <w:p>
@@ -15500,7 +15926,7 @@
           <w:tcPr>
             <w:tcW w:w="0" w:type="auto"/>
             <w:tcBorders>
-              <w:top w:val="thinThickSmallGap" w:sz="24" w:space="0" w:color="auto"/>
+              <w:top w:val="thinThickThinSmallGap" w:sz="24" w:space="0" w:color="auto"/>
             </w:tcBorders>
           </w:tcPr>
           <w:p>
@@ -15517,7 +15943,7 @@
           <w:tcPr>
             <w:tcW w:w="0" w:type="auto"/>
             <w:tcBorders>
-              <w:top w:val="thinThickSmallGap" w:sz="24" w:space="0" w:color="auto"/>
+              <w:top w:val="thinThickThinSmallGap" w:sz="24" w:space="0" w:color="auto"/>
             </w:tcBorders>
           </w:tcPr>
           <w:p>
@@ -15536,7 +15962,7 @@
           <w:tcPr>
             <w:tcW w:w="0" w:type="auto"/>
             <w:tcBorders>
-              <w:top w:val="thinThickSmallGap" w:sz="24" w:space="0" w:color="auto"/>
+              <w:top w:val="thinThickThinSmallGap" w:sz="24" w:space="0" w:color="auto"/>
             </w:tcBorders>
           </w:tcPr>
           <w:p>
@@ -15555,7 +15981,7 @@
           <w:tcPr>
             <w:tcW w:w="0" w:type="auto"/>
             <w:tcBorders>
-              <w:top w:val="thinThickSmallGap" w:sz="24" w:space="0" w:color="auto"/>
+              <w:top w:val="thinThickThinSmallGap" w:sz="24" w:space="0" w:color="auto"/>
             </w:tcBorders>
           </w:tcPr>
           <w:p>
@@ -15580,7 +16006,7 @@
             <w:cnfStyle w:val="001000000000" w:firstRow="0" w:lastRow="0" w:firstColumn="1" w:lastColumn="0" w:oddVBand="0" w:evenVBand="0" w:oddHBand="0" w:evenHBand="0" w:firstRowFirstColumn="0" w:firstRowLastColumn="0" w:lastRowFirstColumn="0" w:lastRowLastColumn="0"/>
             <w:tcW w:w="0" w:type="auto"/>
             <w:tcBorders>
-              <w:bottom w:val="nil"/>
+              <w:bottom w:val="thinThickThinSmallGap" w:sz="24" w:space="0" w:color="auto"/>
             </w:tcBorders>
           </w:tcPr>
           <w:p>
@@ -15602,7 +16028,7 @@
           <w:tcPr>
             <w:tcW w:w="0" w:type="auto"/>
             <w:tcBorders>
-              <w:bottom w:val="nil"/>
+              <w:bottom w:val="thinThickThinSmallGap" w:sz="24" w:space="0" w:color="auto"/>
             </w:tcBorders>
           </w:tcPr>
           <w:p>
@@ -15619,7 +16045,7 @@
           <w:tcPr>
             <w:tcW w:w="0" w:type="auto"/>
             <w:tcBorders>
-              <w:bottom w:val="nil"/>
+              <w:bottom w:val="thinThickThinSmallGap" w:sz="24" w:space="0" w:color="auto"/>
             </w:tcBorders>
           </w:tcPr>
           <w:p>
@@ -15636,7 +16062,7 @@
           <w:tcPr>
             <w:tcW w:w="0" w:type="auto"/>
             <w:tcBorders>
-              <w:bottom w:val="nil"/>
+              <w:bottom w:val="thinThickThinSmallGap" w:sz="24" w:space="0" w:color="auto"/>
             </w:tcBorders>
           </w:tcPr>
           <w:p>
@@ -15653,7 +16079,7 @@
           <w:tcPr>
             <w:tcW w:w="0" w:type="auto"/>
             <w:tcBorders>
-              <w:bottom w:val="nil"/>
+              <w:bottom w:val="thinThickThinSmallGap" w:sz="24" w:space="0" w:color="auto"/>
             </w:tcBorders>
           </w:tcPr>
           <w:p>
@@ -15676,7 +16102,7 @@
             <w:cnfStyle w:val="001000000000" w:firstRow="0" w:lastRow="0" w:firstColumn="1" w:lastColumn="0" w:oddVBand="0" w:evenVBand="0" w:oddHBand="0" w:evenHBand="0" w:firstRowFirstColumn="0" w:firstRowLastColumn="0" w:lastRowFirstColumn="0" w:lastRowLastColumn="0"/>
             <w:tcW w:w="0" w:type="auto"/>
             <w:tcBorders>
-              <w:top w:val="thinThickSmallGap" w:sz="24" w:space="0" w:color="auto"/>
+              <w:top w:val="thinThickThinSmallGap" w:sz="24" w:space="0" w:color="auto"/>
             </w:tcBorders>
           </w:tcPr>
           <w:p>
@@ -15700,7 +16126,7 @@
           <w:tcPr>
             <w:tcW w:w="0" w:type="auto"/>
             <w:tcBorders>
-              <w:top w:val="thinThickSmallGap" w:sz="24" w:space="0" w:color="auto"/>
+              <w:top w:val="thinThickThinSmallGap" w:sz="24" w:space="0" w:color="auto"/>
             </w:tcBorders>
           </w:tcPr>
           <w:p>
@@ -15717,7 +16143,7 @@
           <w:tcPr>
             <w:tcW w:w="0" w:type="auto"/>
             <w:tcBorders>
-              <w:top w:val="thinThickSmallGap" w:sz="24" w:space="0" w:color="auto"/>
+              <w:top w:val="thinThickThinSmallGap" w:sz="24" w:space="0" w:color="auto"/>
             </w:tcBorders>
           </w:tcPr>
           <w:p>
@@ -15736,7 +16162,7 @@
           <w:tcPr>
             <w:tcW w:w="0" w:type="auto"/>
             <w:tcBorders>
-              <w:top w:val="thinThickSmallGap" w:sz="24" w:space="0" w:color="auto"/>
+              <w:top w:val="thinThickThinSmallGap" w:sz="24" w:space="0" w:color="auto"/>
             </w:tcBorders>
           </w:tcPr>
           <w:p>
@@ -15755,7 +16181,7 @@
           <w:tcPr>
             <w:tcW w:w="0" w:type="auto"/>
             <w:tcBorders>
-              <w:top w:val="thinThickSmallGap" w:sz="24" w:space="0" w:color="auto"/>
+              <w:top w:val="thinThickThinSmallGap" w:sz="24" w:space="0" w:color="auto"/>
             </w:tcBorders>
           </w:tcPr>
           <w:p>
@@ -15937,7 +16363,7 @@
             <w:cnfStyle w:val="001000000000" w:firstRow="0" w:lastRow="0" w:firstColumn="1" w:lastColumn="0" w:oddVBand="0" w:evenVBand="0" w:oddHBand="0" w:evenHBand="0" w:firstRowFirstColumn="0" w:firstRowLastColumn="0" w:lastRowFirstColumn="0" w:lastRowLastColumn="0"/>
             <w:tcW w:w="0" w:type="auto"/>
             <w:tcBorders>
-              <w:bottom w:val="nil"/>
+              <w:bottom w:val="thinThickThinSmallGap" w:sz="24" w:space="0" w:color="auto"/>
             </w:tcBorders>
           </w:tcPr>
           <w:p>
@@ -15955,7 +16381,7 @@
           <w:tcPr>
             <w:tcW w:w="0" w:type="auto"/>
             <w:tcBorders>
-              <w:bottom w:val="nil"/>
+              <w:bottom w:val="thinThickThinSmallGap" w:sz="24" w:space="0" w:color="auto"/>
             </w:tcBorders>
           </w:tcPr>
           <w:p>
@@ -15972,7 +16398,7 @@
           <w:tcPr>
             <w:tcW w:w="0" w:type="auto"/>
             <w:tcBorders>
-              <w:bottom w:val="nil"/>
+              <w:bottom w:val="thinThickThinSmallGap" w:sz="24" w:space="0" w:color="auto"/>
             </w:tcBorders>
           </w:tcPr>
           <w:p>
@@ -15989,7 +16415,7 @@
           <w:tcPr>
             <w:tcW w:w="0" w:type="auto"/>
             <w:tcBorders>
-              <w:bottom w:val="nil"/>
+              <w:bottom w:val="thinThickThinSmallGap" w:sz="24" w:space="0" w:color="auto"/>
             </w:tcBorders>
           </w:tcPr>
           <w:p>
@@ -16003,7 +16429,7 @@
           <w:tcPr>
             <w:tcW w:w="0" w:type="auto"/>
             <w:tcBorders>
-              <w:bottom w:val="nil"/>
+              <w:bottom w:val="thinThickThinSmallGap" w:sz="24" w:space="0" w:color="auto"/>
             </w:tcBorders>
           </w:tcPr>
           <w:p>
@@ -16026,7 +16452,7 @@
             <w:cnfStyle w:val="001000000000" w:firstRow="0" w:lastRow="0" w:firstColumn="1" w:lastColumn="0" w:oddVBand="0" w:evenVBand="0" w:oddHBand="0" w:evenHBand="0" w:firstRowFirstColumn="0" w:firstRowLastColumn="0" w:lastRowFirstColumn="0" w:lastRowLastColumn="0"/>
             <w:tcW w:w="0" w:type="auto"/>
             <w:tcBorders>
-              <w:top w:val="thinThickSmallGap" w:sz="24" w:space="0" w:color="auto"/>
+              <w:top w:val="thinThickThinSmallGap" w:sz="24" w:space="0" w:color="auto"/>
             </w:tcBorders>
           </w:tcPr>
           <w:p>
@@ -16050,7 +16476,7 @@
           <w:tcPr>
             <w:tcW w:w="0" w:type="auto"/>
             <w:tcBorders>
-              <w:top w:val="thinThickSmallGap" w:sz="24" w:space="0" w:color="auto"/>
+              <w:top w:val="thinThickThinSmallGap" w:sz="24" w:space="0" w:color="auto"/>
             </w:tcBorders>
           </w:tcPr>
           <w:p>
@@ -16067,7 +16493,7 @@
           <w:tcPr>
             <w:tcW w:w="0" w:type="auto"/>
             <w:tcBorders>
-              <w:top w:val="thinThickSmallGap" w:sz="24" w:space="0" w:color="auto"/>
+              <w:top w:val="thinThickThinSmallGap" w:sz="24" w:space="0" w:color="auto"/>
             </w:tcBorders>
           </w:tcPr>
           <w:p>
@@ -16086,7 +16512,7 @@
           <w:tcPr>
             <w:tcW w:w="0" w:type="auto"/>
             <w:tcBorders>
-              <w:top w:val="thinThickSmallGap" w:sz="24" w:space="0" w:color="auto"/>
+              <w:top w:val="thinThickThinSmallGap" w:sz="24" w:space="0" w:color="auto"/>
             </w:tcBorders>
           </w:tcPr>
           <w:p>
@@ -16105,7 +16531,7 @@
           <w:tcPr>
             <w:tcW w:w="0" w:type="auto"/>
             <w:tcBorders>
-              <w:top w:val="thinThickSmallGap" w:sz="24" w:space="0" w:color="auto"/>
+              <w:top w:val="thinThickThinSmallGap" w:sz="24" w:space="0" w:color="auto"/>
             </w:tcBorders>
           </w:tcPr>
           <w:p>
@@ -16513,7 +16939,7 @@
             <w:cnfStyle w:val="001000000000" w:firstRow="0" w:lastRow="0" w:firstColumn="1" w:lastColumn="0" w:oddVBand="0" w:evenVBand="0" w:oddHBand="0" w:evenHBand="0" w:firstRowFirstColumn="0" w:firstRowLastColumn="0" w:lastRowFirstColumn="0" w:lastRowLastColumn="0"/>
             <w:tcW w:w="0" w:type="auto"/>
             <w:tcBorders>
-              <w:bottom w:val="nil"/>
+              <w:bottom w:val="thinThickThinSmallGap" w:sz="24" w:space="0" w:color="auto"/>
             </w:tcBorders>
           </w:tcPr>
           <w:p>
@@ -16531,7 +16957,7 @@
           <w:tcPr>
             <w:tcW w:w="0" w:type="auto"/>
             <w:tcBorders>
-              <w:bottom w:val="nil"/>
+              <w:bottom w:val="thinThickThinSmallGap" w:sz="24" w:space="0" w:color="auto"/>
             </w:tcBorders>
           </w:tcPr>
           <w:p>
@@ -16548,7 +16974,7 @@
           <w:tcPr>
             <w:tcW w:w="0" w:type="auto"/>
             <w:tcBorders>
-              <w:bottom w:val="nil"/>
+              <w:bottom w:val="thinThickThinSmallGap" w:sz="24" w:space="0" w:color="auto"/>
             </w:tcBorders>
           </w:tcPr>
           <w:p>
@@ -16565,7 +16991,7 @@
           <w:tcPr>
             <w:tcW w:w="0" w:type="auto"/>
             <w:tcBorders>
-              <w:bottom w:val="nil"/>
+              <w:bottom w:val="thinThickThinSmallGap" w:sz="24" w:space="0" w:color="auto"/>
             </w:tcBorders>
           </w:tcPr>
           <w:p>
@@ -16582,7 +17008,7 @@
           <w:tcPr>
             <w:tcW w:w="0" w:type="auto"/>
             <w:tcBorders>
-              <w:bottom w:val="nil"/>
+              <w:bottom w:val="thinThickThinSmallGap" w:sz="24" w:space="0" w:color="auto"/>
             </w:tcBorders>
           </w:tcPr>
           <w:p>
@@ -16605,7 +17031,7 @@
             <w:cnfStyle w:val="001000000000" w:firstRow="0" w:lastRow="0" w:firstColumn="1" w:lastColumn="0" w:oddVBand="0" w:evenVBand="0" w:oddHBand="0" w:evenHBand="0" w:firstRowFirstColumn="0" w:firstRowLastColumn="0" w:lastRowFirstColumn="0" w:lastRowLastColumn="0"/>
             <w:tcW w:w="0" w:type="auto"/>
             <w:tcBorders>
-              <w:top w:val="thinThickSmallGap" w:sz="24" w:space="0" w:color="auto"/>
+              <w:top w:val="thinThickThinSmallGap" w:sz="24" w:space="0" w:color="auto"/>
             </w:tcBorders>
           </w:tcPr>
           <w:p>
@@ -16629,7 +17055,7 @@
           <w:tcPr>
             <w:tcW w:w="0" w:type="auto"/>
             <w:tcBorders>
-              <w:top w:val="thinThickSmallGap" w:sz="24" w:space="0" w:color="auto"/>
+              <w:top w:val="thinThickThinSmallGap" w:sz="24" w:space="0" w:color="auto"/>
             </w:tcBorders>
           </w:tcPr>
           <w:p>
@@ -16646,7 +17072,7 @@
           <w:tcPr>
             <w:tcW w:w="0" w:type="auto"/>
             <w:tcBorders>
-              <w:top w:val="thinThickSmallGap" w:sz="24" w:space="0" w:color="auto"/>
+              <w:top w:val="thinThickThinSmallGap" w:sz="24" w:space="0" w:color="auto"/>
             </w:tcBorders>
           </w:tcPr>
           <w:p>
@@ -16665,7 +17091,7 @@
           <w:tcPr>
             <w:tcW w:w="0" w:type="auto"/>
             <w:tcBorders>
-              <w:top w:val="thinThickSmallGap" w:sz="24" w:space="0" w:color="auto"/>
+              <w:top w:val="thinThickThinSmallGap" w:sz="24" w:space="0" w:color="auto"/>
             </w:tcBorders>
           </w:tcPr>
           <w:p>
@@ -16684,7 +17110,7 @@
           <w:tcPr>
             <w:tcW w:w="0" w:type="auto"/>
             <w:tcBorders>
-              <w:top w:val="thinThickSmallGap" w:sz="24" w:space="0" w:color="auto"/>
+              <w:top w:val="thinThickThinSmallGap" w:sz="24" w:space="0" w:color="auto"/>
             </w:tcBorders>
           </w:tcPr>
           <w:p>
@@ -16719,7 +17145,6 @@
                 <w:b/>
                 <w:bCs/>
               </w:rPr>
-              <w:lastRenderedPageBreak/>
               <w:t>id_aereo</w:t>
             </w:r>
             <w:proofErr w:type="spellEnd"/>
@@ -16865,7 +17290,7 @@
             <w:cnfStyle w:val="001000000000" w:firstRow="0" w:lastRow="0" w:firstColumn="1" w:lastColumn="0" w:oddVBand="0" w:evenVBand="0" w:oddHBand="0" w:evenHBand="0" w:firstRowFirstColumn="0" w:firstRowLastColumn="0" w:lastRowFirstColumn="0" w:lastRowLastColumn="0"/>
             <w:tcW w:w="0" w:type="auto"/>
             <w:tcBorders>
-              <w:bottom w:val="nil"/>
+              <w:bottom w:val="thinThickThinSmallGap" w:sz="24" w:space="0" w:color="auto"/>
             </w:tcBorders>
           </w:tcPr>
           <w:p>
@@ -16881,7 +17306,7 @@
           <w:tcPr>
             <w:tcW w:w="0" w:type="auto"/>
             <w:tcBorders>
-              <w:bottom w:val="nil"/>
+              <w:bottom w:val="thinThickThinSmallGap" w:sz="24" w:space="0" w:color="auto"/>
             </w:tcBorders>
           </w:tcPr>
           <w:p>
@@ -16898,7 +17323,7 @@
           <w:tcPr>
             <w:tcW w:w="0" w:type="auto"/>
             <w:tcBorders>
-              <w:bottom w:val="nil"/>
+              <w:bottom w:val="thinThickThinSmallGap" w:sz="24" w:space="0" w:color="auto"/>
             </w:tcBorders>
           </w:tcPr>
           <w:p>
@@ -16915,7 +17340,7 @@
           <w:tcPr>
             <w:tcW w:w="0" w:type="auto"/>
             <w:tcBorders>
-              <w:bottom w:val="nil"/>
+              <w:bottom w:val="thinThickThinSmallGap" w:sz="24" w:space="0" w:color="auto"/>
             </w:tcBorders>
           </w:tcPr>
           <w:p>
@@ -16929,7 +17354,7 @@
           <w:tcPr>
             <w:tcW w:w="0" w:type="auto"/>
             <w:tcBorders>
-              <w:bottom w:val="nil"/>
+              <w:bottom w:val="thinThickThinSmallGap" w:sz="24" w:space="0" w:color="auto"/>
             </w:tcBorders>
           </w:tcPr>
           <w:p>
@@ -16952,7 +17377,7 @@
             <w:cnfStyle w:val="001000000000" w:firstRow="0" w:lastRow="0" w:firstColumn="1" w:lastColumn="0" w:oddVBand="0" w:evenVBand="0" w:oddHBand="0" w:evenHBand="0" w:firstRowFirstColumn="0" w:firstRowLastColumn="0" w:lastRowFirstColumn="0" w:lastRowLastColumn="0"/>
             <w:tcW w:w="0" w:type="auto"/>
             <w:tcBorders>
-              <w:top w:val="thinThickSmallGap" w:sz="24" w:space="0" w:color="auto"/>
+              <w:top w:val="thinThickThinSmallGap" w:sz="24" w:space="0" w:color="auto"/>
             </w:tcBorders>
           </w:tcPr>
           <w:p>
@@ -16976,7 +17401,7 @@
           <w:tcPr>
             <w:tcW w:w="0" w:type="auto"/>
             <w:tcBorders>
-              <w:top w:val="thinThickSmallGap" w:sz="24" w:space="0" w:color="auto"/>
+              <w:top w:val="thinThickThinSmallGap" w:sz="24" w:space="0" w:color="auto"/>
             </w:tcBorders>
           </w:tcPr>
           <w:p>
@@ -16993,7 +17418,7 @@
           <w:tcPr>
             <w:tcW w:w="0" w:type="auto"/>
             <w:tcBorders>
-              <w:top w:val="thinThickSmallGap" w:sz="24" w:space="0" w:color="auto"/>
+              <w:top w:val="thinThickThinSmallGap" w:sz="24" w:space="0" w:color="auto"/>
             </w:tcBorders>
           </w:tcPr>
           <w:p>
@@ -17012,7 +17437,7 @@
           <w:tcPr>
             <w:tcW w:w="0" w:type="auto"/>
             <w:tcBorders>
-              <w:top w:val="thinThickSmallGap" w:sz="24" w:space="0" w:color="auto"/>
+              <w:top w:val="thinThickThinSmallGap" w:sz="24" w:space="0" w:color="auto"/>
             </w:tcBorders>
           </w:tcPr>
           <w:p>
@@ -17031,7 +17456,7 @@
           <w:tcPr>
             <w:tcW w:w="0" w:type="auto"/>
             <w:tcBorders>
-              <w:top w:val="thinThickSmallGap" w:sz="24" w:space="0" w:color="auto"/>
+              <w:top w:val="thinThickThinSmallGap" w:sz="24" w:space="0" w:color="auto"/>
             </w:tcBorders>
           </w:tcPr>
           <w:p>
@@ -17512,7 +17937,7 @@
             <w:cnfStyle w:val="001000000000" w:firstRow="0" w:lastRow="0" w:firstColumn="1" w:lastColumn="0" w:oddVBand="0" w:evenVBand="0" w:oddHBand="0" w:evenHBand="0" w:firstRowFirstColumn="0" w:firstRowLastColumn="0" w:lastRowFirstColumn="0" w:lastRowLastColumn="0"/>
             <w:tcW w:w="0" w:type="auto"/>
             <w:tcBorders>
-              <w:bottom w:val="thinThickSmallGap" w:sz="24" w:space="0" w:color="auto"/>
+              <w:bottom w:val="thinThickThinSmallGap" w:sz="24" w:space="0" w:color="auto"/>
             </w:tcBorders>
           </w:tcPr>
           <w:p>
@@ -17528,7 +17953,7 @@
           <w:tcPr>
             <w:tcW w:w="0" w:type="auto"/>
             <w:tcBorders>
-              <w:bottom w:val="thinThickSmallGap" w:sz="24" w:space="0" w:color="auto"/>
+              <w:bottom w:val="thinThickThinSmallGap" w:sz="24" w:space="0" w:color="auto"/>
             </w:tcBorders>
           </w:tcPr>
           <w:p>
@@ -17545,7 +17970,7 @@
           <w:tcPr>
             <w:tcW w:w="0" w:type="auto"/>
             <w:tcBorders>
-              <w:bottom w:val="thinThickSmallGap" w:sz="24" w:space="0" w:color="auto"/>
+              <w:bottom w:val="thinThickThinSmallGap" w:sz="24" w:space="0" w:color="auto"/>
             </w:tcBorders>
           </w:tcPr>
           <w:p>
@@ -17562,7 +17987,7 @@
           <w:tcPr>
             <w:tcW w:w="0" w:type="auto"/>
             <w:tcBorders>
-              <w:bottom w:val="thinThickSmallGap" w:sz="24" w:space="0" w:color="auto"/>
+              <w:bottom w:val="thinThickThinSmallGap" w:sz="24" w:space="0" w:color="auto"/>
             </w:tcBorders>
           </w:tcPr>
           <w:p>
@@ -17576,7 +18001,7 @@
           <w:tcPr>
             <w:tcW w:w="0" w:type="auto"/>
             <w:tcBorders>
-              <w:bottom w:val="thinThickSmallGap" w:sz="24" w:space="0" w:color="auto"/>
+              <w:bottom w:val="thinThickThinSmallGap" w:sz="24" w:space="0" w:color="auto"/>
             </w:tcBorders>
           </w:tcPr>
           <w:p>
@@ -17599,7 +18024,7 @@
             <w:cnfStyle w:val="001000000000" w:firstRow="0" w:lastRow="0" w:firstColumn="1" w:lastColumn="0" w:oddVBand="0" w:evenVBand="0" w:oddHBand="0" w:evenHBand="0" w:firstRowFirstColumn="0" w:firstRowLastColumn="0" w:lastRowFirstColumn="0" w:lastRowLastColumn="0"/>
             <w:tcW w:w="0" w:type="auto"/>
             <w:tcBorders>
-              <w:top w:val="thinThickSmallGap" w:sz="24" w:space="0" w:color="auto"/>
+              <w:top w:val="thinThickThinSmallGap" w:sz="24" w:space="0" w:color="auto"/>
               <w:bottom w:val="single" w:sz="4" w:space="0" w:color="auto"/>
             </w:tcBorders>
           </w:tcPr>
@@ -17624,7 +18049,7 @@
           <w:tcPr>
             <w:tcW w:w="0" w:type="auto"/>
             <w:tcBorders>
-              <w:top w:val="thinThickSmallGap" w:sz="24" w:space="0" w:color="auto"/>
+              <w:top w:val="thinThickThinSmallGap" w:sz="24" w:space="0" w:color="auto"/>
               <w:bottom w:val="single" w:sz="4" w:space="0" w:color="auto"/>
             </w:tcBorders>
           </w:tcPr>
@@ -17642,7 +18067,7 @@
           <w:tcPr>
             <w:tcW w:w="0" w:type="auto"/>
             <w:tcBorders>
-              <w:top w:val="thinThickSmallGap" w:sz="24" w:space="0" w:color="auto"/>
+              <w:top w:val="thinThickThinSmallGap" w:sz="24" w:space="0" w:color="auto"/>
               <w:bottom w:val="single" w:sz="4" w:space="0" w:color="auto"/>
             </w:tcBorders>
           </w:tcPr>
@@ -17662,7 +18087,7 @@
           <w:tcPr>
             <w:tcW w:w="0" w:type="auto"/>
             <w:tcBorders>
-              <w:top w:val="thinThickSmallGap" w:sz="24" w:space="0" w:color="auto"/>
+              <w:top w:val="thinThickThinSmallGap" w:sz="24" w:space="0" w:color="auto"/>
               <w:bottom w:val="single" w:sz="4" w:space="0" w:color="auto"/>
             </w:tcBorders>
           </w:tcPr>
@@ -17682,7 +18107,7 @@
           <w:tcPr>
             <w:tcW w:w="0" w:type="auto"/>
             <w:tcBorders>
-              <w:top w:val="thinThickSmallGap" w:sz="24" w:space="0" w:color="auto"/>
+              <w:top w:val="thinThickThinSmallGap" w:sz="24" w:space="0" w:color="auto"/>
               <w:bottom w:val="single" w:sz="4" w:space="0" w:color="auto"/>
             </w:tcBorders>
           </w:tcPr>
@@ -17958,41 +18383,40 @@
       <w:pPr>
         <w:pStyle w:val="AH3Relazione"/>
       </w:pPr>
-      <w:bookmarkStart w:id="62" w:name="_Toc159334911"/>
-      <w:bookmarkStart w:id="63" w:name="vincoli-di-dominio"/>
-      <w:bookmarkEnd w:id="61"/>
-      <w:r>
-        <w:t>3.3.2 Vincoli di dominio</w:t>
-      </w:r>
-      <w:bookmarkEnd w:id="62"/>
+      <w:bookmarkStart w:id="62" w:name="vincoli-di-dominio"/>
+      <w:bookmarkEnd w:id="60"/>
     </w:p>
     <w:p>
       <w:pPr>
-        <w:pStyle w:val="AParagrafoRelazione"/>
-      </w:pPr>
-      <w:r>
-        <w:t>PILOTA</w:t>
+        <w:rPr>
+          <w:rFonts w:asciiTheme="majorHAnsi" w:eastAsiaTheme="majorEastAsia" w:hAnsiTheme="majorHAnsi" w:cstheme="majorBidi"/>
+          <w:b/>
+          <w:bCs/>
+          <w:color w:val="4F81BD" w:themeColor="accent1"/>
+        </w:rPr>
+      </w:pPr>
+      <w:r>
+        <w:br w:type="page"/>
       </w:r>
     </w:p>
     <w:p>
       <w:pPr>
-        <w:pStyle w:val="APuntoElenco"/>
-      </w:pPr>
-      <w:proofErr w:type="spellStart"/>
-      <w:r>
-        <w:t>PILOTA.eta</w:t>
-      </w:r>
-      <w:proofErr w:type="spellEnd"/>
-      <w:r>
-        <w:t>: deve essere un valore positivo compreso tra 18 e 100</w:t>
-      </w:r>
+        <w:pStyle w:val="AH3Relazione"/>
+      </w:pPr>
+      <w:bookmarkStart w:id="63" w:name="_Toc159359741"/>
+      <w:r>
+        <w:lastRenderedPageBreak/>
+        <w:t>3.3.2 Vincoli di dominio</w:t>
+      </w:r>
+      <w:bookmarkEnd w:id="63"/>
     </w:p>
     <w:p>
       <w:pPr>
         <w:pStyle w:val="AParagrafoRelazione"/>
-      </w:pPr>
-      <w:r>
-        <w:t>VOLO</w:t>
+        <w:spacing w:after="0"/>
+      </w:pPr>
+      <w:r>
+        <w:t>PILOTA</w:t>
       </w:r>
     </w:p>
     <w:p>
@@ -18001,40 +18425,33 @@
       </w:pPr>
       <w:proofErr w:type="spellStart"/>
       <w:r>
-        <w:t>VOLO.gate</w:t>
+        <w:t>PILOTA.eta</w:t>
       </w:r>
       <w:proofErr w:type="spellEnd"/>
       <w:r>
-        <w:t>: deve essere un valore numerico positivo</w:t>
+        <w:t>: deve essere un valore positivo compreso tra 18 e 100</w:t>
       </w:r>
     </w:p>
     <w:p>
       <w:pPr>
-        <w:pStyle w:val="APuntoElenco"/>
-      </w:pPr>
-      <w:proofErr w:type="spellStart"/>
-      <w:r>
-        <w:t>VOLO.ora</w:t>
-      </w:r>
-      <w:proofErr w:type="spellEnd"/>
-      <w:r>
-        <w:t>: deve essere un valore di tipo data valido (‘HH:</w:t>
-      </w:r>
-      <w:proofErr w:type="gramStart"/>
-      <w:r>
-        <w:t>MM:SS</w:t>
-      </w:r>
-      <w:proofErr w:type="gramEnd"/>
-      <w:r>
-        <w:t>’)</w:t>
+        <w:pStyle w:val="AParagrafoRelazione"/>
+        <w:spacing w:after="0"/>
+      </w:pPr>
+      <w:r>
+        <w:t>VOLO</w:t>
       </w:r>
     </w:p>
     <w:p>
       <w:pPr>
-        <w:pStyle w:val="AParagrafoRelazione"/>
-      </w:pPr>
-      <w:r>
-        <w:t>MODELLO</w:t>
+        <w:pStyle w:val="APuntoElenco"/>
+      </w:pPr>
+      <w:proofErr w:type="spellStart"/>
+      <w:r>
+        <w:t>VOLO.gate</w:t>
+      </w:r>
+      <w:proofErr w:type="spellEnd"/>
+      <w:r>
+        <w:t>: deve essere un valore numerico positivo</w:t>
       </w:r>
     </w:p>
     <w:p>
@@ -18043,32 +18460,41 @@
       </w:pPr>
       <w:proofErr w:type="spellStart"/>
       <w:r>
-        <w:t>MODELLO.persone_max</w:t>
+        <w:t>VOLO.ora</w:t>
       </w:r>
       <w:proofErr w:type="spellEnd"/>
       <w:r>
-        <w:t>: devono essere un valore numerico positivo</w:t>
+        <w:t>: deve essere un valore di tipo data valido (‘HH:</w:t>
+      </w:r>
+      <w:proofErr w:type="gramStart"/>
+      <w:r>
+        <w:t>MM:SS</w:t>
+      </w:r>
+      <w:proofErr w:type="gramEnd"/>
+      <w:r>
+        <w:t>’)</w:t>
       </w:r>
     </w:p>
     <w:p>
       <w:pPr>
-        <w:pStyle w:val="APuntoElenco"/>
-      </w:pPr>
-      <w:proofErr w:type="spellStart"/>
-      <w:r>
-        <w:t>MODELLO.carico_max</w:t>
-      </w:r>
-      <w:proofErr w:type="spellEnd"/>
-      <w:r>
-        <w:t>: devono essere un valore numerico positivo</w:t>
+        <w:pStyle w:val="AParagrafoRelazione"/>
+        <w:spacing w:after="0"/>
+      </w:pPr>
+      <w:r>
+        <w:t>MODELLO</w:t>
       </w:r>
     </w:p>
     <w:p>
       <w:pPr>
-        <w:pStyle w:val="AParagrafoRelazione"/>
-      </w:pPr>
-      <w:r>
-        <w:t>SPECIFICHE_TECNICHE</w:t>
+        <w:pStyle w:val="APuntoElenco"/>
+      </w:pPr>
+      <w:proofErr w:type="spellStart"/>
+      <w:r>
+        <w:t>MODELLO.persone_max</w:t>
+      </w:r>
+      <w:proofErr w:type="spellEnd"/>
+      <w:r>
+        <w:t>: devono essere un valore numerico positivo</w:t>
       </w:r>
     </w:p>
     <w:p>
@@ -18077,27 +18503,20 @@
       </w:pPr>
       <w:proofErr w:type="spellStart"/>
       <w:r>
-        <w:t>SPECIFICHE_TECNICHE</w:t>
-      </w:r>
-      <w:r>
-        <w:t>.peso</w:t>
+        <w:t>MODELLO.carico_max</w:t>
       </w:r>
       <w:proofErr w:type="spellEnd"/>
       <w:r>
-        <w:t>: deve essere un valore numerico positivo</w:t>
+        <w:t>: devono essere un valore numerico positivo</w:t>
       </w:r>
     </w:p>
     <w:p>
       <w:pPr>
-        <w:pStyle w:val="APuntoElenco"/>
-      </w:pPr>
-      <w:proofErr w:type="spellStart"/>
-      <w:r>
-        <w:t>SPECIFICHE_TECNICHE.apertura_alare</w:t>
-      </w:r>
-      <w:proofErr w:type="spellEnd"/>
-      <w:r>
-        <w:t>: deve essere un valore numerico positivo</w:t>
+        <w:pStyle w:val="AParagrafoRelazione"/>
+        <w:spacing w:after="0"/>
+      </w:pPr>
+      <w:r>
+        <w:t>SPECIFICHE_TECNICHE</w:t>
       </w:r>
     </w:p>
     <w:p>
@@ -18106,56 +18525,85 @@
       </w:pPr>
       <w:proofErr w:type="spellStart"/>
       <w:r>
-        <w:t>SPECIFICHE_TECNICHE.lunghezza</w:t>
+        <w:t>SPECIFICHE_TECNICHE</w:t>
+      </w:r>
+      <w:r>
+        <w:t>.peso</w:t>
       </w:r>
       <w:proofErr w:type="spellEnd"/>
       <w:r>
-        <w:t>: deve essere</w:t>
-      </w:r>
-      <w:r>
-        <w:t xml:space="preserve"> un valore numerico positivo</w:t>
+        <w:t>: deve essere un valore numerico positivo</w:t>
       </w:r>
     </w:p>
     <w:p>
       <w:pPr>
-        <w:pStyle w:val="AH3Relazione"/>
-      </w:pPr>
-      <w:bookmarkStart w:id="64" w:name="_Toc159334912"/>
-      <w:bookmarkStart w:id="65" w:name="vincoli-dintegrità"/>
-      <w:bookmarkEnd w:id="63"/>
-      <w:r>
-        <w:t>3.3.3 Vincoli d’integrità</w:t>
-      </w:r>
-      <w:bookmarkEnd w:id="64"/>
+        <w:pStyle w:val="APuntoElenco"/>
+      </w:pPr>
+      <w:proofErr w:type="spellStart"/>
+      <w:r>
+        <w:t>SPECIFICHE_TECNICHE.apertura_alare</w:t>
+      </w:r>
+      <w:proofErr w:type="spellEnd"/>
+      <w:r>
+        <w:t>: deve essere un valore numerico positivo</w:t>
+      </w:r>
     </w:p>
     <w:p>
       <w:pPr>
         <w:pStyle w:val="APuntoElenco"/>
       </w:pPr>
-      <w:r>
-        <w:t>Ogni EQUIPAGGIO deve essere collegato a un VOLO</w:t>
+      <w:proofErr w:type="spellStart"/>
+      <w:r>
+        <w:t>SPECIFICHE_TECNICHE.lunghezza</w:t>
+      </w:r>
+      <w:proofErr w:type="spellEnd"/>
+      <w:r>
+        <w:t>: deve essere</w:t>
+      </w:r>
+      <w:r>
+        <w:t xml:space="preserve"> un valore numerico positivo</w:t>
       </w:r>
     </w:p>
     <w:p>
       <w:pPr>
-        <w:pStyle w:val="APuntoElenco"/>
-      </w:pPr>
-      <w:r>
-        <w:t>Ogni EQUIPAGGIO deve essere collegato ad almeno uno tra HOSTESS e STEWARD</w:t>
-      </w:r>
+        <w:pStyle w:val="AH3Relazione"/>
+      </w:pPr>
+      <w:bookmarkStart w:id="64" w:name="vincoli-dintegrità"/>
+      <w:bookmarkStart w:id="65" w:name="_Toc159359742"/>
+      <w:bookmarkEnd w:id="62"/>
+      <w:r>
+        <w:t>3.3.3 Vincoli d’integrità</w:t>
+      </w:r>
+      <w:bookmarkEnd w:id="65"/>
     </w:p>
     <w:p>
       <w:pPr>
         <w:pStyle w:val="APuntoElenco"/>
       </w:pPr>
       <w:r>
-        <w:t>Ogni EQUIPAGGIO deve essere collegato a esattamente due PILOTA</w:t>
+        <w:t>Ogni EQUIPAGGIO deve essere collegato a un VOLO</w:t>
       </w:r>
     </w:p>
     <w:p>
       <w:pPr>
+        <w:pStyle w:val="APuntoElenco"/>
+      </w:pPr>
+      <w:r>
+        <w:t>Ogni EQUIPAGGIO deve essere collegato ad almeno uno tra HOSTESS e STEWARD</w:t>
+      </w:r>
+    </w:p>
+    <w:p>
+      <w:pPr>
+        <w:pStyle w:val="APuntoElenco"/>
+      </w:pPr>
+      <w:r>
+        <w:t>Ogni EQUIPAGGIO deve essere collegato a esattamente due PILOTA</w:t>
+      </w:r>
+    </w:p>
+    <w:p>
+      <w:pPr>
         <w:pStyle w:val="Corpotesto"/>
-        <w:spacing w:line="360" w:lineRule="auto"/>
+        <w:spacing w:before="360" w:after="360" w:line="360" w:lineRule="auto"/>
         <w:rPr>
           <w:sz w:val="22"/>
           <w:szCs w:val="22"/>
@@ -18189,6 +18637,14 @@
                   </m:ctrlPr>
                 </m:eqArrPr>
                 <m:e>
+                  <m:r>
+                    <w:rPr>
+                      <w:rFonts w:ascii="Cambria Math" w:hAnsi="Cambria Math"/>
+                      <w:sz w:val="22"/>
+                      <w:szCs w:val="22"/>
+                    </w:rPr>
+                    <m:t xml:space="preserve"> </m:t>
+                  </m:r>
                   <m:r>
                     <w:rPr>
                       <w:rFonts w:ascii="Cambria Math" w:hAnsi="Cambria Math"/>
@@ -18452,33 +18908,23 @@
       <w:pPr>
         <w:pStyle w:val="AH3Relazione"/>
       </w:pPr>
-      <w:bookmarkStart w:id="66" w:name="_Toc159334913"/>
-      <w:bookmarkStart w:id="67" w:name="X38e5263a5af57f3682a615be69c3a6961cde356"/>
-      <w:bookmarkEnd w:id="65"/>
-      <w:r>
-        <w:t>3.3.4 Diagramma dei vincoli d’integrità referenziale</w:t>
-      </w:r>
-      <w:bookmarkEnd w:id="66"/>
-    </w:p>
-    <w:p>
-      <w:pPr>
-        <w:pStyle w:val="AParagrafoRelazione"/>
-      </w:pPr>
+      <w:bookmarkStart w:id="66" w:name="X38e5263a5af57f3682a615be69c3a6961cde356"/>
+      <w:bookmarkStart w:id="67" w:name="_Toc159359743"/>
+      <w:bookmarkEnd w:id="64"/>
       <w:r>
         <w:rPr>
           <w:noProof/>
         </w:rPr>
-        <w:lastRenderedPageBreak/>
         <w:drawing>
-          <wp:anchor distT="0" distB="0" distL="114300" distR="114300" simplePos="0" relativeHeight="251694592" behindDoc="0" locked="0" layoutInCell="1" allowOverlap="1" wp14:anchorId="6831DDF2" wp14:editId="312EE6DB">
+          <wp:anchor distT="0" distB="0" distL="114300" distR="114300" simplePos="0" relativeHeight="251764224" behindDoc="0" locked="0" layoutInCell="1" allowOverlap="1" wp14:anchorId="6831DDF2" wp14:editId="065168F8">
             <wp:simplePos x="0" y="0"/>
             <wp:positionH relativeFrom="column">
-              <wp:posOffset>0</wp:posOffset>
+              <wp:posOffset>242651</wp:posOffset>
             </wp:positionH>
             <wp:positionV relativeFrom="paragraph">
-              <wp:posOffset>765810</wp:posOffset>
+              <wp:posOffset>294640</wp:posOffset>
             </wp:positionV>
-            <wp:extent cx="6162675" cy="3917950"/>
+            <wp:extent cx="5810250" cy="3693160"/>
             <wp:effectExtent l="0" t="0" r="0" b="0"/>
             <wp:wrapTopAndBottom/>
             <wp:docPr id="1227578201" name="Immagine 8" descr="Immagine che contiene testo, schermata, diagramma, Parallelo&#10;&#10;Descrizione generata automaticamente"/>
@@ -18507,7 +18953,7 @@
                   <pic:spPr>
                     <a:xfrm>
                       <a:off x="0" y="0"/>
-                      <a:ext cx="6162675" cy="3917950"/>
+                      <a:ext cx="5810250" cy="3693160"/>
                     </a:xfrm>
                     <a:prstGeom prst="rect">
                       <a:avLst/>
@@ -18526,33 +18972,49 @@
         </w:drawing>
       </w:r>
       <w:r>
-        <w:t>Nel diagramma di seguito le chiavi delle relazioni sono rappresentate in grassetto, le frecce indicano vincoli d’integrità referenziale e la presenza di asterischi sui nomi di attributo indica la possibilità di avere valori nulli.</w:t>
-      </w:r>
+        <w:t>3.3.4 Diagramma dei vincoli d’integrità referenziale</w:t>
+      </w:r>
+      <w:bookmarkEnd w:id="67"/>
     </w:p>
     <w:p>
       <w:pPr>
-        <w:pStyle w:val="AH1Relazione"/>
-      </w:pPr>
-      <w:bookmarkStart w:id="68" w:name="_Toc159334914"/>
-      <w:bookmarkStart w:id="69" w:name="progettazione-fisica"/>
-      <w:bookmarkEnd w:id="31"/>
-      <w:bookmarkEnd w:id="59"/>
-      <w:bookmarkEnd w:id="67"/>
-      <w:r>
-        <w:t>4 Progettazione fisica</w:t>
-      </w:r>
-      <w:bookmarkEnd w:id="68"/>
+        <w:pStyle w:val="AParagrafoRelazione"/>
+      </w:pPr>
     </w:p>
     <w:p>
       <w:pPr>
+        <w:pStyle w:val="AParagrafoRelazione"/>
+      </w:pPr>
+      <w:r>
+        <w:lastRenderedPageBreak/>
+        <w:t>Nel diagramma di seguito le chiavi delle relazioni sono rappresentate in grassetto, le frecce indicano vincoli d’integrità referenziale e la presenza di asterischi sui nomi di attributo indica la possibilità di avere valori nulli.</w:t>
+      </w:r>
+    </w:p>
+    <w:p>
+      <w:pPr>
+        <w:pStyle w:val="AH1Relazione"/>
+        <w:spacing w:before="0"/>
+      </w:pPr>
+      <w:bookmarkStart w:id="68" w:name="progettazione-fisica"/>
+      <w:bookmarkStart w:id="69" w:name="_Toc159359744"/>
+      <w:bookmarkEnd w:id="30"/>
+      <w:bookmarkEnd w:id="58"/>
+      <w:bookmarkEnd w:id="66"/>
+      <w:r>
+        <w:t>4 Progettazione fisica</w:t>
+      </w:r>
+      <w:bookmarkEnd w:id="69"/>
+    </w:p>
+    <w:p>
+      <w:pPr>
         <w:pStyle w:val="AH2Relazione"/>
       </w:pPr>
-      <w:bookmarkStart w:id="70" w:name="_Toc159334915"/>
-      <w:bookmarkStart w:id="71" w:name="analisi-degli-indici"/>
+      <w:bookmarkStart w:id="70" w:name="analisi-degli-indici"/>
+      <w:bookmarkStart w:id="71" w:name="_Toc159359745"/>
       <w:r>
         <w:t>4.1 Analisi degli indici</w:t>
       </w:r>
-      <w:bookmarkEnd w:id="70"/>
+      <w:bookmarkEnd w:id="71"/>
     </w:p>
     <w:p>
       <w:pPr>
@@ -18614,9 +19076,9 @@
         <w:tblLook w:val="0020" w:firstRow="1" w:lastRow="0" w:firstColumn="0" w:lastColumn="0" w:noHBand="0" w:noVBand="0"/>
       </w:tblPr>
       <w:tblGrid>
-        <w:gridCol w:w="1526"/>
-        <w:gridCol w:w="3544"/>
-        <w:gridCol w:w="1417"/>
+        <w:gridCol w:w="1473"/>
+        <w:gridCol w:w="3421"/>
+        <w:gridCol w:w="1367"/>
       </w:tblGrid>
       <w:tr>
         <w:trPr>
@@ -18632,7 +19094,6 @@
               <w:ind w:left="261" w:hanging="261"/>
             </w:pPr>
             <w:r>
-              <w:lastRenderedPageBreak/>
               <w:t>Tabella</w:t>
             </w:r>
           </w:p>
@@ -19910,15 +20371,16 @@
       <w:pPr>
         <w:pStyle w:val="AH2Relazione"/>
       </w:pPr>
-      <w:bookmarkStart w:id="77" w:name="_Toc159334916"/>
-      <w:bookmarkStart w:id="78" w:name="implementazione-in-sql"/>
-      <w:bookmarkEnd w:id="71"/>
+      <w:bookmarkStart w:id="77" w:name="implementazione-in-sql"/>
+      <w:bookmarkStart w:id="78" w:name="_Toc159359746"/>
+      <w:bookmarkEnd w:id="70"/>
       <w:bookmarkEnd w:id="73"/>
       <w:bookmarkEnd w:id="76"/>
       <w:r>
+        <w:lastRenderedPageBreak/>
         <w:t>4.2 Implementazione in SQL</w:t>
       </w:r>
-      <w:bookmarkEnd w:id="77"/>
+      <w:bookmarkEnd w:id="78"/>
     </w:p>
     <w:p>
       <w:pPr>
@@ -21295,16 +21757,6 @@
           <w:lang w:val="en-GB"/>
         </w:rPr>
         <w:br/>
-      </w:r>
-      <w:r>
-        <w:rPr>
-          <w:rFonts w:ascii="Courier New" w:hAnsi="Courier New" w:cs="Courier New"/>
-          <w:color w:val="000000"/>
-          <w:sz w:val="16"/>
-          <w:szCs w:val="16"/>
-          <w:lang w:val="en-GB"/>
-        </w:rPr>
-        <w:lastRenderedPageBreak/>
         <w:t>);</w:t>
       </w:r>
       <w:r>
@@ -22096,36 +22548,37 @@
       <w:pPr>
         <w:pStyle w:val="AH1Relazione"/>
       </w:pPr>
-      <w:bookmarkStart w:id="79" w:name="_Toc159334917"/>
-      <w:bookmarkStart w:id="80" w:name="implementazione"/>
-      <w:bookmarkEnd w:id="69"/>
-      <w:bookmarkEnd w:id="78"/>
-      <w:r>
+      <w:bookmarkStart w:id="79" w:name="implementazione"/>
+      <w:bookmarkStart w:id="80" w:name="_Toc159359747"/>
+      <w:bookmarkEnd w:id="68"/>
+      <w:bookmarkEnd w:id="77"/>
+      <w:r>
+        <w:lastRenderedPageBreak/>
         <w:t>5 Implementazione</w:t>
       </w:r>
-      <w:bookmarkEnd w:id="79"/>
+      <w:bookmarkEnd w:id="80"/>
     </w:p>
     <w:p>
       <w:pPr>
         <w:pStyle w:val="AH2Relazione"/>
       </w:pPr>
-      <w:bookmarkStart w:id="81" w:name="_Toc159334918"/>
-      <w:bookmarkStart w:id="82" w:name="vincoli-di-integrità-con-trigger-e-check"/>
+      <w:bookmarkStart w:id="81" w:name="vincoli-di-integrità-con-trigger-e-check"/>
+      <w:bookmarkStart w:id="82" w:name="_Toc159359748"/>
       <w:r>
         <w:t>5.1 Vincoli di integrità con trigger e check</w:t>
       </w:r>
-      <w:bookmarkEnd w:id="81"/>
+      <w:bookmarkEnd w:id="82"/>
     </w:p>
     <w:p>
       <w:pPr>
         <w:pStyle w:val="AH3Relazione"/>
       </w:pPr>
-      <w:bookmarkStart w:id="83" w:name="_Toc159334919"/>
-      <w:bookmarkStart w:id="84" w:name="vincoli-di-dominio-1"/>
+      <w:bookmarkStart w:id="83" w:name="vincoli-di-dominio-1"/>
+      <w:bookmarkStart w:id="84" w:name="_Toc159359749"/>
       <w:r>
         <w:t>5.1.1 Vincoli di Dominio</w:t>
       </w:r>
-      <w:bookmarkEnd w:id="83"/>
+      <w:bookmarkEnd w:id="84"/>
     </w:p>
     <w:p>
       <w:pPr>
@@ -22820,7 +23273,6 @@
         </w:numPr>
       </w:pPr>
       <w:r>
-        <w:lastRenderedPageBreak/>
         <w:t>Vincolo sul numero massimo di persone per modello:</w:t>
       </w:r>
     </w:p>
@@ -23034,7 +23486,7 @@
         </w:rPr>
       </w:pPr>
       <w:bookmarkStart w:id="85" w:name="triggers-e-vincoli-di-relazione"/>
-      <w:bookmarkEnd w:id="84"/>
+      <w:bookmarkEnd w:id="83"/>
       <w:r>
         <w:rPr>
           <w:rFonts w:ascii="Courier New" w:hAnsi="Courier New" w:cs="Courier New"/>
@@ -23510,7 +23962,7 @@
       <w:pPr>
         <w:pStyle w:val="AH3Relazione"/>
       </w:pPr>
-      <w:bookmarkStart w:id="86" w:name="_Toc159334920"/>
+      <w:bookmarkStart w:id="86" w:name="_Toc159359750"/>
       <w:r>
         <w:t>5.1.2 Triggers e Vincoli di Relazione</w:t>
       </w:r>
@@ -24491,6 +24943,7 @@
         <w:pStyle w:val="APuntoElenco"/>
       </w:pPr>
       <w:r>
+        <w:lastRenderedPageBreak/>
         <w:t>Un pilota non può essere inserito se l’equipaggio ha già due piloti.</w:t>
       </w:r>
     </w:p>
@@ -25494,9 +25947,8 @@
       <w:pPr>
         <w:pStyle w:val="AH3Relazione"/>
       </w:pPr>
-      <w:bookmarkStart w:id="88" w:name="_Toc159334921"/>
-      <w:r>
-        <w:lastRenderedPageBreak/>
+      <w:bookmarkStart w:id="88" w:name="_Toc159359751"/>
+      <w:r>
         <w:t>5.1.3 Procedura di Inserimento</w:t>
       </w:r>
       <w:bookmarkEnd w:id="88"/>
@@ -26295,6 +26747,7 @@
     <w:p>
       <w:pPr>
         <w:pStyle w:val="AParagrafoRelazione"/>
+        <w:spacing w:after="0"/>
       </w:pPr>
       <w:r>
         <w:t>La procedura inserisce automaticamente l’equipaggio, hostess, steward, piloti e il volo associato. Rimane necessario assicurarsi di utilizzare le chiavi esterne DEFERRED per garantire la corretta esecuzione della procedura.</w:t>
@@ -26304,19 +26757,20 @@
       <w:pPr>
         <w:pStyle w:val="AH2Relazione"/>
       </w:pPr>
-      <w:bookmarkStart w:id="90" w:name="_Toc159334922"/>
-      <w:bookmarkStart w:id="91" w:name="operazioni-del-database---query"/>
-      <w:bookmarkEnd w:id="82"/>
+      <w:bookmarkStart w:id="90" w:name="operazioni-del-database---query"/>
+      <w:bookmarkStart w:id="91" w:name="_Toc159359752"/>
+      <w:bookmarkEnd w:id="81"/>
       <w:bookmarkEnd w:id="87"/>
       <w:bookmarkEnd w:id="89"/>
       <w:r>
         <w:t>5.2 Operazioni del Database - Query</w:t>
       </w:r>
-      <w:bookmarkEnd w:id="90"/>
+      <w:bookmarkEnd w:id="91"/>
     </w:p>
     <w:p>
       <w:pPr>
         <w:pStyle w:val="AParagrafoRelazione"/>
+        <w:spacing w:after="0"/>
       </w:pPr>
       <w:r>
         <w:t>Oltre alla struttura del database, abbiamo definito tre operazioni fondamentali per ottenere informazioni specifiche dai dati immagazzinati. Di seguito, descriviamo brevemente ciascuna operazione.</w:t>
@@ -26326,16 +26780,17 @@
       <w:pPr>
         <w:pStyle w:val="AH3Relazione"/>
       </w:pPr>
-      <w:bookmarkStart w:id="92" w:name="_Toc159334923"/>
-      <w:bookmarkStart w:id="93" w:name="ricerca-dei-voli-per-destinazione"/>
+      <w:bookmarkStart w:id="92" w:name="ricerca-dei-voli-per-destinazione"/>
+      <w:bookmarkStart w:id="93" w:name="_Toc159359753"/>
       <w:r>
         <w:t>5.2.1 Ricerca dei voli per destinazione</w:t>
       </w:r>
-      <w:bookmarkEnd w:id="92"/>
+      <w:bookmarkEnd w:id="93"/>
     </w:p>
     <w:p>
       <w:pPr>
         <w:pStyle w:val="AParagrafoRelazione"/>
+        <w:spacing w:before="0"/>
       </w:pPr>
       <w:r>
         <w:t xml:space="preserve">Data una destinazione desiderata, l’operazione </w:t>
@@ -26361,7 +26816,7 @@
         </w:rPr>
       </w:pPr>
       <w:bookmarkStart w:id="94" w:name="Xb7faf4c15e0aaf7cbd88ac63492e71e46e8be46"/>
-      <w:bookmarkEnd w:id="93"/>
+      <w:bookmarkEnd w:id="92"/>
       <w:r>
         <w:rPr>
           <w:rFonts w:ascii="Courier New" w:hAnsi="Courier New" w:cs="Courier New"/>
@@ -26460,8 +26915,9 @@
       <w:pPr>
         <w:pStyle w:val="AH3Relazione"/>
       </w:pPr>
-      <w:bookmarkStart w:id="95" w:name="_Toc159334924"/>
-      <w:r>
+      <w:bookmarkStart w:id="95" w:name="_Toc159359754"/>
+      <w:r>
+        <w:lastRenderedPageBreak/>
         <w:t>5.2.2 Numero di steward su voli con aerei di peso specifico</w:t>
       </w:r>
       <w:bookmarkEnd w:id="95"/>
@@ -26469,6 +26925,7 @@
     <w:p>
       <w:pPr>
         <w:pStyle w:val="AParagrafoRelazione"/>
+        <w:spacing w:before="0"/>
       </w:pPr>
       <w:r>
         <w:t xml:space="preserve">L’operazione </w:t>
@@ -26642,7 +27099,7 @@
       <w:pPr>
         <w:pStyle w:val="AH3Relazione"/>
       </w:pPr>
-      <w:bookmarkStart w:id="97" w:name="_Toc159334925"/>
+      <w:bookmarkStart w:id="97" w:name="_Toc159359755"/>
       <w:r>
         <w:t>5.2.3 Aerei di linea comandati da piloti di età specifica</w:t>
       </w:r>
@@ -26651,6 +27108,7 @@
     <w:p>
       <w:pPr>
         <w:pStyle w:val="AParagrafoRelazione"/>
+        <w:spacing w:before="0"/>
       </w:pPr>
       <w:r>
         <w:t xml:space="preserve">L’operazione </w:t>
@@ -26676,7 +27134,7 @@
         </w:rPr>
       </w:pPr>
       <w:bookmarkStart w:id="98" w:name="popolazione-database"/>
-      <w:bookmarkEnd w:id="91"/>
+      <w:bookmarkEnd w:id="90"/>
       <w:bookmarkEnd w:id="96"/>
       <w:r>
         <w:rPr>
@@ -26686,7 +27144,6 @@
           <w:sz w:val="16"/>
           <w:szCs w:val="16"/>
         </w:rPr>
-        <w:lastRenderedPageBreak/>
         <w:t>-- Esempio di utilizzo</w:t>
       </w:r>
       <w:r>
@@ -26779,7 +27236,7 @@
       <w:pPr>
         <w:pStyle w:val="AH2Relazione"/>
       </w:pPr>
-      <w:bookmarkStart w:id="99" w:name="_Toc159334926"/>
+      <w:bookmarkStart w:id="99" w:name="_Toc159359756"/>
       <w:r>
         <w:t>5.3 Popolazione database</w:t>
       </w:r>
@@ -27774,21 +28231,21 @@
       <w:pPr>
         <w:pStyle w:val="AH1Relazione"/>
       </w:pPr>
-      <w:bookmarkStart w:id="100" w:name="_Toc159334927"/>
-      <w:bookmarkStart w:id="101" w:name="analisi-con-linguaggio-r"/>
-      <w:bookmarkEnd w:id="80"/>
+      <w:bookmarkStart w:id="100" w:name="analisi-con-linguaggio-r"/>
+      <w:bookmarkStart w:id="101" w:name="_Toc159359757"/>
+      <w:bookmarkEnd w:id="79"/>
       <w:bookmarkEnd w:id="98"/>
       <w:r>
         <w:t>6 Analisi con linguaggio R</w:t>
       </w:r>
-      <w:bookmarkEnd w:id="100"/>
+      <w:bookmarkEnd w:id="101"/>
     </w:p>
     <w:p>
       <w:pPr>
         <w:pStyle w:val="AH2Relazione"/>
       </w:pPr>
-      <w:bookmarkStart w:id="102" w:name="_Toc159334928"/>
-      <w:bookmarkStart w:id="103" w:name="connessione-con-libreria-rpostgres"/>
+      <w:bookmarkStart w:id="102" w:name="connessione-con-libreria-rpostgres"/>
+      <w:bookmarkStart w:id="103" w:name="_Toc159359758"/>
       <w:r>
         <w:t xml:space="preserve">6.1 Connessione con libreria </w:t>
       </w:r>
@@ -27796,7 +28253,7 @@
       <w:r>
         <w:t>RPostgres</w:t>
       </w:r>
-      <w:bookmarkEnd w:id="102"/>
+      <w:bookmarkEnd w:id="103"/>
       <w:proofErr w:type="spellEnd"/>
     </w:p>
     <w:p>
@@ -28301,6 +28758,7 @@
         <w:pStyle w:val="AParagrafoRelazione"/>
       </w:pPr>
       <w:r>
+        <w:lastRenderedPageBreak/>
         <w:t>Una volta creata la connessione è possibile eseguire query utilizzando la funzione</w:t>
       </w:r>
       <w:r>
@@ -28333,9 +28791,9 @@
       <w:pPr>
         <w:pStyle w:val="AH2Relazione"/>
       </w:pPr>
-      <w:bookmarkStart w:id="104" w:name="_Toc159334929"/>
-      <w:bookmarkStart w:id="105" w:name="analisi-età-media-personale"/>
-      <w:bookmarkEnd w:id="103"/>
+      <w:bookmarkStart w:id="104" w:name="analisi-età-media-personale"/>
+      <w:bookmarkStart w:id="105" w:name="_Toc159359759"/>
+      <w:bookmarkEnd w:id="102"/>
       <w:r>
         <w:t>6.</w:t>
       </w:r>
@@ -28345,7 +28803,7 @@
       <w:r>
         <w:t xml:space="preserve"> Analisi età media personale</w:t>
       </w:r>
-      <w:bookmarkEnd w:id="104"/>
+      <w:bookmarkEnd w:id="105"/>
     </w:p>
     <w:p>
       <w:pPr>
@@ -28387,30 +28845,21 @@
         <w:pStyle w:val="AParagrafoRelazione"/>
       </w:pPr>
       <w:r>
-        <w:lastRenderedPageBreak/>
-        <w:t>Le età delle singole hostess e dei singoli steward è stata ricavata analizzando il codice fiscale, mentre quella dei piloti è presente all’interno del database sotto forma di attributo.</w:t>
-      </w:r>
-    </w:p>
-    <w:p>
-      <w:pPr>
-        <w:pStyle w:val="AParagrafoRelazione"/>
-      </w:pPr>
-      <w:r>
         <w:rPr>
           <w:noProof/>
         </w:rPr>
         <w:drawing>
-          <wp:anchor distT="0" distB="0" distL="114300" distR="114300" simplePos="0" relativeHeight="251706880" behindDoc="0" locked="0" layoutInCell="1" allowOverlap="1" wp14:anchorId="689A1A87" wp14:editId="073D1BB5">
+          <wp:anchor distT="0" distB="0" distL="114300" distR="114300" simplePos="0" relativeHeight="251820544" behindDoc="0" locked="0" layoutInCell="1" allowOverlap="1" wp14:anchorId="689A1A87" wp14:editId="650C60D8">
             <wp:simplePos x="0" y="0"/>
             <wp:positionH relativeFrom="column">
-              <wp:posOffset>1001123</wp:posOffset>
+              <wp:posOffset>2003425</wp:posOffset>
             </wp:positionH>
             <wp:positionV relativeFrom="paragraph">
-              <wp:posOffset>1369514</wp:posOffset>
+              <wp:posOffset>41127</wp:posOffset>
             </wp:positionV>
             <wp:extent cx="3940175" cy="2431415"/>
             <wp:effectExtent l="0" t="0" r="0" b="0"/>
-            <wp:wrapTopAndBottom/>
+            <wp:wrapSquare wrapText="bothSides"/>
             <wp:docPr id="814032900" name="Immagine 9" descr="Immagine che contiene testo, diagramma, schermata, Rettangolo&#10;&#10;Descrizione generata automaticamente"/>
             <wp:cNvGraphicFramePr>
               <a:graphicFrameLocks xmlns:a="http://schemas.openxmlformats.org/drawingml/2006/main" noChangeAspect="1"/>
@@ -28456,6 +28905,14 @@
         </w:drawing>
       </w:r>
       <w:r>
+        <w:t>Le età delle singole hostess e dei singoli steward è stata ricavata analizzando il codice fiscale, mentre quella dei piloti è presente all’interno del database sotto forma di attributo.</w:t>
+      </w:r>
+    </w:p>
+    <w:p>
+      <w:pPr>
+        <w:pStyle w:val="AParagrafoRelazione"/>
+      </w:pPr>
+      <w:r>
         <w:t>L’analisi ha prodotto i seguenti risultati:</w:t>
       </w:r>
     </w:p>
@@ -28608,14 +29065,14 @@
       <w:r>
         <w:t>. Il punto indica il valore medio per ogni categoria.</w:t>
       </w:r>
+      <w:bookmarkStart w:id="106" w:name="analisi-steward"/>
+      <w:bookmarkEnd w:id="104"/>
     </w:p>
     <w:p>
       <w:pPr>
         <w:pStyle w:val="AH2Relazione"/>
       </w:pPr>
-      <w:bookmarkStart w:id="106" w:name="_Toc159334930"/>
-      <w:bookmarkStart w:id="107" w:name="analisi-steward"/>
-      <w:bookmarkEnd w:id="105"/>
+      <w:bookmarkStart w:id="107" w:name="_Toc159359760"/>
       <w:r>
         <w:t>6.</w:t>
       </w:r>
@@ -28625,32 +29082,15 @@
       <w:r>
         <w:t xml:space="preserve"> Analisi steward</w:t>
       </w:r>
-      <w:bookmarkEnd w:id="106"/>
+      <w:bookmarkEnd w:id="107"/>
     </w:p>
     <w:p>
       <w:pPr>
         <w:pStyle w:val="AParagrafoRelazione"/>
-      </w:pPr>
-      <w:r>
-        <w:t xml:space="preserve">La funzione </w:t>
-      </w:r>
-      <w:proofErr w:type="spellStart"/>
-      <w:r>
-        <w:rPr>
-          <w:rStyle w:val="VerbatimChar"/>
-        </w:rPr>
-        <w:t>steward_aerei_pesanti</w:t>
-      </w:r>
-      <w:proofErr w:type="spellEnd"/>
-      <w:r>
-        <w:t xml:space="preserve"> implementata in </w:t>
-      </w:r>
-      <w:r>
-        <w:t>SQL</w:t>
-      </w:r>
-      <w:r>
-        <w:t xml:space="preserve"> restituisce il numero di steward che sono imbarcati su voli serviti da aerei con peso all’interno di un certo range.</w:t>
-      </w:r>
+        <w:rPr>
+          <w:noProof/>
+        </w:rPr>
+      </w:pPr>
     </w:p>
     <w:p>
       <w:pPr>
@@ -28661,17 +29101,17 @@
           <w:noProof/>
         </w:rPr>
         <w:drawing>
-          <wp:anchor distT="0" distB="0" distL="114300" distR="114300" simplePos="0" relativeHeight="251719168" behindDoc="0" locked="0" layoutInCell="1" allowOverlap="1" wp14:anchorId="43643F18" wp14:editId="4C97AA30">
+          <wp:anchor distT="0" distB="0" distL="114300" distR="114300" simplePos="0" relativeHeight="251873792" behindDoc="0" locked="0" layoutInCell="1" allowOverlap="1" wp14:anchorId="43643F18" wp14:editId="75D8D64B">
             <wp:simplePos x="0" y="0"/>
             <wp:positionH relativeFrom="column">
-              <wp:posOffset>772341</wp:posOffset>
+              <wp:posOffset>2227580</wp:posOffset>
             </wp:positionH>
             <wp:positionV relativeFrom="paragraph">
-              <wp:posOffset>534670</wp:posOffset>
+              <wp:posOffset>146482</wp:posOffset>
             </wp:positionV>
-            <wp:extent cx="4386580" cy="2707005"/>
+            <wp:extent cx="3715385" cy="2707005"/>
             <wp:effectExtent l="0" t="0" r="0" b="0"/>
-            <wp:wrapTopAndBottom/>
+            <wp:wrapSquare wrapText="bothSides"/>
             <wp:docPr id="1789237363" name="Immagine 10" descr="Immagine che contiene testo, schermata, diagramma, Carattere&#10;&#10;Descrizione generata automaticamente"/>
             <wp:cNvGraphicFramePr>
               <a:graphicFrameLocks xmlns:a="http://schemas.openxmlformats.org/drawingml/2006/main" noChangeAspect="1"/>
@@ -28683,7 +29123,7 @@
                     <pic:cNvPr id="1789237363" name="Immagine 10" descr="Immagine che contiene testo, schermata, diagramma, Carattere&#10;&#10;Descrizione generata automaticamente"/>
                     <pic:cNvPicPr/>
                   </pic:nvPicPr>
-                  <pic:blipFill>
+                  <pic:blipFill rotWithShape="1">
                     <a:blip r:embed="rId23">
                       <a:extLst>
                         <a:ext uri="{28A0092B-C50C-407E-A947-70E740481C1C}">
@@ -28691,18 +29131,25 @@
                         </a:ext>
                       </a:extLst>
                     </a:blip>
-                    <a:stretch>
-                      <a:fillRect/>
-                    </a:stretch>
+                    <a:srcRect l="8649" r="6639"/>
+                    <a:stretch/>
                   </pic:blipFill>
-                  <pic:spPr>
+                  <pic:spPr bwMode="auto">
                     <a:xfrm>
                       <a:off x="0" y="0"/>
-                      <a:ext cx="4386580" cy="2707005"/>
+                      <a:ext cx="3715385" cy="2707005"/>
                     </a:xfrm>
                     <a:prstGeom prst="rect">
                       <a:avLst/>
                     </a:prstGeom>
+                    <a:ln>
+                      <a:noFill/>
+                    </a:ln>
+                    <a:extLst>
+                      <a:ext uri="{53640926-AAD7-44D8-BBD7-CCE9431645EC}">
+                        <a14:shadowObscured xmlns:a14="http://schemas.microsoft.com/office/drawing/2010/main"/>
+                      </a:ext>
+                    </a:extLst>
                   </pic:spPr>
                 </pic:pic>
               </a:graphicData>
@@ -28717,27 +29164,58 @@
         </w:drawing>
       </w:r>
       <w:r>
-        <w:t>Eseguendo la query con il parametro di peso minimo pari a 150000kg e peso massimo 200000kg si ottengono i seguenti risultati:</w:t>
+        <w:t xml:space="preserve">La funzione </w:t>
+      </w:r>
+      <w:proofErr w:type="spellStart"/>
+      <w:r>
+        <w:rPr>
+          <w:rStyle w:val="VerbatimChar"/>
+        </w:rPr>
+        <w:t>steward_aerei_pesanti</w:t>
+      </w:r>
+      <w:proofErr w:type="spellEnd"/>
+      <w:r>
+        <w:t xml:space="preserve"> implementata in </w:t>
+      </w:r>
+      <w:r>
+        <w:t>SQL</w:t>
+      </w:r>
+      <w:r>
+        <w:t xml:space="preserve"> restituisce il numero di steward che sono imbarcati su voli serviti da aerei con peso all’interno di un certo range.</w:t>
       </w:r>
     </w:p>
     <w:p>
       <w:pPr>
         <w:pStyle w:val="AParagrafoRelazione"/>
       </w:pPr>
+      <w:r>
+        <w:t>Eseguendo la query con il parametro di peso minimo pari a 150000kg e peso massimo 200000kg si ottengono i seguenti risultati:</w:t>
+      </w:r>
     </w:p>
     <w:p>
       <w:pPr>
         <w:pStyle w:val="AParagrafoRelazione"/>
       </w:pPr>
       <w:r>
-        <w:t>Questa rappresentazione suggerisce come solo il 30% degli steward sia imbarcato in voli con aerei con peso massimo compreso nel range 50000kg, 250000kg.</w:t>
-      </w:r>
-      <w:bookmarkEnd w:id="101"/>
-      <w:bookmarkEnd w:id="107"/>
+        <w:t xml:space="preserve">Questa rappresentazione suggerisce come solo il 30% degli steward sia imbarcato in voli con aerei con peso compreso nel range </w:t>
+      </w:r>
+      <w:r>
+        <w:t>1</w:t>
+      </w:r>
+      <w:r>
+        <w:t>50000kg, 2</w:t>
+      </w:r>
+      <w:r>
+        <w:t>0</w:t>
+      </w:r>
+      <w:r>
+        <w:t>0000kg.</w:t>
+      </w:r>
+      <w:bookmarkEnd w:id="100"/>
+      <w:bookmarkEnd w:id="106"/>
     </w:p>
     <w:sectPr>
-      <w:footerReference w:type="default" r:id="rId24"/>
-      <w:pgSz w:w="12240" w:h="15840"/>
+      <w:pgSz w:w="11906" w:h="16838" w:code="9"/>
       <w:pgMar w:top="1440" w:right="1440" w:bottom="1440" w:left="1440" w:header="720" w:footer="720" w:gutter="0"/>
       <w:pgNumType w:start="1"/>
       <w:cols w:space="720"/>
@@ -28784,29 +29262,9 @@
 
 <file path=word/footer2.xml><?xml version="1.0" encoding="utf-8"?>
 <w:ftr xmlns:wpc="http://schemas.microsoft.com/office/word/2010/wordprocessingCanvas" xmlns:cx="http://schemas.microsoft.com/office/drawing/2014/chartex" xmlns:cx1="http://schemas.microsoft.com/office/drawing/2015/9/8/chartex" xmlns:cx2="http://schemas.microsoft.com/office/drawing/2015/10/21/chartex" xmlns:cx3="http://schemas.microsoft.com/office/drawing/2016/5/9/chartex" xmlns:cx4="http://schemas.microsoft.com/office/drawing/2016/5/10/chartex" xmlns:cx5="http://schemas.microsoft.com/office/drawing/2016/5/11/chartex" xmlns:cx6="http://schemas.microsoft.com/office/drawing/2016/5/12/chartex" xmlns:cx7="http://schemas.microsoft.com/office/drawing/2016/5/13/chartex" xmlns:cx8="http://schemas.microsoft.com/office/drawing/2016/5/14/chartex" xmlns:mc="http://schemas.openxmlformats.org/markup-compatibility/2006" xmlns:aink="http://schemas.microsoft.com/office/drawing/2016/ink" xmlns:am3d="http://schemas.microsoft.com/office/drawing/2017/model3d" xmlns:o="urn:schemas-microsoft-com:office:office" xmlns:oel="http://schemas.microsoft.com/office/2019/extlst" xmlns:r="http://schemas.openxmlformats.org/officeDocument/2006/relationships" xmlns:m="http://schemas.openxmlformats.org/officeDocument/2006/math" xmlns:v="urn:schemas-microsoft-com:vml" xmlns:wp14="http://schemas.microsoft.com/office/word/2010/wordprocessingDrawing" xmlns:wp="http://schemas.openxmlformats.org/drawingml/2006/wordprocessingDrawing" xmlns:w10="urn:schemas-microsoft-com:office:word" xmlns:w="http://schemas.openxmlformats.org/wordprocessingml/2006/main" xmlns:w14="http://schemas.microsoft.com/office/word/2010/wordml" xmlns:w15="http://schemas.microsoft.com/office/word/2012/wordml" xmlns:w16cex="http://schemas.microsoft.com/office/word/2018/wordml/cex" xmlns:w16cid="http://schemas.microsoft.com/office/word/2016/wordml/cid" xmlns:w16="http://schemas.microsoft.com/office/word/2018/wordml" xmlns:w16sdtdh="http://schemas.microsoft.com/office/word/2020/wordml/sdtdatahash" xmlns:w16se="http://schemas.microsoft.com/office/word/2015/wordml/symex" xmlns:wpg="http://schemas.microsoft.com/office/word/2010/wordprocessingGroup" xmlns:wpi="http://schemas.microsoft.com/office/word/2010/wordprocessingInk" xmlns:wne="http://schemas.microsoft.com/office/word/2006/wordml" xmlns:wps="http://schemas.microsoft.com/office/word/2010/wordprocessingShape" mc:Ignorable="w14 w15 w16se w16cid w16 w16cex w16sdtdh wp14">
-  <w:p>
-    <w:pPr>
-      <w:pStyle w:val="Pidipagina"/>
-    </w:pPr>
-  </w:p>
-</w:ftr>
-</file>
-
-<file path=word/footer3.xml><?xml version="1.0" encoding="utf-8"?>
-<w:ftr xmlns:wpc="http://schemas.microsoft.com/office/word/2010/wordprocessingCanvas" xmlns:cx="http://schemas.microsoft.com/office/drawing/2014/chartex" xmlns:cx1="http://schemas.microsoft.com/office/drawing/2015/9/8/chartex" xmlns:cx2="http://schemas.microsoft.com/office/drawing/2015/10/21/chartex" xmlns:cx3="http://schemas.microsoft.com/office/drawing/2016/5/9/chartex" xmlns:cx4="http://schemas.microsoft.com/office/drawing/2016/5/10/chartex" xmlns:cx5="http://schemas.microsoft.com/office/drawing/2016/5/11/chartex" xmlns:cx6="http://schemas.microsoft.com/office/drawing/2016/5/12/chartex" xmlns:cx7="http://schemas.microsoft.com/office/drawing/2016/5/13/chartex" xmlns:cx8="http://schemas.microsoft.com/office/drawing/2016/5/14/chartex" xmlns:mc="http://schemas.openxmlformats.org/markup-compatibility/2006" xmlns:aink="http://schemas.microsoft.com/office/drawing/2016/ink" xmlns:am3d="http://schemas.microsoft.com/office/drawing/2017/model3d" xmlns:o="urn:schemas-microsoft-com:office:office" xmlns:oel="http://schemas.microsoft.com/office/2019/extlst" xmlns:r="http://schemas.openxmlformats.org/officeDocument/2006/relationships" xmlns:m="http://schemas.openxmlformats.org/officeDocument/2006/math" xmlns:v="urn:schemas-microsoft-com:vml" xmlns:wp14="http://schemas.microsoft.com/office/word/2010/wordprocessingDrawing" xmlns:wp="http://schemas.openxmlformats.org/drawingml/2006/wordprocessingDrawing" xmlns:w10="urn:schemas-microsoft-com:office:word" xmlns:w="http://schemas.openxmlformats.org/wordprocessingml/2006/main" xmlns:w14="http://schemas.microsoft.com/office/word/2010/wordml" xmlns:w15="http://schemas.microsoft.com/office/word/2012/wordml" xmlns:w16cex="http://schemas.microsoft.com/office/word/2018/wordml/cex" xmlns:w16cid="http://schemas.microsoft.com/office/word/2016/wordml/cid" xmlns:w16="http://schemas.microsoft.com/office/word/2018/wordml" xmlns:w16sdtdh="http://schemas.microsoft.com/office/word/2020/wordml/sdtdatahash" xmlns:w16se="http://schemas.microsoft.com/office/word/2015/wordml/symex" xmlns:wpg="http://schemas.microsoft.com/office/word/2010/wordprocessingGroup" xmlns:wpi="http://schemas.microsoft.com/office/word/2010/wordprocessingInk" xmlns:wne="http://schemas.microsoft.com/office/word/2006/wordml" xmlns:wps="http://schemas.microsoft.com/office/word/2010/wordprocessingShape" mc:Ignorable="w14 w15 w16se w16cid w16 w16cex w16sdtdh wp14">
-  <w:p>
-    <w:pPr>
-      <w:pStyle w:val="Pidipagina"/>
-    </w:pPr>
-  </w:p>
-</w:ftr>
-</file>
-
-<file path=word/footer4.xml><?xml version="1.0" encoding="utf-8"?>
-<w:ftr xmlns:wpc="http://schemas.microsoft.com/office/word/2010/wordprocessingCanvas" xmlns:cx="http://schemas.microsoft.com/office/drawing/2014/chartex" xmlns:cx1="http://schemas.microsoft.com/office/drawing/2015/9/8/chartex" xmlns:cx2="http://schemas.microsoft.com/office/drawing/2015/10/21/chartex" xmlns:cx3="http://schemas.microsoft.com/office/drawing/2016/5/9/chartex" xmlns:cx4="http://schemas.microsoft.com/office/drawing/2016/5/10/chartex" xmlns:cx5="http://schemas.microsoft.com/office/drawing/2016/5/11/chartex" xmlns:cx6="http://schemas.microsoft.com/office/drawing/2016/5/12/chartex" xmlns:cx7="http://schemas.microsoft.com/office/drawing/2016/5/13/chartex" xmlns:cx8="http://schemas.microsoft.com/office/drawing/2016/5/14/chartex" xmlns:mc="http://schemas.openxmlformats.org/markup-compatibility/2006" xmlns:aink="http://schemas.microsoft.com/office/drawing/2016/ink" xmlns:am3d="http://schemas.microsoft.com/office/drawing/2017/model3d" xmlns:o="urn:schemas-microsoft-com:office:office" xmlns:oel="http://schemas.microsoft.com/office/2019/extlst" xmlns:r="http://schemas.openxmlformats.org/officeDocument/2006/relationships" xmlns:m="http://schemas.openxmlformats.org/officeDocument/2006/math" xmlns:v="urn:schemas-microsoft-com:vml" xmlns:wp14="http://schemas.microsoft.com/office/word/2010/wordprocessingDrawing" xmlns:wp="http://schemas.openxmlformats.org/drawingml/2006/wordprocessingDrawing" xmlns:w10="urn:schemas-microsoft-com:office:word" xmlns:w="http://schemas.openxmlformats.org/wordprocessingml/2006/main" xmlns:w14="http://schemas.microsoft.com/office/word/2010/wordml" xmlns:w15="http://schemas.microsoft.com/office/word/2012/wordml" xmlns:w16cex="http://schemas.microsoft.com/office/word/2018/wordml/cex" xmlns:w16cid="http://schemas.microsoft.com/office/word/2016/wordml/cid" xmlns:w16="http://schemas.microsoft.com/office/word/2018/wordml" xmlns:w16sdtdh="http://schemas.microsoft.com/office/word/2020/wordml/sdtdatahash" xmlns:w16se="http://schemas.microsoft.com/office/word/2015/wordml/symex" xmlns:wpg="http://schemas.microsoft.com/office/word/2010/wordprocessingGroup" xmlns:wpi="http://schemas.microsoft.com/office/word/2010/wordprocessingInk" xmlns:wne="http://schemas.microsoft.com/office/word/2006/wordml" xmlns:wps="http://schemas.microsoft.com/office/word/2010/wordprocessingShape" mc:Ignorable="w14 w15 w16se w16cid w16 w16cex w16sdtdh wp14">
   <w:sdt>
     <w:sdtPr>
-      <w:id w:val="-387270901"/>
+      <w:id w:val="531079675"/>
       <w:docPartObj>
         <w:docPartGallery w:val="Page Numbers (Bottom of Page)"/>
         <w:docPartUnique/>
@@ -28818,9 +29276,9 @@
           <w:pStyle w:val="Pidipagina"/>
         </w:pPr>
         <w:r>
-          <w:pict w14:anchorId="4223DA2B">
-            <v:rect id="_x0000_s1027" style="position:absolute;margin-left:0;margin-top:0;width:44.55pt;height:15.1pt;rotation:180;flip:x;z-index:251661312;visibility:visible;mso-wrap-style:square;mso-width-percent:0;mso-height-percent:0;mso-wrap-distance-left:9pt;mso-wrap-distance-top:0;mso-wrap-distance-right:9pt;mso-wrap-distance-bottom:0;mso-position-horizontal:center;mso-position-horizontal-relative:right-margin-area;mso-position-vertical:center;mso-position-vertical-relative:bottom-margin-area;mso-width-percent:0;mso-height-percent:0;mso-width-relative:page;mso-height-relative:bottom-margin-area;v-text-anchor:top" o:gfxdata="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" filled="f" fillcolor="#c0504d" stroked="f" strokecolor="#5c83b4" strokeweight="2.25pt">
-              <v:textbox inset=",0,,0">
+          <w:pict w14:anchorId="1CD78224">
+            <v:rect id="_x0000_s1029" style="position:absolute;margin-left:0;margin-top:0;width:44.55pt;height:15.1pt;rotation:180;flip:x;z-index:251659264;visibility:visible;mso-wrap-style:square;mso-width-percent:0;mso-height-percent:0;mso-wrap-distance-left:9pt;mso-wrap-distance-top:0;mso-wrap-distance-right:9pt;mso-wrap-distance-bottom:0;mso-position-horizontal:center;mso-position-horizontal-relative:right-margin-area;mso-position-vertical:center;mso-position-vertical-relative:bottom-margin-area;mso-width-percent:0;mso-height-percent:0;mso-width-relative:page;mso-height-relative:bottom-margin-area;v-text-anchor:top" o:gfxdata="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" filled="f" fillcolor="#c0504d" stroked="f" strokecolor="#5c83b4" strokeweight="2.25pt">
+              <v:textbox style="mso-next-textbox:#_x0000_s1029" inset=",0,,0">
                 <w:txbxContent>
                   <w:p>
                     <w:pPr>
@@ -28863,6 +29321,16 @@
       </w:p>
     </w:sdtContent>
   </w:sdt>
+</w:ftr>
+</file>
+
+<file path=word/footer3.xml><?xml version="1.0" encoding="utf-8"?>
+<w:ftr xmlns:wpc="http://schemas.microsoft.com/office/word/2010/wordprocessingCanvas" xmlns:cx="http://schemas.microsoft.com/office/drawing/2014/chartex" xmlns:cx1="http://schemas.microsoft.com/office/drawing/2015/9/8/chartex" xmlns:cx2="http://schemas.microsoft.com/office/drawing/2015/10/21/chartex" xmlns:cx3="http://schemas.microsoft.com/office/drawing/2016/5/9/chartex" xmlns:cx4="http://schemas.microsoft.com/office/drawing/2016/5/10/chartex" xmlns:cx5="http://schemas.microsoft.com/office/drawing/2016/5/11/chartex" xmlns:cx6="http://schemas.microsoft.com/office/drawing/2016/5/12/chartex" xmlns:cx7="http://schemas.microsoft.com/office/drawing/2016/5/13/chartex" xmlns:cx8="http://schemas.microsoft.com/office/drawing/2016/5/14/chartex" xmlns:mc="http://schemas.openxmlformats.org/markup-compatibility/2006" xmlns:aink="http://schemas.microsoft.com/office/drawing/2016/ink" xmlns:am3d="http://schemas.microsoft.com/office/drawing/2017/model3d" xmlns:o="urn:schemas-microsoft-com:office:office" xmlns:oel="http://schemas.microsoft.com/office/2019/extlst" xmlns:r="http://schemas.openxmlformats.org/officeDocument/2006/relationships" xmlns:m="http://schemas.openxmlformats.org/officeDocument/2006/math" xmlns:v="urn:schemas-microsoft-com:vml" xmlns:wp14="http://schemas.microsoft.com/office/word/2010/wordprocessingDrawing" xmlns:wp="http://schemas.openxmlformats.org/drawingml/2006/wordprocessingDrawing" xmlns:w10="urn:schemas-microsoft-com:office:word" xmlns:w="http://schemas.openxmlformats.org/wordprocessingml/2006/main" xmlns:w14="http://schemas.microsoft.com/office/word/2010/wordml" xmlns:w15="http://schemas.microsoft.com/office/word/2012/wordml" xmlns:w16cex="http://schemas.microsoft.com/office/word/2018/wordml/cex" xmlns:w16cid="http://schemas.microsoft.com/office/word/2016/wordml/cid" xmlns:w16="http://schemas.microsoft.com/office/word/2018/wordml" xmlns:w16sdtdh="http://schemas.microsoft.com/office/word/2020/wordml/sdtdatahash" xmlns:w16se="http://schemas.microsoft.com/office/word/2015/wordml/symex" xmlns:wpg="http://schemas.microsoft.com/office/word/2010/wordprocessingGroup" xmlns:wpi="http://schemas.microsoft.com/office/word/2010/wordprocessingInk" xmlns:wne="http://schemas.microsoft.com/office/word/2006/wordml" xmlns:wps="http://schemas.microsoft.com/office/word/2010/wordprocessingShape" mc:Ignorable="w14 w15 w16se w16cid w16 w16cex w16sdtdh wp14">
+  <w:p>
+    <w:pPr>
+      <w:pStyle w:val="Pidipagina"/>
+    </w:pPr>
+  </w:p>
 </w:ftr>
 </file>
 
@@ -30125,6 +30593,7 @@
     <w:lsdException w:name="toc 1" w:uiPriority="39"/>
     <w:lsdException w:name="toc 2" w:uiPriority="39"/>
     <w:lsdException w:name="toc 3" w:uiPriority="39"/>
+    <w:lsdException w:name="header" w:uiPriority="99"/>
     <w:lsdException w:name="Hyperlink" w:uiPriority="99"/>
     <w:lsdException w:name="Normal (Web)" w:uiPriority="99"/>
     <w:lsdException w:name="HTML Preformatted" w:uiPriority="99"/>
@@ -31581,6 +32050,7 @@
     <w:name w:val="header"/>
     <w:basedOn w:val="Normale"/>
     <w:link w:val="IntestazioneCarattere"/>
+    <w:uiPriority w:val="99"/>
     <w:rsid w:val="00071727"/>
     <w:pPr>
       <w:tabs>
@@ -31594,6 +32064,7 @@
     <w:name w:val="Intestazione Carattere"/>
     <w:basedOn w:val="Carpredefinitoparagrafo"/>
     <w:link w:val="Intestazione"/>
+    <w:uiPriority w:val="99"/>
     <w:rsid w:val="00071727"/>
     <w:rPr>
       <w:lang w:val="it-IT"/>
@@ -31658,8 +32129,14 @@
     <w:uiPriority w:val="39"/>
     <w:rsid w:val="00BD4379"/>
     <w:pPr>
-      <w:spacing w:after="100"/>
+      <w:spacing w:before="120" w:after="0"/>
     </w:pPr>
+    <w:rPr>
+      <w:b/>
+      <w:bCs/>
+      <w:i/>
+      <w:iCs/>
+    </w:rPr>
   </w:style>
   <w:style w:type="paragraph" w:styleId="Sommario2">
     <w:name w:val="toc 2"/>
@@ -31669,9 +32146,15 @@
     <w:uiPriority w:val="39"/>
     <w:rsid w:val="00BD4379"/>
     <w:pPr>
-      <w:spacing w:after="100"/>
+      <w:spacing w:before="120" w:after="0"/>
       <w:ind w:left="240"/>
     </w:pPr>
+    <w:rPr>
+      <w:b/>
+      <w:bCs/>
+      <w:sz w:val="22"/>
+      <w:szCs w:val="22"/>
+    </w:rPr>
   </w:style>
   <w:style w:type="paragraph" w:styleId="Sommario3">
     <w:name w:val="toc 3"/>
@@ -31681,13 +32164,103 @@
     <w:uiPriority w:val="39"/>
     <w:rsid w:val="00BD4379"/>
     <w:pPr>
-      <w:tabs>
-        <w:tab w:val="left" w:pos="1276"/>
-        <w:tab w:val="right" w:leader="dot" w:pos="9350"/>
-      </w:tabs>
-      <w:spacing w:after="100"/>
+      <w:spacing w:after="0"/>
       <w:ind w:left="480"/>
     </w:pPr>
+    <w:rPr>
+      <w:sz w:val="20"/>
+      <w:szCs w:val="20"/>
+    </w:rPr>
+  </w:style>
+  <w:style w:type="paragraph" w:styleId="Sommario4">
+    <w:name w:val="toc 4"/>
+    <w:basedOn w:val="Normale"/>
+    <w:next w:val="Normale"/>
+    <w:autoRedefine/>
+    <w:rsid w:val="003B5DDB"/>
+    <w:pPr>
+      <w:spacing w:after="0"/>
+      <w:ind w:left="720"/>
+    </w:pPr>
+    <w:rPr>
+      <w:sz w:val="20"/>
+      <w:szCs w:val="20"/>
+    </w:rPr>
+  </w:style>
+  <w:style w:type="paragraph" w:styleId="Sommario5">
+    <w:name w:val="toc 5"/>
+    <w:basedOn w:val="Normale"/>
+    <w:next w:val="Normale"/>
+    <w:autoRedefine/>
+    <w:rsid w:val="003B5DDB"/>
+    <w:pPr>
+      <w:spacing w:after="0"/>
+      <w:ind w:left="960"/>
+    </w:pPr>
+    <w:rPr>
+      <w:sz w:val="20"/>
+      <w:szCs w:val="20"/>
+    </w:rPr>
+  </w:style>
+  <w:style w:type="paragraph" w:styleId="Sommario6">
+    <w:name w:val="toc 6"/>
+    <w:basedOn w:val="Normale"/>
+    <w:next w:val="Normale"/>
+    <w:autoRedefine/>
+    <w:rsid w:val="003B5DDB"/>
+    <w:pPr>
+      <w:spacing w:after="0"/>
+      <w:ind w:left="1200"/>
+    </w:pPr>
+    <w:rPr>
+      <w:sz w:val="20"/>
+      <w:szCs w:val="20"/>
+    </w:rPr>
+  </w:style>
+  <w:style w:type="paragraph" w:styleId="Sommario7">
+    <w:name w:val="toc 7"/>
+    <w:basedOn w:val="Normale"/>
+    <w:next w:val="Normale"/>
+    <w:autoRedefine/>
+    <w:rsid w:val="003B5DDB"/>
+    <w:pPr>
+      <w:spacing w:after="0"/>
+      <w:ind w:left="1440"/>
+    </w:pPr>
+    <w:rPr>
+      <w:sz w:val="20"/>
+      <w:szCs w:val="20"/>
+    </w:rPr>
+  </w:style>
+  <w:style w:type="paragraph" w:styleId="Sommario8">
+    <w:name w:val="toc 8"/>
+    <w:basedOn w:val="Normale"/>
+    <w:next w:val="Normale"/>
+    <w:autoRedefine/>
+    <w:rsid w:val="003B5DDB"/>
+    <w:pPr>
+      <w:spacing w:after="0"/>
+      <w:ind w:left="1680"/>
+    </w:pPr>
+    <w:rPr>
+      <w:sz w:val="20"/>
+      <w:szCs w:val="20"/>
+    </w:rPr>
+  </w:style>
+  <w:style w:type="paragraph" w:styleId="Sommario9">
+    <w:name w:val="toc 9"/>
+    <w:basedOn w:val="Normale"/>
+    <w:next w:val="Normale"/>
+    <w:autoRedefine/>
+    <w:rsid w:val="003B5DDB"/>
+    <w:pPr>
+      <w:spacing w:after="0"/>
+      <w:ind w:left="1920"/>
+    </w:pPr>
+    <w:rPr>
+      <w:sz w:val="20"/>
+      <w:szCs w:val="20"/>
+    </w:rPr>
   </w:style>
 </w:styles>
 </file>

</xml_diff>

<commit_message>
corretto errore nello schema ER compatto
</commit_message>
<xml_diff>
--- a/massarutto_stan_svara.docx
+++ b/massarutto_stan_svara.docx
@@ -3332,24 +3332,24 @@
       <w:pPr>
         <w:pStyle w:val="AH1Relazione"/>
       </w:pPr>
-      <w:bookmarkStart w:id="2" w:name="analisi-dei-requisiti"/>
-      <w:bookmarkStart w:id="3" w:name="_Toc159360354"/>
+      <w:bookmarkStart w:id="2" w:name="_Toc159360354"/>
+      <w:bookmarkStart w:id="3" w:name="analisi-dei-requisiti"/>
       <w:bookmarkEnd w:id="0"/>
       <w:r>
         <w:t>1 Analisi dei requisiti</w:t>
       </w:r>
-      <w:bookmarkEnd w:id="3"/>
+      <w:bookmarkEnd w:id="2"/>
     </w:p>
     <w:p>
       <w:pPr>
         <w:pStyle w:val="AH2Relazione"/>
       </w:pPr>
-      <w:bookmarkStart w:id="4" w:name="sintesi-del-testo"/>
-      <w:bookmarkStart w:id="5" w:name="_Toc159360355"/>
+      <w:bookmarkStart w:id="4" w:name="_Toc159360355"/>
+      <w:bookmarkStart w:id="5" w:name="sintesi-del-testo"/>
       <w:r>
         <w:t>1.1 Sintesi del testo</w:t>
       </w:r>
-      <w:bookmarkEnd w:id="5"/>
+      <w:bookmarkEnd w:id="4"/>
     </w:p>
     <w:p>
       <w:pPr>
@@ -3395,13 +3395,13 @@
       <w:pPr>
         <w:pStyle w:val="AH2Relazione"/>
       </w:pPr>
-      <w:bookmarkStart w:id="6" w:name="glossario"/>
-      <w:bookmarkStart w:id="7" w:name="_Toc159360356"/>
-      <w:bookmarkEnd w:id="4"/>
+      <w:bookmarkStart w:id="6" w:name="_Toc159360356"/>
+      <w:bookmarkStart w:id="7" w:name="glossario"/>
+      <w:bookmarkEnd w:id="5"/>
       <w:r>
         <w:t>1.2 Glossario</w:t>
       </w:r>
-      <w:bookmarkEnd w:id="7"/>
+      <w:bookmarkEnd w:id="6"/>
     </w:p>
     <w:tbl>
       <w:tblPr>
@@ -4072,7 +4072,7 @@
         <w:pStyle w:val="AH2Relazione"/>
       </w:pPr>
       <w:bookmarkStart w:id="8" w:name="specifiche-sui-dati"/>
-      <w:bookmarkEnd w:id="6"/>
+      <w:bookmarkEnd w:id="7"/>
     </w:p>
     <w:p>
       <w:pPr>
@@ -4363,13 +4363,13 @@
       <w:pPr>
         <w:pStyle w:val="AH2Relazione"/>
       </w:pPr>
-      <w:bookmarkStart w:id="10" w:name="specifiche-sulle-operazioni"/>
-      <w:bookmarkStart w:id="11" w:name="_Toc159360358"/>
+      <w:bookmarkStart w:id="10" w:name="_Toc159360358"/>
+      <w:bookmarkStart w:id="11" w:name="specifiche-sulle-operazioni"/>
       <w:bookmarkEnd w:id="8"/>
       <w:r>
         <w:t>1.4 Specifiche sulle operazioni</w:t>
       </w:r>
-      <w:bookmarkEnd w:id="11"/>
+      <w:bookmarkEnd w:id="10"/>
     </w:p>
     <w:p>
       <w:pPr>
@@ -4644,25 +4644,25 @@
       <w:pPr>
         <w:pStyle w:val="AH1Relazione"/>
       </w:pPr>
-      <w:bookmarkStart w:id="12" w:name="progettazione-concettuale"/>
-      <w:bookmarkStart w:id="13" w:name="_Toc159360359"/>
-      <w:bookmarkEnd w:id="2"/>
-      <w:bookmarkEnd w:id="10"/>
+      <w:bookmarkStart w:id="12" w:name="_Toc159360359"/>
+      <w:bookmarkStart w:id="13" w:name="progettazione-concettuale"/>
+      <w:bookmarkEnd w:id="3"/>
+      <w:bookmarkEnd w:id="11"/>
       <w:r>
         <w:t>2 Progettazione concettuale</w:t>
       </w:r>
-      <w:bookmarkEnd w:id="13"/>
+      <w:bookmarkEnd w:id="12"/>
     </w:p>
     <w:p>
       <w:pPr>
         <w:pStyle w:val="AH2Relazione"/>
       </w:pPr>
-      <w:bookmarkStart w:id="14" w:name="schema-entità-relazioni"/>
-      <w:bookmarkStart w:id="15" w:name="_Toc159360360"/>
+      <w:bookmarkStart w:id="14" w:name="_Toc159360360"/>
+      <w:bookmarkStart w:id="15" w:name="schema-entità-relazioni"/>
       <w:r>
         <w:t>2.1 Schema Entità-Relazioni</w:t>
       </w:r>
-      <w:bookmarkEnd w:id="15"/>
+      <w:bookmarkEnd w:id="14"/>
     </w:p>
     <w:p>
       <w:pPr>
@@ -4690,22 +4690,22 @@
       <w:pPr>
         <w:pStyle w:val="AH3Relazione"/>
       </w:pPr>
-      <w:bookmarkStart w:id="16" w:name="prima-revisione"/>
-      <w:bookmarkStart w:id="17" w:name="_Toc159360361"/>
+      <w:bookmarkStart w:id="16" w:name="_Toc159360361"/>
+      <w:bookmarkStart w:id="17" w:name="prima-revisione"/>
       <w:r>
         <w:rPr>
           <w:noProof/>
         </w:rPr>
         <w:drawing>
-          <wp:anchor distT="0" distB="0" distL="114300" distR="114300" simplePos="0" relativeHeight="251636736" behindDoc="0" locked="0" layoutInCell="1" allowOverlap="1" wp14:anchorId="19B7CAED" wp14:editId="2648D416">
+          <wp:anchor distT="0" distB="0" distL="114300" distR="114300" simplePos="0" relativeHeight="251636736" behindDoc="0" locked="0" layoutInCell="1" allowOverlap="1" wp14:anchorId="19B7CAED" wp14:editId="2680414E">
             <wp:simplePos x="0" y="0"/>
             <wp:positionH relativeFrom="column">
-              <wp:posOffset>0</wp:posOffset>
+              <wp:posOffset>5080</wp:posOffset>
             </wp:positionH>
             <wp:positionV relativeFrom="paragraph">
-              <wp:posOffset>421140</wp:posOffset>
+              <wp:posOffset>422910</wp:posOffset>
             </wp:positionV>
-            <wp:extent cx="5727065" cy="3182620"/>
+            <wp:extent cx="5715635" cy="3182620"/>
             <wp:effectExtent l="0" t="0" r="0" b="0"/>
             <wp:wrapTopAndBottom/>
             <wp:docPr id="1605706792" name="Immagine 1"/>
@@ -4734,7 +4734,7 @@
                   <pic:spPr>
                     <a:xfrm>
                       <a:off x="0" y="0"/>
-                      <a:ext cx="5727065" cy="3182620"/>
+                      <a:ext cx="5715635" cy="3182620"/>
                     </a:xfrm>
                     <a:prstGeom prst="rect">
                       <a:avLst/>
@@ -4755,7 +4755,7 @@
       <w:r>
         <w:t>2.1.1 Prima revisione</w:t>
       </w:r>
-      <w:bookmarkEnd w:id="17"/>
+      <w:bookmarkEnd w:id="16"/>
     </w:p>
     <w:p>
       <w:pPr>
@@ -4794,9 +4794,9 @@
       <w:pPr>
         <w:pStyle w:val="AH3Relazione"/>
       </w:pPr>
-      <w:bookmarkStart w:id="18" w:name="schema-er"/>
-      <w:bookmarkStart w:id="19" w:name="_Toc159360362"/>
-      <w:bookmarkEnd w:id="16"/>
+      <w:bookmarkStart w:id="18" w:name="_Toc159360362"/>
+      <w:bookmarkStart w:id="19" w:name="schema-er"/>
+      <w:bookmarkEnd w:id="17"/>
       <w:r>
         <w:rPr>
           <w:noProof/>
@@ -4860,7 +4860,7 @@
       <w:r>
         <w:t>2.1.2 Schema ER</w:t>
       </w:r>
-      <w:bookmarkEnd w:id="19"/>
+      <w:bookmarkEnd w:id="18"/>
     </w:p>
     <w:p>
       <w:pPr>
@@ -5638,13 +5638,13 @@
       <w:pPr>
         <w:pStyle w:val="AH3Relazione"/>
       </w:pPr>
-      <w:bookmarkStart w:id="20" w:name="tabella-di-cardinalità-delle-relazioni"/>
-      <w:bookmarkStart w:id="21" w:name="_Toc159360363"/>
-      <w:bookmarkEnd w:id="18"/>
+      <w:bookmarkStart w:id="20" w:name="_Toc159360363"/>
+      <w:bookmarkStart w:id="21" w:name="tabella-di-cardinalità-delle-relazioni"/>
+      <w:bookmarkEnd w:id="19"/>
       <w:r>
         <w:t>2.1.3 Tabella di cardinalità delle relazioni</w:t>
       </w:r>
-      <w:bookmarkEnd w:id="21"/>
+      <w:bookmarkEnd w:id="20"/>
     </w:p>
     <w:p>
       <w:pPr>
@@ -6504,8 +6504,8 @@
         </m:oMath>
       </m:oMathPara>
       <w:bookmarkStart w:id="22" w:name="documentazione-schema-e-r"/>
-      <w:bookmarkEnd w:id="14"/>
-      <w:bookmarkEnd w:id="20"/>
+      <w:bookmarkEnd w:id="15"/>
+      <w:bookmarkEnd w:id="21"/>
     </w:p>
     <w:p>
       <w:pPr>
@@ -6527,12 +6527,12 @@
         <w:pStyle w:val="AH3Relazione"/>
         <w:spacing w:after="240"/>
       </w:pPr>
-      <w:bookmarkStart w:id="24" w:name="dizionario-dei-dati"/>
-      <w:bookmarkStart w:id="25" w:name="_Toc159360365"/>
+      <w:bookmarkStart w:id="24" w:name="_Toc159360365"/>
+      <w:bookmarkStart w:id="25" w:name="dizionario-dei-dati"/>
       <w:r>
         <w:t>2.2.1 Dizionario dei dati</w:t>
       </w:r>
-      <w:bookmarkEnd w:id="25"/>
+      <w:bookmarkEnd w:id="24"/>
     </w:p>
     <w:tbl>
       <w:tblPr>
@@ -7145,13 +7145,13 @@
       <w:pPr>
         <w:pStyle w:val="AH3Relazione"/>
       </w:pPr>
-      <w:bookmarkStart w:id="26" w:name="regole-di-vincolo"/>
-      <w:bookmarkStart w:id="27" w:name="_Toc159360366"/>
-      <w:bookmarkEnd w:id="24"/>
+      <w:bookmarkStart w:id="26" w:name="_Toc159360366"/>
+      <w:bookmarkStart w:id="27" w:name="regole-di-vincolo"/>
+      <w:bookmarkEnd w:id="25"/>
       <w:r>
         <w:t>2.2.2 Regole di vincolo</w:t>
       </w:r>
-      <w:bookmarkEnd w:id="27"/>
+      <w:bookmarkEnd w:id="26"/>
     </w:p>
     <w:p>
       <w:pPr>
@@ -7187,7 +7187,7 @@
         </w:rPr>
       </w:pPr>
       <w:bookmarkStart w:id="28" w:name="regole-di-derivazione"/>
-      <w:bookmarkEnd w:id="26"/>
+      <w:bookmarkEnd w:id="27"/>
       <w:r>
         <w:br w:type="page"/>
       </w:r>
@@ -7321,26 +7321,26 @@
       <w:pPr>
         <w:pStyle w:val="AH1Relazione"/>
       </w:pPr>
-      <w:bookmarkStart w:id="30" w:name="progettazione-logica"/>
-      <w:bookmarkStart w:id="31" w:name="_Toc159360368"/>
-      <w:bookmarkEnd w:id="12"/>
+      <w:bookmarkStart w:id="30" w:name="_Toc159360368"/>
+      <w:bookmarkStart w:id="31" w:name="progettazione-logica"/>
+      <w:bookmarkEnd w:id="13"/>
       <w:bookmarkEnd w:id="22"/>
       <w:bookmarkEnd w:id="28"/>
       <w:r>
         <w:t>3 Progettazione logica</w:t>
       </w:r>
-      <w:bookmarkEnd w:id="31"/>
+      <w:bookmarkEnd w:id="30"/>
     </w:p>
     <w:p>
       <w:pPr>
         <w:pStyle w:val="AH2Relazione"/>
       </w:pPr>
-      <w:bookmarkStart w:id="32" w:name="operazioni"/>
-      <w:bookmarkStart w:id="33" w:name="_Toc159360369"/>
+      <w:bookmarkStart w:id="32" w:name="_Toc159360369"/>
+      <w:bookmarkStart w:id="33" w:name="operazioni"/>
       <w:r>
         <w:t>3.1 Operazioni</w:t>
       </w:r>
-      <w:bookmarkEnd w:id="33"/>
+      <w:bookmarkEnd w:id="32"/>
     </w:p>
     <w:p>
       <w:pPr>
@@ -7631,7 +7631,7 @@
         </w:rPr>
       </w:pPr>
       <w:bookmarkStart w:id="34" w:name="ristrutturazione-dello-schema-er"/>
-      <w:bookmarkEnd w:id="32"/>
+      <w:bookmarkEnd w:id="33"/>
       <w:r>
         <w:br w:type="page"/>
       </w:r>
@@ -7652,12 +7652,12 @@
         <w:pStyle w:val="AH3Relazione"/>
         <w:spacing w:after="240"/>
       </w:pPr>
-      <w:bookmarkStart w:id="36" w:name="tabella-dei-volumi"/>
-      <w:bookmarkStart w:id="37" w:name="_Toc159360371"/>
+      <w:bookmarkStart w:id="36" w:name="_Toc159360371"/>
+      <w:bookmarkStart w:id="37" w:name="tabella-dei-volumi"/>
       <w:r>
         <w:t>3.2.1 Tabella</w:t>
       </w:r>
-      <w:bookmarkEnd w:id="37"/>
+      <w:bookmarkEnd w:id="36"/>
     </w:p>
     <w:tbl>
       <w:tblPr>
@@ -9047,9 +9047,9 @@
       <w:pPr>
         <w:pStyle w:val="AH3Relazione"/>
       </w:pPr>
-      <w:bookmarkStart w:id="38" w:name="analisi-di-ridondanza"/>
-      <w:bookmarkStart w:id="39" w:name="_Toc159360372"/>
-      <w:bookmarkEnd w:id="36"/>
+      <w:bookmarkStart w:id="38" w:name="_Toc159360372"/>
+      <w:bookmarkStart w:id="39" w:name="analisi-di-ridondanza"/>
+      <w:bookmarkEnd w:id="37"/>
       <w:r>
         <w:t>3.2.</w:t>
       </w:r>
@@ -9059,7 +9059,7 @@
       <w:r>
         <w:t xml:space="preserve"> Analisi di ridondanza</w:t>
       </w:r>
-      <w:bookmarkEnd w:id="39"/>
+      <w:bookmarkEnd w:id="38"/>
     </w:p>
     <w:p>
       <w:pPr>
@@ -14783,9 +14783,9 @@
       <w:pPr>
         <w:pStyle w:val="AH3Relazione"/>
       </w:pPr>
-      <w:bookmarkStart w:id="53" w:name="ristrutturazione"/>
-      <w:bookmarkStart w:id="54" w:name="_Toc159360373"/>
-      <w:bookmarkEnd w:id="38"/>
+      <w:bookmarkStart w:id="53" w:name="_Toc159360373"/>
+      <w:bookmarkStart w:id="54" w:name="ristrutturazione"/>
+      <w:bookmarkEnd w:id="39"/>
       <w:bookmarkEnd w:id="52"/>
       <w:r>
         <w:t>3.2.</w:t>
@@ -14796,7 +14796,7 @@
       <w:r>
         <w:t xml:space="preserve"> Ristrutturazione</w:t>
       </w:r>
-      <w:bookmarkEnd w:id="54"/>
+      <w:bookmarkEnd w:id="53"/>
     </w:p>
     <w:p>
       <w:pPr>
@@ -15314,7 +15314,7 @@
       </w:pPr>
       <w:bookmarkStart w:id="58" w:name="traduzione-verso-il-relazionale"/>
       <w:bookmarkEnd w:id="34"/>
-      <w:bookmarkEnd w:id="53"/>
+      <w:bookmarkEnd w:id="54"/>
       <w:bookmarkEnd w:id="57"/>
       <w:r>
         <w:br w:type="page"/>
@@ -15337,12 +15337,12 @@
         <w:pStyle w:val="AH3Relazione"/>
         <w:spacing w:line="480" w:lineRule="auto"/>
       </w:pPr>
-      <w:bookmarkStart w:id="60" w:name="modello-relazionale"/>
-      <w:bookmarkStart w:id="61" w:name="_Toc159360375"/>
+      <w:bookmarkStart w:id="60" w:name="_Toc159360375"/>
+      <w:bookmarkStart w:id="61" w:name="modello-relazionale"/>
       <w:r>
         <w:t>3.3.1 Modello relazionale</w:t>
       </w:r>
-      <w:bookmarkEnd w:id="61"/>
+      <w:bookmarkEnd w:id="60"/>
     </w:p>
     <w:tbl>
       <w:tblPr>
@@ -18384,7 +18384,7 @@
         <w:pStyle w:val="AH3Relazione"/>
       </w:pPr>
       <w:bookmarkStart w:id="62" w:name="vincoli-di-dominio"/>
-      <w:bookmarkEnd w:id="60"/>
+      <w:bookmarkEnd w:id="61"/>
     </w:p>
     <w:p>
       <w:pPr>
@@ -18568,13 +18568,13 @@
       <w:pPr>
         <w:pStyle w:val="AH3Relazione"/>
       </w:pPr>
-      <w:bookmarkStart w:id="64" w:name="vincoli-dintegrità"/>
-      <w:bookmarkStart w:id="65" w:name="_Toc159360377"/>
+      <w:bookmarkStart w:id="64" w:name="_Toc159360377"/>
+      <w:bookmarkStart w:id="65" w:name="vincoli-dintegrità"/>
       <w:bookmarkEnd w:id="62"/>
       <w:r>
         <w:t>3.3.3 Vincoli d’integrità</w:t>
       </w:r>
-      <w:bookmarkEnd w:id="65"/>
+      <w:bookmarkEnd w:id="64"/>
     </w:p>
     <w:p>
       <w:pPr>
@@ -18900,9 +18900,9 @@
       <w:pPr>
         <w:pStyle w:val="AH3Relazione"/>
       </w:pPr>
-      <w:bookmarkStart w:id="66" w:name="X38e5263a5af57f3682a615be69c3a6961cde356"/>
-      <w:bookmarkStart w:id="67" w:name="_Toc159360378"/>
-      <w:bookmarkEnd w:id="64"/>
+      <w:bookmarkStart w:id="66" w:name="_Toc159360378"/>
+      <w:bookmarkStart w:id="67" w:name="X38e5263a5af57f3682a615be69c3a6961cde356"/>
+      <w:bookmarkEnd w:id="65"/>
       <w:r>
         <w:rPr>
           <w:noProof/>
@@ -18966,7 +18966,7 @@
       <w:r>
         <w:t>3.3.4 Diagramma dei vincoli d’integrità referenziale</w:t>
       </w:r>
-      <w:bookmarkEnd w:id="67"/>
+      <w:bookmarkEnd w:id="66"/>
     </w:p>
     <w:p>
       <w:pPr>
@@ -18987,26 +18987,26 @@
         <w:pStyle w:val="AH1Relazione"/>
         <w:spacing w:before="0"/>
       </w:pPr>
-      <w:bookmarkStart w:id="68" w:name="progettazione-fisica"/>
-      <w:bookmarkStart w:id="69" w:name="_Toc159360379"/>
-      <w:bookmarkEnd w:id="30"/>
+      <w:bookmarkStart w:id="68" w:name="_Toc159360379"/>
+      <w:bookmarkStart w:id="69" w:name="progettazione-fisica"/>
+      <w:bookmarkEnd w:id="31"/>
       <w:bookmarkEnd w:id="58"/>
-      <w:bookmarkEnd w:id="66"/>
+      <w:bookmarkEnd w:id="67"/>
       <w:r>
         <w:t>4 Progettazione fisica</w:t>
       </w:r>
-      <w:bookmarkEnd w:id="69"/>
+      <w:bookmarkEnd w:id="68"/>
     </w:p>
     <w:p>
       <w:pPr>
         <w:pStyle w:val="AH2Relazione"/>
       </w:pPr>
-      <w:bookmarkStart w:id="70" w:name="analisi-degli-indici"/>
-      <w:bookmarkStart w:id="71" w:name="_Toc159360380"/>
+      <w:bookmarkStart w:id="70" w:name="_Toc159360380"/>
+      <w:bookmarkStart w:id="71" w:name="analisi-degli-indici"/>
       <w:r>
         <w:t>4.1 Analisi degli indici</w:t>
       </w:r>
-      <w:bookmarkEnd w:id="71"/>
+      <w:bookmarkEnd w:id="70"/>
     </w:p>
     <w:p>
       <w:pPr>
@@ -20363,16 +20363,16 @@
       <w:pPr>
         <w:pStyle w:val="AH2Relazione"/>
       </w:pPr>
-      <w:bookmarkStart w:id="77" w:name="implementazione-in-sql"/>
-      <w:bookmarkStart w:id="78" w:name="_Toc159360381"/>
-      <w:bookmarkEnd w:id="70"/>
+      <w:bookmarkStart w:id="77" w:name="_Toc159360381"/>
+      <w:bookmarkStart w:id="78" w:name="implementazione-in-sql"/>
+      <w:bookmarkEnd w:id="71"/>
       <w:bookmarkEnd w:id="73"/>
       <w:bookmarkEnd w:id="76"/>
       <w:r>
         <w:lastRenderedPageBreak/>
         <w:t>4.2 Implementazione in SQL</w:t>
       </w:r>
-      <w:bookmarkEnd w:id="78"/>
+      <w:bookmarkEnd w:id="77"/>
     </w:p>
     <w:p>
       <w:pPr>
@@ -22540,37 +22540,37 @@
       <w:pPr>
         <w:pStyle w:val="AH1Relazione"/>
       </w:pPr>
-      <w:bookmarkStart w:id="79" w:name="implementazione"/>
-      <w:bookmarkStart w:id="80" w:name="_Toc159360382"/>
-      <w:bookmarkEnd w:id="68"/>
-      <w:bookmarkEnd w:id="77"/>
+      <w:bookmarkStart w:id="79" w:name="_Toc159360382"/>
+      <w:bookmarkStart w:id="80" w:name="implementazione"/>
+      <w:bookmarkEnd w:id="69"/>
+      <w:bookmarkEnd w:id="78"/>
       <w:r>
         <w:lastRenderedPageBreak/>
         <w:t>5 Implementazione</w:t>
       </w:r>
-      <w:bookmarkEnd w:id="80"/>
+      <w:bookmarkEnd w:id="79"/>
     </w:p>
     <w:p>
       <w:pPr>
         <w:pStyle w:val="AH2Relazione"/>
       </w:pPr>
-      <w:bookmarkStart w:id="81" w:name="vincoli-di-integrità-con-trigger-e-check"/>
-      <w:bookmarkStart w:id="82" w:name="_Toc159360383"/>
+      <w:bookmarkStart w:id="81" w:name="_Toc159360383"/>
+      <w:bookmarkStart w:id="82" w:name="vincoli-di-integrità-con-trigger-e-check"/>
       <w:r>
         <w:t>5.1 Vincoli di integrità con trigger e check</w:t>
       </w:r>
-      <w:bookmarkEnd w:id="82"/>
+      <w:bookmarkEnd w:id="81"/>
     </w:p>
     <w:p>
       <w:pPr>
         <w:pStyle w:val="AH3Relazione"/>
       </w:pPr>
-      <w:bookmarkStart w:id="83" w:name="vincoli-di-dominio-1"/>
-      <w:bookmarkStart w:id="84" w:name="_Toc159360384"/>
+      <w:bookmarkStart w:id="83" w:name="_Toc159360384"/>
+      <w:bookmarkStart w:id="84" w:name="vincoli-di-dominio-1"/>
       <w:r>
         <w:t>5.1.1 Vincoli di Dominio</w:t>
       </w:r>
-      <w:bookmarkEnd w:id="84"/>
+      <w:bookmarkEnd w:id="83"/>
     </w:p>
     <w:p>
       <w:pPr>
@@ -23478,7 +23478,7 @@
         </w:rPr>
       </w:pPr>
       <w:bookmarkStart w:id="85" w:name="triggers-e-vincoli-di-relazione"/>
-      <w:bookmarkEnd w:id="83"/>
+      <w:bookmarkEnd w:id="84"/>
       <w:r>
         <w:rPr>
           <w:rFonts w:ascii="Courier New" w:hAnsi="Courier New" w:cs="Courier New"/>
@@ -26749,15 +26749,15 @@
       <w:pPr>
         <w:pStyle w:val="AH2Relazione"/>
       </w:pPr>
-      <w:bookmarkStart w:id="90" w:name="operazioni-del-database---query"/>
-      <w:bookmarkStart w:id="91" w:name="_Toc159360387"/>
-      <w:bookmarkEnd w:id="81"/>
+      <w:bookmarkStart w:id="90" w:name="_Toc159360387"/>
+      <w:bookmarkStart w:id="91" w:name="operazioni-del-database---query"/>
+      <w:bookmarkEnd w:id="82"/>
       <w:bookmarkEnd w:id="87"/>
       <w:bookmarkEnd w:id="89"/>
       <w:r>
         <w:t>5.2 Operazioni del Database - Query</w:t>
       </w:r>
-      <w:bookmarkEnd w:id="91"/>
+      <w:bookmarkEnd w:id="90"/>
     </w:p>
     <w:p>
       <w:pPr>
@@ -26772,12 +26772,12 @@
       <w:pPr>
         <w:pStyle w:val="AH3Relazione"/>
       </w:pPr>
-      <w:bookmarkStart w:id="92" w:name="ricerca-dei-voli-per-destinazione"/>
-      <w:bookmarkStart w:id="93" w:name="_Toc159360388"/>
+      <w:bookmarkStart w:id="92" w:name="_Toc159360388"/>
+      <w:bookmarkStart w:id="93" w:name="ricerca-dei-voli-per-destinazione"/>
       <w:r>
         <w:t>5.2.1 Ricerca dei voli per destinazione</w:t>
       </w:r>
-      <w:bookmarkEnd w:id="93"/>
+      <w:bookmarkEnd w:id="92"/>
     </w:p>
     <w:p>
       <w:pPr>
@@ -26808,7 +26808,7 @@
         </w:rPr>
       </w:pPr>
       <w:bookmarkStart w:id="94" w:name="Xb7faf4c15e0aaf7cbd88ac63492e71e46e8be46"/>
-      <w:bookmarkEnd w:id="92"/>
+      <w:bookmarkEnd w:id="93"/>
       <w:r>
         <w:rPr>
           <w:rFonts w:ascii="Courier New" w:hAnsi="Courier New" w:cs="Courier New"/>
@@ -27126,7 +27126,7 @@
         </w:rPr>
       </w:pPr>
       <w:bookmarkStart w:id="98" w:name="popolazione-database"/>
-      <w:bookmarkEnd w:id="90"/>
+      <w:bookmarkEnd w:id="91"/>
       <w:bookmarkEnd w:id="96"/>
       <w:r>
         <w:rPr>
@@ -28223,21 +28223,21 @@
       <w:pPr>
         <w:pStyle w:val="AH1Relazione"/>
       </w:pPr>
-      <w:bookmarkStart w:id="100" w:name="analisi-con-linguaggio-r"/>
-      <w:bookmarkStart w:id="101" w:name="_Toc159360392"/>
-      <w:bookmarkEnd w:id="79"/>
+      <w:bookmarkStart w:id="100" w:name="_Toc159360392"/>
+      <w:bookmarkStart w:id="101" w:name="analisi-con-linguaggio-r"/>
+      <w:bookmarkEnd w:id="80"/>
       <w:bookmarkEnd w:id="98"/>
       <w:r>
         <w:t>6 Analisi con linguaggio R</w:t>
       </w:r>
-      <w:bookmarkEnd w:id="101"/>
+      <w:bookmarkEnd w:id="100"/>
     </w:p>
     <w:p>
       <w:pPr>
         <w:pStyle w:val="AH2Relazione"/>
       </w:pPr>
-      <w:bookmarkStart w:id="102" w:name="connessione-con-libreria-rpostgres"/>
-      <w:bookmarkStart w:id="103" w:name="_Toc159360393"/>
+      <w:bookmarkStart w:id="102" w:name="_Toc159360393"/>
+      <w:bookmarkStart w:id="103" w:name="connessione-con-libreria-rpostgres"/>
       <w:r>
         <w:t xml:space="preserve">6.1 Connessione con libreria </w:t>
       </w:r>
@@ -28245,7 +28245,7 @@
       <w:r>
         <w:t>RPostgres</w:t>
       </w:r>
-      <w:bookmarkEnd w:id="103"/>
+      <w:bookmarkEnd w:id="102"/>
       <w:proofErr w:type="spellEnd"/>
     </w:p>
     <w:p>
@@ -28776,16 +28776,34 @@
         <w:rPr>
           <w:rFonts w:ascii="Consolas" w:hAnsi="Consolas"/>
         </w:rPr>
-        <w:t>connessione, "query").</w:t>
+        <w:t>"</w:t>
+      </w:r>
+      <w:r>
+        <w:rPr>
+          <w:rFonts w:ascii="Consolas" w:hAnsi="Consolas"/>
+        </w:rPr>
+        <w:t>connessione</w:t>
+      </w:r>
+      <w:r>
+        <w:rPr>
+          <w:rFonts w:ascii="Consolas" w:hAnsi="Consolas"/>
+        </w:rPr>
+        <w:t>"</w:t>
+      </w:r>
+      <w:r>
+        <w:rPr>
+          <w:rFonts w:ascii="Consolas" w:hAnsi="Consolas"/>
+        </w:rPr>
+        <w:t>, "query").</w:t>
       </w:r>
     </w:p>
     <w:p>
       <w:pPr>
         <w:pStyle w:val="AH2Relazione"/>
       </w:pPr>
-      <w:bookmarkStart w:id="104" w:name="analisi-età-media-personale"/>
-      <w:bookmarkStart w:id="105" w:name="_Toc159360394"/>
-      <w:bookmarkEnd w:id="102"/>
+      <w:bookmarkStart w:id="104" w:name="_Toc159360394"/>
+      <w:bookmarkStart w:id="105" w:name="analisi-età-media-personale"/>
+      <w:bookmarkEnd w:id="103"/>
       <w:r>
         <w:t>6.</w:t>
       </w:r>
@@ -28795,7 +28813,7 @@
       <w:r>
         <w:t xml:space="preserve"> Analisi età media personale</w:t>
       </w:r>
-      <w:bookmarkEnd w:id="105"/>
+      <w:bookmarkEnd w:id="104"/>
     </w:p>
     <w:p>
       <w:pPr>
@@ -29058,7 +29076,7 @@
         <w:t>. Il punto indica il valore medio per ogni categoria.</w:t>
       </w:r>
       <w:bookmarkStart w:id="106" w:name="analisi-steward"/>
-      <w:bookmarkEnd w:id="104"/>
+      <w:bookmarkEnd w:id="105"/>
     </w:p>
     <w:p>
       <w:pPr>
@@ -29203,7 +29221,7 @@
       <w:r>
         <w:t>0000kg.</w:t>
       </w:r>
-      <w:bookmarkEnd w:id="100"/>
+      <w:bookmarkEnd w:id="101"/>
       <w:bookmarkEnd w:id="106"/>
     </w:p>
     <w:sectPr>

</xml_diff>